<commit_message>
This is the revised paper
</commit_message>
<xml_diff>
--- a/ELIFESURE_Research Paper.docx
+++ b/ELIFESURE_Research Paper.docx
@@ -354,6 +354,7 @@
           <w:szCs w:val="24"/>
         </w:rPr>
       </w:pPr>
+      <w:proofErr w:type="spellStart"/>
       <w:r>
         <w:rPr>
           <w:rFonts w:ascii="Courier New" w:hAnsi="Courier New" w:cs="Courier New"/>
@@ -361,7 +362,17 @@
           <w:sz w:val="24"/>
           <w:szCs w:val="24"/>
         </w:rPr>
-        <w:t>Masipit, Calapan City, Oriental Mindoro</w:t>
+        <w:t>Masipit</w:t>
+      </w:r>
+      <w:proofErr w:type="spellEnd"/>
+      <w:r>
+        <w:rPr>
+          <w:rFonts w:ascii="Courier New" w:hAnsi="Courier New" w:cs="Courier New"/>
+          <w:color w:val="000000"/>
+          <w:sz w:val="24"/>
+          <w:szCs w:val="24"/>
+        </w:rPr>
+        <w:t>, Calapan City, Oriental Mindoro</w:t>
       </w:r>
     </w:p>
     <w:p>
@@ -1053,7 +1064,7 @@
                 <w:szCs w:val="24"/>
                 <w:lang w:val="en-US"/>
               </w:rPr>
-              <w:t>i</w:t>
+              <w:t>I</w:t>
             </w:r>
           </w:p>
         </w:tc>
@@ -1152,15 +1163,6 @@
                 <w:lang w:val="en-US"/>
               </w:rPr>
             </w:pPr>
-            <w:r>
-              <w:rPr>
-                <w:rFonts w:ascii="Courier New" w:hAnsi="Courier New" w:cs="Courier New"/>
-                <w:sz w:val="24"/>
-                <w:szCs w:val="24"/>
-                <w:lang w:val="en-US"/>
-              </w:rPr>
-              <w:t>iii</w:t>
-            </w:r>
           </w:p>
         </w:tc>
       </w:tr>
@@ -1574,7 +1576,7 @@
                 <w:szCs w:val="24"/>
                 <w:lang w:val="en-US"/>
               </w:rPr>
-              <w:t>2</w:t>
+              <w:t>3</w:t>
             </w:r>
           </w:p>
         </w:tc>
@@ -1752,7 +1754,7 @@
                 <w:szCs w:val="24"/>
                 <w:lang w:val="en-US"/>
               </w:rPr>
-              <w:t>4</w:t>
+              <w:t>5</w:t>
             </w:r>
           </w:p>
         </w:tc>
@@ -1841,7 +1843,7 @@
                 <w:szCs w:val="24"/>
                 <w:lang w:val="en-US"/>
               </w:rPr>
-              <w:t>6</w:t>
+              <w:t>7</w:t>
             </w:r>
           </w:p>
         </w:tc>
@@ -1930,7 +1932,7 @@
                 <w:szCs w:val="24"/>
                 <w:lang w:val="en-US"/>
               </w:rPr>
-              <w:t>6</w:t>
+              <w:t>8</w:t>
             </w:r>
           </w:p>
         </w:tc>
@@ -2083,7 +2085,16 @@
                 <w:szCs w:val="24"/>
                 <w:lang w:val="en-US"/>
               </w:rPr>
-              <w:t>11</w:t>
+              <w:t>1</w:t>
+            </w:r>
+            <w:r>
+              <w:rPr>
+                <w:rFonts w:ascii="Courier New" w:hAnsi="Courier New" w:cs="Courier New"/>
+                <w:sz w:val="24"/>
+                <w:szCs w:val="24"/>
+                <w:lang w:val="en-US"/>
+              </w:rPr>
+              <w:t>0</w:t>
             </w:r>
           </w:p>
         </w:tc>
@@ -2172,7 +2183,16 @@
                 <w:szCs w:val="24"/>
                 <w:lang w:val="en-US"/>
               </w:rPr>
-              <w:t>19</w:t>
+              <w:t>1</w:t>
+            </w:r>
+            <w:r>
+              <w:rPr>
+                <w:rFonts w:ascii="Courier New" w:hAnsi="Courier New" w:cs="Courier New"/>
+                <w:sz w:val="24"/>
+                <w:szCs w:val="24"/>
+                <w:lang w:val="en-US"/>
+              </w:rPr>
+              <w:t>6</w:t>
             </w:r>
           </w:p>
         </w:tc>
@@ -2324,7 +2344,16 @@
                 <w:szCs w:val="24"/>
                 <w:lang w:val="en-US"/>
               </w:rPr>
-              <w:t>24</w:t>
+              <w:t>2</w:t>
+            </w:r>
+            <w:r>
+              <w:rPr>
+                <w:rFonts w:ascii="Courier New" w:hAnsi="Courier New" w:cs="Courier New"/>
+                <w:sz w:val="24"/>
+                <w:szCs w:val="24"/>
+                <w:lang w:val="en-US"/>
+              </w:rPr>
+              <w:t>1</w:t>
             </w:r>
           </w:p>
         </w:tc>
@@ -2420,7 +2449,16 @@
                 <w:szCs w:val="24"/>
                 <w:lang w:val="en-US"/>
               </w:rPr>
-              <w:t>27</w:t>
+              <w:t>2</w:t>
+            </w:r>
+            <w:r>
+              <w:rPr>
+                <w:rFonts w:ascii="Courier New" w:hAnsi="Courier New" w:cs="Courier New"/>
+                <w:sz w:val="24"/>
+                <w:szCs w:val="24"/>
+                <w:lang w:val="en-US"/>
+              </w:rPr>
+              <w:t>4</w:t>
             </w:r>
           </w:p>
         </w:tc>
@@ -2516,7 +2554,16 @@
                 <w:szCs w:val="24"/>
                 <w:lang w:val="en-US"/>
               </w:rPr>
-              <w:t>29</w:t>
+              <w:t>2</w:t>
+            </w:r>
+            <w:r>
+              <w:rPr>
+                <w:rFonts w:ascii="Courier New" w:hAnsi="Courier New" w:cs="Courier New"/>
+                <w:sz w:val="24"/>
+                <w:szCs w:val="24"/>
+                <w:lang w:val="en-US"/>
+              </w:rPr>
+              <w:t>5</w:t>
             </w:r>
           </w:p>
         </w:tc>
@@ -2629,7 +2676,16 @@
                 <w:szCs w:val="24"/>
                 <w:lang w:val="en-US"/>
               </w:rPr>
-              <w:t>29</w:t>
+              <w:t>2</w:t>
+            </w:r>
+            <w:r>
+              <w:rPr>
+                <w:rFonts w:ascii="Courier New" w:hAnsi="Courier New" w:cs="Courier New"/>
+                <w:sz w:val="24"/>
+                <w:szCs w:val="24"/>
+                <w:lang w:val="en-US"/>
+              </w:rPr>
+              <w:t>6</w:t>
             </w:r>
           </w:p>
         </w:tc>
@@ -2742,7 +2798,7 @@
                 <w:szCs w:val="24"/>
                 <w:lang w:val="en-US"/>
               </w:rPr>
-              <w:t>31</w:t>
+              <w:t>28</w:t>
             </w:r>
           </w:p>
         </w:tc>
@@ -2855,7 +2911,7 @@
                 <w:szCs w:val="24"/>
                 <w:lang w:val="en-US"/>
               </w:rPr>
-              <w:t>32</w:t>
+              <w:t>29</w:t>
             </w:r>
           </w:p>
         </w:tc>
@@ -2968,7 +3024,7 @@
                 <w:szCs w:val="24"/>
                 <w:lang w:val="en-US"/>
               </w:rPr>
-              <w:t>32</w:t>
+              <w:t>29</w:t>
             </w:r>
           </w:p>
         </w:tc>
@@ -3081,7 +3137,16 @@
                 <w:szCs w:val="24"/>
                 <w:lang w:val="en-US"/>
               </w:rPr>
-              <w:t>33</w:t>
+              <w:t>3</w:t>
+            </w:r>
+            <w:r>
+              <w:rPr>
+                <w:rFonts w:ascii="Courier New" w:hAnsi="Courier New" w:cs="Courier New"/>
+                <w:sz w:val="24"/>
+                <w:szCs w:val="24"/>
+                <w:lang w:val="en-US"/>
+              </w:rPr>
+              <w:t>0</w:t>
             </w:r>
           </w:p>
         </w:tc>
@@ -3169,7 +3234,16 @@
                 <w:szCs w:val="24"/>
                 <w:lang w:val="en-US"/>
               </w:rPr>
-              <w:t>33</w:t>
+              <w:t>3</w:t>
+            </w:r>
+            <w:r>
+              <w:rPr>
+                <w:rFonts w:ascii="Courier New" w:hAnsi="Courier New" w:cs="Courier New"/>
+                <w:sz w:val="24"/>
+                <w:szCs w:val="24"/>
+                <w:lang w:val="en-US"/>
+              </w:rPr>
+              <w:t>0</w:t>
             </w:r>
           </w:p>
         </w:tc>
@@ -3274,7 +3348,16 @@
                 <w:szCs w:val="24"/>
                 <w:lang w:val="en-US"/>
               </w:rPr>
-              <w:t>34</w:t>
+              <w:t>3</w:t>
+            </w:r>
+            <w:r>
+              <w:rPr>
+                <w:rFonts w:ascii="Courier New" w:hAnsi="Courier New" w:cs="Courier New"/>
+                <w:sz w:val="24"/>
+                <w:szCs w:val="24"/>
+                <w:lang w:val="en-US"/>
+              </w:rPr>
+              <w:t>1</w:t>
             </w:r>
           </w:p>
         </w:tc>
@@ -3379,7 +3462,16 @@
                 <w:szCs w:val="24"/>
                 <w:lang w:val="en-US"/>
               </w:rPr>
-              <w:t>34</w:t>
+              <w:t>3</w:t>
+            </w:r>
+            <w:r>
+              <w:rPr>
+                <w:rFonts w:ascii="Courier New" w:hAnsi="Courier New" w:cs="Courier New"/>
+                <w:sz w:val="24"/>
+                <w:szCs w:val="24"/>
+                <w:lang w:val="en-US"/>
+              </w:rPr>
+              <w:t>2</w:t>
             </w:r>
           </w:p>
         </w:tc>
@@ -3475,7 +3567,16 @@
                 <w:szCs w:val="24"/>
                 <w:lang w:val="en-US"/>
               </w:rPr>
-              <w:t>35</w:t>
+              <w:t>3</w:t>
+            </w:r>
+            <w:r>
+              <w:rPr>
+                <w:rFonts w:ascii="Courier New" w:hAnsi="Courier New" w:cs="Courier New"/>
+                <w:sz w:val="24"/>
+                <w:szCs w:val="24"/>
+                <w:lang w:val="en-US"/>
+              </w:rPr>
+              <w:t>3</w:t>
             </w:r>
           </w:p>
         </w:tc>
@@ -3588,7 +3689,16 @@
                 <w:szCs w:val="24"/>
                 <w:lang w:val="en-US"/>
               </w:rPr>
-              <w:t>36</w:t>
+              <w:t>3</w:t>
+            </w:r>
+            <w:r>
+              <w:rPr>
+                <w:rFonts w:ascii="Courier New" w:hAnsi="Courier New" w:cs="Courier New"/>
+                <w:sz w:val="24"/>
+                <w:szCs w:val="24"/>
+                <w:lang w:val="en-US"/>
+              </w:rPr>
+              <w:t>3</w:t>
             </w:r>
           </w:p>
         </w:tc>
@@ -3701,7 +3811,16 @@
                 <w:szCs w:val="24"/>
                 <w:lang w:val="en-US"/>
               </w:rPr>
-              <w:t>37</w:t>
+              <w:t>3</w:t>
+            </w:r>
+            <w:r>
+              <w:rPr>
+                <w:rFonts w:ascii="Courier New" w:hAnsi="Courier New" w:cs="Courier New"/>
+                <w:sz w:val="24"/>
+                <w:szCs w:val="24"/>
+                <w:lang w:val="en-US"/>
+              </w:rPr>
+              <w:t>5</w:t>
             </w:r>
           </w:p>
         </w:tc>
@@ -3797,7 +3916,16 @@
                 <w:szCs w:val="24"/>
                 <w:lang w:val="en-US"/>
               </w:rPr>
-              <w:t>38</w:t>
+              <w:t>3</w:t>
+            </w:r>
+            <w:r>
+              <w:rPr>
+                <w:rFonts w:ascii="Courier New" w:hAnsi="Courier New" w:cs="Courier New"/>
+                <w:sz w:val="24"/>
+                <w:szCs w:val="24"/>
+                <w:lang w:val="en-US"/>
+              </w:rPr>
+              <w:t>6</w:t>
             </w:r>
           </w:p>
         </w:tc>
@@ -3885,7 +4013,7 @@
                 <w:szCs w:val="24"/>
                 <w:lang w:val="en-US"/>
               </w:rPr>
-              <w:t>40</w:t>
+              <w:t>37</w:t>
             </w:r>
           </w:p>
         </w:tc>
@@ -3973,7 +4101,7 @@
                 <w:szCs w:val="24"/>
                 <w:lang w:val="en-US"/>
               </w:rPr>
-              <w:t>41</w:t>
+              <w:t>39</w:t>
             </w:r>
           </w:p>
         </w:tc>
@@ -4086,7 +4214,7 @@
                 <w:szCs w:val="24"/>
                 <w:lang w:val="en-US"/>
               </w:rPr>
-              <w:t>41</w:t>
+              <w:t>39</w:t>
             </w:r>
           </w:p>
         </w:tc>
@@ -4192,7 +4320,16 @@
                 <w:szCs w:val="24"/>
                 <w:lang w:val="en-US"/>
               </w:rPr>
-              <w:t>42</w:t>
+              <w:t>4</w:t>
+            </w:r>
+            <w:r>
+              <w:rPr>
+                <w:rFonts w:ascii="Courier New" w:hAnsi="Courier New" w:cs="Courier New"/>
+                <w:sz w:val="24"/>
+                <w:szCs w:val="24"/>
+                <w:lang w:val="en-US"/>
+              </w:rPr>
+              <w:t>0</w:t>
             </w:r>
           </w:p>
         </w:tc>
@@ -4288,7 +4425,16 @@
                 <w:szCs w:val="24"/>
                 <w:lang w:val="en-US"/>
               </w:rPr>
-              <w:t>43</w:t>
+              <w:t>4</w:t>
+            </w:r>
+            <w:r>
+              <w:rPr>
+                <w:rFonts w:ascii="Courier New" w:hAnsi="Courier New" w:cs="Courier New"/>
+                <w:sz w:val="24"/>
+                <w:szCs w:val="24"/>
+                <w:lang w:val="en-US"/>
+              </w:rPr>
+              <w:t>1</w:t>
             </w:r>
           </w:p>
         </w:tc>
@@ -4384,7 +4530,16 @@
                 <w:szCs w:val="24"/>
                 <w:lang w:val="en-US"/>
               </w:rPr>
-              <w:t>44</w:t>
+              <w:t>4</w:t>
+            </w:r>
+            <w:r>
+              <w:rPr>
+                <w:rFonts w:ascii="Courier New" w:hAnsi="Courier New" w:cs="Courier New"/>
+                <w:sz w:val="24"/>
+                <w:szCs w:val="24"/>
+                <w:lang w:val="en-US"/>
+              </w:rPr>
+              <w:t>2</w:t>
             </w:r>
           </w:p>
         </w:tc>
@@ -4465,6 +4620,15 @@
                 <w:lang w:val="en-US"/>
               </w:rPr>
             </w:pPr>
+            <w:r>
+              <w:rPr>
+                <w:rFonts w:ascii="Courier New" w:hAnsi="Courier New" w:cs="Courier New"/>
+                <w:sz w:val="24"/>
+                <w:szCs w:val="24"/>
+                <w:lang w:val="en-US"/>
+              </w:rPr>
+              <w:t>43</w:t>
+            </w:r>
           </w:p>
         </w:tc>
       </w:tr>
@@ -4544,6 +4708,15 @@
                 <w:lang w:val="en-US"/>
               </w:rPr>
             </w:pPr>
+            <w:r>
+              <w:rPr>
+                <w:rFonts w:ascii="Courier New" w:hAnsi="Courier New" w:cs="Courier New"/>
+                <w:sz w:val="24"/>
+                <w:szCs w:val="24"/>
+                <w:lang w:val="en-US"/>
+              </w:rPr>
+              <w:t>43</w:t>
+            </w:r>
           </w:p>
         </w:tc>
       </w:tr>
@@ -4638,7 +4811,16 @@
                 <w:szCs w:val="24"/>
                 <w:lang w:val="en-US"/>
               </w:rPr>
-              <w:t>46</w:t>
+              <w:t>4</w:t>
+            </w:r>
+            <w:r>
+              <w:rPr>
+                <w:rFonts w:ascii="Courier New" w:hAnsi="Courier New" w:cs="Courier New"/>
+                <w:sz w:val="24"/>
+                <w:szCs w:val="24"/>
+                <w:lang w:val="en-US"/>
+              </w:rPr>
+              <w:t>4</w:t>
             </w:r>
           </w:p>
         </w:tc>
@@ -4784,6 +4966,15 @@
                 <w:lang w:val="en-US"/>
               </w:rPr>
             </w:pPr>
+            <w:r>
+              <w:rPr>
+                <w:rFonts w:ascii="Courier New" w:hAnsi="Courier New" w:cs="Courier New"/>
+                <w:sz w:val="24"/>
+                <w:szCs w:val="24"/>
+                <w:lang w:val="en-US"/>
+              </w:rPr>
+              <w:t>45</w:t>
+            </w:r>
           </w:p>
         </w:tc>
       </w:tr>
@@ -4863,6 +5054,15 @@
                 <w:lang w:val="en-US"/>
               </w:rPr>
             </w:pPr>
+            <w:r>
+              <w:rPr>
+                <w:rFonts w:ascii="Courier New" w:hAnsi="Courier New" w:cs="Courier New"/>
+                <w:sz w:val="24"/>
+                <w:szCs w:val="24"/>
+                <w:lang w:val="en-US"/>
+              </w:rPr>
+              <w:t>59</w:t>
+            </w:r>
           </w:p>
         </w:tc>
       </w:tr>
@@ -4942,6 +5142,15 @@
                 <w:lang w:val="en-US"/>
               </w:rPr>
             </w:pPr>
+            <w:r>
+              <w:rPr>
+                <w:rFonts w:ascii="Courier New" w:hAnsi="Courier New" w:cs="Courier New"/>
+                <w:sz w:val="24"/>
+                <w:szCs w:val="24"/>
+                <w:lang w:val="en-US"/>
+              </w:rPr>
+              <w:t>71</w:t>
+            </w:r>
           </w:p>
         </w:tc>
       </w:tr>
@@ -5070,6 +5279,15 @@
                 <w:lang w:val="en-US"/>
               </w:rPr>
             </w:pPr>
+            <w:r>
+              <w:rPr>
+                <w:rFonts w:ascii="Courier New" w:hAnsi="Courier New" w:cs="Courier New"/>
+                <w:sz w:val="24"/>
+                <w:szCs w:val="24"/>
+                <w:lang w:val="en-US"/>
+              </w:rPr>
+              <w:t>72</w:t>
+            </w:r>
           </w:p>
         </w:tc>
       </w:tr>
@@ -5149,6 +5367,15 @@
                 <w:lang w:val="en-US"/>
               </w:rPr>
             </w:pPr>
+            <w:r>
+              <w:rPr>
+                <w:rFonts w:ascii="Courier New" w:hAnsi="Courier New" w:cs="Courier New"/>
+                <w:sz w:val="24"/>
+                <w:szCs w:val="24"/>
+                <w:lang w:val="en-US"/>
+              </w:rPr>
+              <w:t>73</w:t>
+            </w:r>
           </w:p>
         </w:tc>
       </w:tr>
@@ -5228,6 +5455,15 @@
                 <w:lang w:val="en-US"/>
               </w:rPr>
             </w:pPr>
+            <w:r>
+              <w:rPr>
+                <w:rFonts w:ascii="Courier New" w:hAnsi="Courier New" w:cs="Courier New"/>
+                <w:sz w:val="24"/>
+                <w:szCs w:val="24"/>
+                <w:lang w:val="en-US"/>
+              </w:rPr>
+              <w:t>74</w:t>
+            </w:r>
           </w:p>
         </w:tc>
       </w:tr>
@@ -5275,6 +5511,15 @@
                 <w:lang w:val="en-US"/>
               </w:rPr>
             </w:pPr>
+            <w:r>
+              <w:rPr>
+                <w:rFonts w:ascii="Courier New" w:hAnsi="Courier New" w:cs="Courier New"/>
+                <w:sz w:val="24"/>
+                <w:szCs w:val="24"/>
+                <w:lang w:val="en-US"/>
+              </w:rPr>
+              <w:t>75</w:t>
+            </w:r>
           </w:p>
         </w:tc>
       </w:tr>
@@ -7818,14 +8063,25 @@
         </w:rPr>
         <w:t xml:space="preserve"> the way individuals get information, relate to one another and how people operate in this society. Research study criticality in terms of doing the research involves requesting and gather information from the users directly. The research problem chosen is supported by the project context thus demonstrating that the researcher can handle challenges involved with it.  For example, difficulties associated with handling paper-based documents have been pointed out. Researchers mention problems including risks involved such as inconvenience that arises when visiting applicants’ homes to collect their personal details among others that make recruitment processes more complicated. An </w:t>
       </w:r>
-      <w:r>
-        <w:rPr>
-          <w:rFonts w:ascii="Courier New" w:hAnsi="Courier New" w:cs="Courier New"/>
-          <w:sz w:val="24"/>
-          <w:szCs w:val="24"/>
-          <w:lang w:val="en-US"/>
-        </w:rPr>
-        <w:t xml:space="preserve">ELifeSure </w:t>
+      <w:proofErr w:type="spellStart"/>
+      <w:r>
+        <w:rPr>
+          <w:rFonts w:ascii="Courier New" w:hAnsi="Courier New" w:cs="Courier New"/>
+          <w:sz w:val="24"/>
+          <w:szCs w:val="24"/>
+          <w:lang w:val="en-US"/>
+        </w:rPr>
+        <w:t>ELifeSure</w:t>
+      </w:r>
+      <w:proofErr w:type="spellEnd"/>
+      <w:r>
+        <w:rPr>
+          <w:rFonts w:ascii="Courier New" w:hAnsi="Courier New" w:cs="Courier New"/>
+          <w:sz w:val="24"/>
+          <w:szCs w:val="24"/>
+          <w:lang w:val="en-US"/>
+        </w:rPr>
+        <w:t xml:space="preserve"> </w:t>
       </w:r>
       <w:r>
         <w:rPr>
@@ -7886,14 +8142,25 @@
         </w:rPr>
         <w:t xml:space="preserve"> people to visit other homes for essential information. In recruiting, making the process modern is good for improving productivity and having a less risks or problems. Opting for an </w:t>
       </w:r>
-      <w:r>
-        <w:rPr>
-          <w:rFonts w:ascii="Courier New" w:hAnsi="Courier New" w:cs="Courier New"/>
-          <w:sz w:val="24"/>
-          <w:szCs w:val="24"/>
-          <w:lang w:val="en-US"/>
-        </w:rPr>
-        <w:t xml:space="preserve">ELifeSure </w:t>
+      <w:proofErr w:type="spellStart"/>
+      <w:r>
+        <w:rPr>
+          <w:rFonts w:ascii="Courier New" w:hAnsi="Courier New" w:cs="Courier New"/>
+          <w:sz w:val="24"/>
+          <w:szCs w:val="24"/>
+          <w:lang w:val="en-US"/>
+        </w:rPr>
+        <w:t>ELifeSure</w:t>
+      </w:r>
+      <w:proofErr w:type="spellEnd"/>
+      <w:r>
+        <w:rPr>
+          <w:rFonts w:ascii="Courier New" w:hAnsi="Courier New" w:cs="Courier New"/>
+          <w:sz w:val="24"/>
+          <w:szCs w:val="24"/>
+          <w:lang w:val="en-US"/>
+        </w:rPr>
+        <w:t xml:space="preserve"> </w:t>
       </w:r>
       <w:r>
         <w:rPr>
@@ -8021,6 +8288,7 @@
         </w:rPr>
         <w:t xml:space="preserve"> within this locality. There were various factors evaluated before designing and implementing an </w:t>
       </w:r>
+      <w:proofErr w:type="spellStart"/>
       <w:r>
         <w:rPr>
           <w:rFonts w:ascii="Courier New" w:hAnsi="Courier New" w:cs="Courier New"/>
@@ -8030,6 +8298,7 @@
         </w:rPr>
         <w:t>ELifeSure</w:t>
       </w:r>
+      <w:proofErr w:type="spellEnd"/>
       <w:r>
         <w:rPr>
           <w:rFonts w:ascii="Courier New" w:hAnsi="Courier New" w:cs="Courier New"/>
@@ -8172,7 +8441,27 @@
           <w:szCs w:val="24"/>
           <w:lang w:val="en-US"/>
         </w:rPr>
-        <w:t xml:space="preserve"> main objective of this study is to design and develop ELifeSure: </w:t>
+        <w:t xml:space="preserve"> main objective of this study is to design and develop </w:t>
+      </w:r>
+      <w:proofErr w:type="spellStart"/>
+      <w:r>
+        <w:rPr>
+          <w:rFonts w:ascii="Courier New" w:hAnsi="Courier New" w:cs="Courier New"/>
+          <w:sz w:val="24"/>
+          <w:szCs w:val="24"/>
+          <w:lang w:val="en-US"/>
+        </w:rPr>
+        <w:t>ELifeSure</w:t>
+      </w:r>
+      <w:proofErr w:type="spellEnd"/>
+      <w:r>
+        <w:rPr>
+          <w:rFonts w:ascii="Courier New" w:hAnsi="Courier New" w:cs="Courier New"/>
+          <w:sz w:val="24"/>
+          <w:szCs w:val="24"/>
+          <w:lang w:val="en-US"/>
+        </w:rPr>
+        <w:t xml:space="preserve">: </w:t>
       </w:r>
       <w:r>
         <w:rPr>
@@ -8719,8 +9008,19 @@
           <w:lang w:val="en-US"/>
         </w:rPr>
         <w:lastRenderedPageBreak/>
-        <w:t>be comfortable with technology, making it hard for some applicants to use the online system. There are also concerns about data security, as personal information must be protected, and any breaches could cause issues. Additionally, since the study focuses only on the MIMAROPA region, the findings might not apply to other areas with different needs. Finally, the time frame of the study is limited, which means it might not capture the long-term effects of using the ELifeSure</w:t>
-      </w:r>
+        <w:t xml:space="preserve">be comfortable with technology, making it hard for some applicants to use the online system. There are also concerns about data security, as personal information must be protected, and any breaches could cause issues. Additionally, since the study focuses only on the MIMAROPA region, the findings might not apply to other areas with different needs. Finally, the time frame of the study is limited, which means it might not capture the long-term effects of using the </w:t>
+      </w:r>
+      <w:proofErr w:type="spellStart"/>
+      <w:r>
+        <w:rPr>
+          <w:rFonts w:ascii="Courier New" w:hAnsi="Courier New" w:cs="Courier New"/>
+          <w:sz w:val="24"/>
+          <w:szCs w:val="24"/>
+          <w:lang w:val="en-US"/>
+        </w:rPr>
+        <w:t>ELifeSure</w:t>
+      </w:r>
+      <w:proofErr w:type="spellEnd"/>
       <w:r>
         <w:rPr>
           <w:rFonts w:ascii="Courier New" w:hAnsi="Courier New" w:cs="Courier New"/>
@@ -8855,14 +9155,25 @@
         </w:rPr>
         <w:t xml:space="preserve">The </w:t>
       </w:r>
-      <w:r>
-        <w:rPr>
-          <w:rFonts w:ascii="Courier New" w:hAnsi="Courier New" w:cs="Courier New"/>
-          <w:sz w:val="24"/>
-          <w:szCs w:val="24"/>
-          <w:lang w:val="en-US"/>
-        </w:rPr>
-        <w:t xml:space="preserve">ELifeSure </w:t>
+      <w:proofErr w:type="spellStart"/>
+      <w:r>
+        <w:rPr>
+          <w:rFonts w:ascii="Courier New" w:hAnsi="Courier New" w:cs="Courier New"/>
+          <w:sz w:val="24"/>
+          <w:szCs w:val="24"/>
+          <w:lang w:val="en-US"/>
+        </w:rPr>
+        <w:t>ELifeSure</w:t>
+      </w:r>
+      <w:proofErr w:type="spellEnd"/>
+      <w:r>
+        <w:rPr>
+          <w:rFonts w:ascii="Courier New" w:hAnsi="Courier New" w:cs="Courier New"/>
+          <w:sz w:val="24"/>
+          <w:szCs w:val="24"/>
+          <w:lang w:val="en-US"/>
+        </w:rPr>
+        <w:t xml:space="preserve"> </w:t>
       </w:r>
       <w:r>
         <w:rPr>
@@ -9078,14 +9389,25 @@
         </w:rPr>
         <w:t xml:space="preserve">Clients benefit from </w:t>
       </w:r>
-      <w:r>
-        <w:rPr>
-          <w:rFonts w:ascii="Courier New" w:hAnsi="Courier New" w:cs="Courier New"/>
-          <w:sz w:val="24"/>
-          <w:szCs w:val="24"/>
-          <w:lang w:val="en-US"/>
-        </w:rPr>
-        <w:t xml:space="preserve">ELifeSure </w:t>
+      <w:proofErr w:type="spellStart"/>
+      <w:r>
+        <w:rPr>
+          <w:rFonts w:ascii="Courier New" w:hAnsi="Courier New" w:cs="Courier New"/>
+          <w:sz w:val="24"/>
+          <w:szCs w:val="24"/>
+          <w:lang w:val="en-US"/>
+        </w:rPr>
+        <w:t>ELifeSure</w:t>
+      </w:r>
+      <w:proofErr w:type="spellEnd"/>
+      <w:r>
+        <w:rPr>
+          <w:rFonts w:ascii="Courier New" w:hAnsi="Courier New" w:cs="Courier New"/>
+          <w:sz w:val="24"/>
+          <w:szCs w:val="24"/>
+          <w:lang w:val="en-US"/>
+        </w:rPr>
+        <w:t xml:space="preserve"> </w:t>
       </w:r>
       <w:r>
         <w:rPr>
@@ -9129,14 +9451,25 @@
         </w:rPr>
         <w:t xml:space="preserve">The developers of the </w:t>
       </w:r>
-      <w:r>
-        <w:rPr>
-          <w:rFonts w:ascii="Courier New" w:hAnsi="Courier New" w:cs="Courier New"/>
-          <w:sz w:val="24"/>
-          <w:szCs w:val="24"/>
-          <w:lang w:val="en-US"/>
-        </w:rPr>
-        <w:t xml:space="preserve">ELifeSure </w:t>
+      <w:proofErr w:type="spellStart"/>
+      <w:r>
+        <w:rPr>
+          <w:rFonts w:ascii="Courier New" w:hAnsi="Courier New" w:cs="Courier New"/>
+          <w:sz w:val="24"/>
+          <w:szCs w:val="24"/>
+          <w:lang w:val="en-US"/>
+        </w:rPr>
+        <w:t>ELifeSure</w:t>
+      </w:r>
+      <w:proofErr w:type="spellEnd"/>
+      <w:r>
+        <w:rPr>
+          <w:rFonts w:ascii="Courier New" w:hAnsi="Courier New" w:cs="Courier New"/>
+          <w:sz w:val="24"/>
+          <w:szCs w:val="24"/>
+          <w:lang w:val="en-US"/>
+        </w:rPr>
+        <w:t xml:space="preserve"> </w:t>
       </w:r>
       <w:r>
         <w:rPr>
@@ -9189,14 +9522,25 @@
         </w:rPr>
         <w:t xml:space="preserve">Future Researchers - </w:t>
       </w:r>
-      <w:r>
-        <w:rPr>
-          <w:rFonts w:ascii="Courier New" w:hAnsi="Courier New" w:cs="Courier New"/>
-          <w:sz w:val="24"/>
-          <w:szCs w:val="24"/>
-          <w:lang w:val="en-US"/>
-        </w:rPr>
-        <w:t xml:space="preserve">ELifeSure </w:t>
+      <w:proofErr w:type="spellStart"/>
+      <w:r>
+        <w:rPr>
+          <w:rFonts w:ascii="Courier New" w:hAnsi="Courier New" w:cs="Courier New"/>
+          <w:sz w:val="24"/>
+          <w:szCs w:val="24"/>
+          <w:lang w:val="en-US"/>
+        </w:rPr>
+        <w:t>ELifeSure</w:t>
+      </w:r>
+      <w:proofErr w:type="spellEnd"/>
+      <w:r>
+        <w:rPr>
+          <w:rFonts w:ascii="Courier New" w:hAnsi="Courier New" w:cs="Courier New"/>
+          <w:sz w:val="24"/>
+          <w:szCs w:val="24"/>
+          <w:lang w:val="en-US"/>
+        </w:rPr>
+        <w:t xml:space="preserve"> </w:t>
       </w:r>
       <w:r>
         <w:rPr>
@@ -9285,14 +9629,25 @@
         </w:rPr>
         <w:t xml:space="preserve">The conceptual framework for a </w:t>
       </w:r>
-      <w:r>
-        <w:rPr>
-          <w:rFonts w:ascii="Courier New" w:hAnsi="Courier New" w:cs="Courier New"/>
-          <w:sz w:val="24"/>
-          <w:szCs w:val="24"/>
-          <w:lang w:val="en-US"/>
-        </w:rPr>
-        <w:t xml:space="preserve">ELifeSure </w:t>
+      <w:proofErr w:type="spellStart"/>
+      <w:r>
+        <w:rPr>
+          <w:rFonts w:ascii="Courier New" w:hAnsi="Courier New" w:cs="Courier New"/>
+          <w:sz w:val="24"/>
+          <w:szCs w:val="24"/>
+          <w:lang w:val="en-US"/>
+        </w:rPr>
+        <w:t>ELifeSure</w:t>
+      </w:r>
+      <w:proofErr w:type="spellEnd"/>
+      <w:r>
+        <w:rPr>
+          <w:rFonts w:ascii="Courier New" w:hAnsi="Courier New" w:cs="Courier New"/>
+          <w:sz w:val="24"/>
+          <w:szCs w:val="24"/>
+          <w:lang w:val="en-US"/>
+        </w:rPr>
+        <w:t xml:space="preserve"> </w:t>
       </w:r>
       <w:r>
         <w:rPr>
@@ -9572,6 +9927,7 @@
         </w:rPr>
         <w:t xml:space="preserve">Figure 1. </w:t>
       </w:r>
+      <w:proofErr w:type="spellStart"/>
       <w:r>
         <w:rPr>
           <w:rFonts w:ascii="Courier New" w:hAnsi="Courier New" w:cs="Courier New"/>
@@ -9581,7 +9937,19 @@
           <w:sz w:val="24"/>
           <w:szCs w:val="24"/>
         </w:rPr>
-        <w:t>ELifeSure Conceptual Framework</w:t>
+        <w:t>ELifeSure</w:t>
+      </w:r>
+      <w:proofErr w:type="spellEnd"/>
+      <w:r>
+        <w:rPr>
+          <w:rFonts w:ascii="Courier New" w:hAnsi="Courier New" w:cs="Courier New"/>
+          <w:b/>
+          <w:bCs/>
+          <w:color w:val="000000" w:themeColor="text1"/>
+          <w:sz w:val="24"/>
+          <w:szCs w:val="24"/>
+        </w:rPr>
+        <w:t xml:space="preserve"> Conceptual Framework</w:t>
       </w:r>
     </w:p>
     <w:p>
@@ -9646,14 +10014,25 @@
         </w:rPr>
         <w:t xml:space="preserve"> stages to produce the desired output, which is the </w:t>
       </w:r>
-      <w:r>
-        <w:rPr>
-          <w:rFonts w:ascii="Courier New" w:hAnsi="Courier New" w:cs="Courier New"/>
-          <w:sz w:val="24"/>
-          <w:szCs w:val="24"/>
-          <w:lang w:val="en-US"/>
-        </w:rPr>
-        <w:t xml:space="preserve">ELifeSure </w:t>
+      <w:proofErr w:type="spellStart"/>
+      <w:r>
+        <w:rPr>
+          <w:rFonts w:ascii="Courier New" w:hAnsi="Courier New" w:cs="Courier New"/>
+          <w:sz w:val="24"/>
+          <w:szCs w:val="24"/>
+          <w:lang w:val="en-US"/>
+        </w:rPr>
+        <w:t>ELifeSure</w:t>
+      </w:r>
+      <w:proofErr w:type="spellEnd"/>
+      <w:r>
+        <w:rPr>
+          <w:rFonts w:ascii="Courier New" w:hAnsi="Courier New" w:cs="Courier New"/>
+          <w:sz w:val="24"/>
+          <w:szCs w:val="24"/>
+          <w:lang w:val="en-US"/>
+        </w:rPr>
+        <w:t xml:space="preserve"> </w:t>
       </w:r>
       <w:r>
         <w:rPr>
@@ -9782,14 +10161,25 @@
         </w:rPr>
         <w:t xml:space="preserve"> - is a quantifiable measure used to assess and analyze the performance and effectiveness of the </w:t>
       </w:r>
-      <w:r>
-        <w:rPr>
-          <w:rFonts w:ascii="Courier New" w:hAnsi="Courier New" w:cs="Courier New"/>
-          <w:sz w:val="24"/>
-          <w:szCs w:val="24"/>
-          <w:lang w:val="en-US"/>
-        </w:rPr>
-        <w:t>ELifeSure.</w:t>
+      <w:proofErr w:type="spellStart"/>
+      <w:r>
+        <w:rPr>
+          <w:rFonts w:ascii="Courier New" w:hAnsi="Courier New" w:cs="Courier New"/>
+          <w:sz w:val="24"/>
+          <w:szCs w:val="24"/>
+          <w:lang w:val="en-US"/>
+        </w:rPr>
+        <w:t>ELifeSure</w:t>
+      </w:r>
+      <w:proofErr w:type="spellEnd"/>
+      <w:r>
+        <w:rPr>
+          <w:rFonts w:ascii="Courier New" w:hAnsi="Courier New" w:cs="Courier New"/>
+          <w:sz w:val="24"/>
+          <w:szCs w:val="24"/>
+          <w:lang w:val="en-US"/>
+        </w:rPr>
+        <w:t>.</w:t>
       </w:r>
     </w:p>
     <w:p>
@@ -9826,6 +10216,7 @@
         </w:rPr>
         <w:t xml:space="preserve"> - is the specific skill set or job market focus of the </w:t>
       </w:r>
+      <w:proofErr w:type="spellStart"/>
       <w:r>
         <w:rPr>
           <w:rFonts w:ascii="Courier New" w:hAnsi="Courier New" w:cs="Courier New"/>
@@ -9835,6 +10226,7 @@
         </w:rPr>
         <w:t>ELifeSure</w:t>
       </w:r>
+      <w:proofErr w:type="spellEnd"/>
       <w:r>
         <w:rPr>
           <w:rFonts w:ascii="Courier New" w:hAnsi="Courier New" w:cs="Courier New"/>
@@ -9900,6 +10292,7 @@
         </w:rPr>
         <w:t xml:space="preserve"> processes within the </w:t>
       </w:r>
+      <w:proofErr w:type="spellStart"/>
       <w:r>
         <w:rPr>
           <w:rFonts w:ascii="Courier New" w:hAnsi="Courier New" w:cs="Courier New"/>
@@ -9909,6 +10302,7 @@
         </w:rPr>
         <w:t>ELifeSure</w:t>
       </w:r>
+      <w:proofErr w:type="spellEnd"/>
       <w:r>
         <w:rPr>
           <w:rFonts w:ascii="Courier New" w:hAnsi="Courier New" w:cs="Courier New"/>
@@ -10044,6 +10438,7 @@
         </w:rPr>
         <w:t xml:space="preserve"> - is a collection of software tools and applications integrated into the </w:t>
       </w:r>
+      <w:proofErr w:type="spellStart"/>
       <w:r>
         <w:rPr>
           <w:rFonts w:ascii="Courier New" w:hAnsi="Courier New" w:cs="Courier New"/>
@@ -10053,6 +10448,7 @@
         </w:rPr>
         <w:t>ELifeSure</w:t>
       </w:r>
+      <w:proofErr w:type="spellEnd"/>
       <w:r>
         <w:rPr>
           <w:rFonts w:ascii="Courier New" w:hAnsi="Courier New" w:cs="Courier New"/>
@@ -10651,7 +11047,27 @@
           <w:szCs w:val="24"/>
           <w:lang w:val="en-US"/>
         </w:rPr>
-        <w:t>In the context of the industry technological revolution, organizations are swiftly embracing digital trends, with E-recruitment emerging as a notable innovation in human resource management. E-recruitment, a web-based HR software, leverages technology to enhance the hiring process, aiming to reduce financial burdens, improve administrative efficiency, and access a broader talent pool. This study collected 230 data points from purposively selected Generation Z respondents and employed the PLS structural equation model to assess the adoption of E-recruitment technology by this demographic. The results indicate that positive expectations significantly impact the adoption of E-recruitment. The findings offer valuable insights and recommendations, shedding light on the implications of E-recruitment in the contemporary era of Industry. (Jayabalan et al., 2019)</w:t>
+        <w:t>In the context of the industry technological revolution, organizations are swiftly embracing digital trends, with E-recruitment emerging as a notable innovation in human resource management. E-recruitment, a web-based HR software, leverages technology to enhance the hiring process, aiming to reduce financial burdens, improve administrative efficiency, and access a broader talent pool. This study collected 230 data points from purposively selected Generation Z respondents and employed the PLS structural equation model to assess the adoption of E-recruitment technology by this demographic. The results indicate that positive expectations significantly impact the adoption of E-recruitment. The findings offer valuable insights and recommendations, shedding light on the implications of E-recruitment in the contemporary era of Industry. (</w:t>
+      </w:r>
+      <w:proofErr w:type="spellStart"/>
+      <w:r>
+        <w:rPr>
+          <w:rFonts w:ascii="Courier New" w:hAnsi="Courier New" w:cs="Courier New"/>
+          <w:sz w:val="24"/>
+          <w:szCs w:val="24"/>
+          <w:lang w:val="en-US"/>
+        </w:rPr>
+        <w:t>Jayabalan</w:t>
+      </w:r>
+      <w:proofErr w:type="spellEnd"/>
+      <w:r>
+        <w:rPr>
+          <w:rFonts w:ascii="Courier New" w:hAnsi="Courier New" w:cs="Courier New"/>
+          <w:sz w:val="24"/>
+          <w:szCs w:val="24"/>
+          <w:lang w:val="en-US"/>
+        </w:rPr>
+        <w:t xml:space="preserve"> et al., 2019)</w:t>
       </w:r>
     </w:p>
     <w:p>
@@ -10683,7 +11099,27 @@
           <w:lang w:val="en-US"/>
         </w:rPr>
         <w:lastRenderedPageBreak/>
-        <w:t>importance of online platforms, identifies challenges, and suggests strategies for improvement. Strategies include enhancing data privacy, utilizing business intelligence, adopting work-from-home arrangements, and integrating ICT into post-pandemic operations. (Jalagat &amp; Aquino, 2022)</w:t>
+        <w:t>importance of online platforms, identifies challenges, and suggests strategies for improvement. Strategies include enhancing data privacy, utilizing business intelligence, adopting work-from-home arrangements, and integrating ICT into post-pandemic operations. (</w:t>
+      </w:r>
+      <w:proofErr w:type="spellStart"/>
+      <w:r>
+        <w:rPr>
+          <w:rFonts w:ascii="Courier New" w:hAnsi="Courier New" w:cs="Courier New"/>
+          <w:sz w:val="24"/>
+          <w:szCs w:val="24"/>
+          <w:lang w:val="en-US"/>
+        </w:rPr>
+        <w:t>Jalagat</w:t>
+      </w:r>
+      <w:proofErr w:type="spellEnd"/>
+      <w:r>
+        <w:rPr>
+          <w:rFonts w:ascii="Courier New" w:hAnsi="Courier New" w:cs="Courier New"/>
+          <w:sz w:val="24"/>
+          <w:szCs w:val="24"/>
+          <w:lang w:val="en-US"/>
+        </w:rPr>
+        <w:t xml:space="preserve"> &amp; Aquino, 2022)</w:t>
       </w:r>
     </w:p>
     <w:p>
@@ -10705,7 +11141,27 @@
           <w:szCs w:val="24"/>
           <w:lang w:val="en-US"/>
         </w:rPr>
-        <w:t>The article highlights the importance of recruitment in today's competitive labor market and the rise of E-recruitment, which allows companies to post job opportunities online, receive resumes, and engage with applicants via email. Key success factors include value-added services, cost-effectiveness, speed, customized solutions, relationship-building with human resources managers, and promotion of corporate branding. However, the article acknowledges its limitations and disadvantages, using case studies to analyze the pros and cons of E-recruitment and its growing significance in company recruitment processes. (Kruteeka &amp; Monica, 2018)</w:t>
+        <w:t>The article highlights the importance of recruitment in today's competitive labor market and the rise of E-recruitment, which allows companies to post job opportunities online, receive resumes, and engage with applicants via email. Key success factors include value-added services, cost-effectiveness, speed, customized solutions, relationship-building with human resources managers, and promotion of corporate branding. However, the article acknowledges its limitations and disadvantages, using case studies to analyze the pros and cons of E-recruitment and its growing significance in company recruitment processes. (</w:t>
+      </w:r>
+      <w:proofErr w:type="spellStart"/>
+      <w:r>
+        <w:rPr>
+          <w:rFonts w:ascii="Courier New" w:hAnsi="Courier New" w:cs="Courier New"/>
+          <w:sz w:val="24"/>
+          <w:szCs w:val="24"/>
+          <w:lang w:val="en-US"/>
+        </w:rPr>
+        <w:t>Kruteeka</w:t>
+      </w:r>
+      <w:proofErr w:type="spellEnd"/>
+      <w:r>
+        <w:rPr>
+          <w:rFonts w:ascii="Courier New" w:hAnsi="Courier New" w:cs="Courier New"/>
+          <w:sz w:val="24"/>
+          <w:szCs w:val="24"/>
+          <w:lang w:val="en-US"/>
+        </w:rPr>
+        <w:t xml:space="preserve"> &amp; Monica, 2018)</w:t>
       </w:r>
     </w:p>
     <w:p>
@@ -10759,7 +11215,47 @@
           <w:szCs w:val="24"/>
           <w:lang w:val="en-US"/>
         </w:rPr>
-        <w:t>Monroe Consulting Group hosted a webinar on Recruitment: New Normal, discussing the recruitment market landscape in the Philippines. The event, attended by 100 participants, discussed the impact of the pandemic on businesses and the need for a proactive approach. The webinar discussed industries thriving during the pandemic, such as e-commerce, online education, and financial technology, and sectors recovering from the pandemic. The webinar also highlighted the benefits of digital recruitment, including fewer interview rounds and a larger talent pool. Speakers included Jennifer Tan, Maria Ysabel Bordador, Ismael Fisco, James Allan To, and Mario Glenn Isic. (The New Normal: The Philippines Recruitment Market | Monroe Consulting Group, 2020)</w:t>
+        <w:t xml:space="preserve">Monroe Consulting Group hosted a webinar on Recruitment: New Normal, discussing the recruitment market landscape in the Philippines. The event, attended by 100 participants, discussed the impact of the pandemic on businesses and the need for a proactive approach. The webinar discussed industries thriving during the pandemic, such as e-commerce, online education, and financial technology, and sectors recovering from the pandemic. The webinar also highlighted the benefits of digital recruitment, including fewer interview rounds and a larger talent pool. Speakers included Jennifer Tan, Maria Ysabel </w:t>
+      </w:r>
+      <w:proofErr w:type="spellStart"/>
+      <w:r>
+        <w:rPr>
+          <w:rFonts w:ascii="Courier New" w:hAnsi="Courier New" w:cs="Courier New"/>
+          <w:sz w:val="24"/>
+          <w:szCs w:val="24"/>
+          <w:lang w:val="en-US"/>
+        </w:rPr>
+        <w:t>Bordador</w:t>
+      </w:r>
+      <w:proofErr w:type="spellEnd"/>
+      <w:r>
+        <w:rPr>
+          <w:rFonts w:ascii="Courier New" w:hAnsi="Courier New" w:cs="Courier New"/>
+          <w:sz w:val="24"/>
+          <w:szCs w:val="24"/>
+          <w:lang w:val="en-US"/>
+        </w:rPr>
+        <w:t xml:space="preserve">, Ismael Fisco, James Allan To, and Mario Glenn </w:t>
+      </w:r>
+      <w:proofErr w:type="spellStart"/>
+      <w:r>
+        <w:rPr>
+          <w:rFonts w:ascii="Courier New" w:hAnsi="Courier New" w:cs="Courier New"/>
+          <w:sz w:val="24"/>
+          <w:szCs w:val="24"/>
+          <w:lang w:val="en-US"/>
+        </w:rPr>
+        <w:t>Isic</w:t>
+      </w:r>
+      <w:proofErr w:type="spellEnd"/>
+      <w:r>
+        <w:rPr>
+          <w:rFonts w:ascii="Courier New" w:hAnsi="Courier New" w:cs="Courier New"/>
+          <w:sz w:val="24"/>
+          <w:szCs w:val="24"/>
+          <w:lang w:val="en-US"/>
+        </w:rPr>
+        <w:t>. (The New Normal: The Philippines Recruitment Market | Monroe Consulting Group, 2020)</w:t>
       </w:r>
     </w:p>
     <w:p>
@@ -10903,7 +11399,27 @@
           <w:szCs w:val="24"/>
           <w:lang w:val="en-US"/>
         </w:rPr>
-        <w:t>employers laid off staff, resulting in 13% needing to hire new people. Employers must stay updated on digital trends and match suitable candidates for company growth. (Normalising E-recruitment and Why You Should Join the Trend, Now, 2023)</w:t>
+        <w:t>employers laid off staff, resulting in 13% needing to hire new people. Employers must stay updated on digital trends and match suitable candidates for company growth. (</w:t>
+      </w:r>
+      <w:proofErr w:type="spellStart"/>
+      <w:r>
+        <w:rPr>
+          <w:rFonts w:ascii="Courier New" w:hAnsi="Courier New" w:cs="Courier New"/>
+          <w:sz w:val="24"/>
+          <w:szCs w:val="24"/>
+          <w:lang w:val="en-US"/>
+        </w:rPr>
+        <w:t>Normalising</w:t>
+      </w:r>
+      <w:proofErr w:type="spellEnd"/>
+      <w:r>
+        <w:rPr>
+          <w:rFonts w:ascii="Courier New" w:hAnsi="Courier New" w:cs="Courier New"/>
+          <w:sz w:val="24"/>
+          <w:szCs w:val="24"/>
+          <w:lang w:val="en-US"/>
+        </w:rPr>
+        <w:t xml:space="preserve"> E-recruitment and Why You Should Join the Trend, Now, 2023)</w:t>
       </w:r>
     </w:p>
     <w:p>
@@ -11006,7 +11522,27 @@
           <w:szCs w:val="24"/>
           <w:lang w:val="en-US"/>
         </w:rPr>
-        <w:t>The development of a Smart Recruitment System using machine learning algorithms for an organization to attract potential and talented candidates. The system aims to save time the recruitment process (Shendage et al., 2019).</w:t>
+        <w:t>The development of a Smart Recruitment System using machine learning algorithms for an organization to attract potential and talented candidates. The system aims to save time the recruitment process (</w:t>
+      </w:r>
+      <w:proofErr w:type="spellStart"/>
+      <w:r>
+        <w:rPr>
+          <w:rFonts w:ascii="Courier New" w:hAnsi="Courier New" w:cs="Courier New"/>
+          <w:sz w:val="24"/>
+          <w:szCs w:val="24"/>
+          <w:lang w:val="en-US"/>
+        </w:rPr>
+        <w:t>Shendage</w:t>
+      </w:r>
+      <w:proofErr w:type="spellEnd"/>
+      <w:r>
+        <w:rPr>
+          <w:rFonts w:ascii="Courier New" w:hAnsi="Courier New" w:cs="Courier New"/>
+          <w:sz w:val="24"/>
+          <w:szCs w:val="24"/>
+          <w:lang w:val="en-US"/>
+        </w:rPr>
+        <w:t xml:space="preserve"> et al., 2019).</w:t>
       </w:r>
     </w:p>
     <w:p>
@@ -11028,7 +11564,27 @@
           <w:szCs w:val="24"/>
           <w:lang w:val="en-US"/>
         </w:rPr>
-        <w:t xml:space="preserve">As explained by (Hotwani et al., 2019), it examined informal and formal recruiting practices in external labor markets and found that quality was a stronger motivator than cost for informal recruiting. It focused on e-recruitment and </w:t>
+        <w:t>As explained by (</w:t>
+      </w:r>
+      <w:proofErr w:type="spellStart"/>
+      <w:r>
+        <w:rPr>
+          <w:rFonts w:ascii="Courier New" w:hAnsi="Courier New" w:cs="Courier New"/>
+          <w:sz w:val="24"/>
+          <w:szCs w:val="24"/>
+          <w:lang w:val="en-US"/>
+        </w:rPr>
+        <w:t>Hotwani</w:t>
+      </w:r>
+      <w:proofErr w:type="spellEnd"/>
+      <w:r>
+        <w:rPr>
+          <w:rFonts w:ascii="Courier New" w:hAnsi="Courier New" w:cs="Courier New"/>
+          <w:sz w:val="24"/>
+          <w:szCs w:val="24"/>
+          <w:lang w:val="en-US"/>
+        </w:rPr>
+        <w:t xml:space="preserve"> et al., 2019), it examined informal and formal recruiting practices in external labor markets and found that quality was a stronger motivator than cost for informal recruiting. It focused on e-recruitment and </w:t>
       </w:r>
       <w:r>
         <w:rPr>
@@ -11104,7 +11660,27 @@
           <w:szCs w:val="24"/>
           <w:lang w:val="en-US"/>
         </w:rPr>
-        <w:t>As determined by (Hashiyana et al., 2021), he note the utilization of internet-based recruitment methods by some companies, emphasizing the need for a proper understanding to avoid errors. The review concludes that online recruitment is an effective and innovative method for hiring, providing a faster and more efficient approach to collecting human resources for organizations.</w:t>
+        <w:t>As determined by (</w:t>
+      </w:r>
+      <w:proofErr w:type="spellStart"/>
+      <w:r>
+        <w:rPr>
+          <w:rFonts w:ascii="Courier New" w:hAnsi="Courier New" w:cs="Courier New"/>
+          <w:sz w:val="24"/>
+          <w:szCs w:val="24"/>
+          <w:lang w:val="en-US"/>
+        </w:rPr>
+        <w:t>Hashiyana</w:t>
+      </w:r>
+      <w:proofErr w:type="spellEnd"/>
+      <w:r>
+        <w:rPr>
+          <w:rFonts w:ascii="Courier New" w:hAnsi="Courier New" w:cs="Courier New"/>
+          <w:sz w:val="24"/>
+          <w:szCs w:val="24"/>
+          <w:lang w:val="en-US"/>
+        </w:rPr>
+        <w:t xml:space="preserve"> et al., 2021), he note the utilization of internet-based recruitment methods by some companies, emphasizing the need for a proper understanding to avoid errors. The review concludes that online recruitment is an effective and innovative method for hiring, providing a faster and more efficient approach to collecting human resources for organizations.</w:t>
       </w:r>
     </w:p>
     <w:p>
@@ -11171,7 +11747,27 @@
           <w:szCs w:val="24"/>
           <w:lang w:val="en-US"/>
         </w:rPr>
-        <w:t xml:space="preserve">Based on the study of (Prasetyaningtyas et al. ,2022), it emphasizes the challenges in the traditional recruitment process, citing the abundance of labor involved. The introduction of online systems is presented as a solution, simplifying the process for both employers and applicants. </w:t>
+        <w:t>Based on the study of (</w:t>
+      </w:r>
+      <w:proofErr w:type="spellStart"/>
+      <w:r>
+        <w:rPr>
+          <w:rFonts w:ascii="Courier New" w:hAnsi="Courier New" w:cs="Courier New"/>
+          <w:sz w:val="24"/>
+          <w:szCs w:val="24"/>
+          <w:lang w:val="en-US"/>
+        </w:rPr>
+        <w:t>Prasetyaningtyas</w:t>
+      </w:r>
+      <w:proofErr w:type="spellEnd"/>
+      <w:r>
+        <w:rPr>
+          <w:rFonts w:ascii="Courier New" w:hAnsi="Courier New" w:cs="Courier New"/>
+          <w:sz w:val="24"/>
+          <w:szCs w:val="24"/>
+          <w:lang w:val="en-US"/>
+        </w:rPr>
+        <w:t xml:space="preserve"> et al. ,2022), it emphasizes the challenges in the traditional recruitment process, citing the abundance of labor involved. The introduction of online systems is presented as a solution, simplifying the process for both employers and applicants. </w:t>
       </w:r>
     </w:p>
     <w:p>
@@ -11208,14 +11804,25 @@
           <w:lang w:val="en-US"/>
         </w:rPr>
       </w:pPr>
-      <w:r>
-        <w:rPr>
-          <w:rFonts w:ascii="Courier New" w:hAnsi="Courier New" w:cs="Courier New"/>
-          <w:sz w:val="24"/>
-          <w:szCs w:val="24"/>
-          <w:lang w:val="en-US"/>
-        </w:rPr>
-        <w:t xml:space="preserve">Karaoglu et al. (2022) highlight the impact of sociodemographic factors, such as age, race, education, and income, on online job searching. Acknowledging the disparities, the review suggests that online recruitment techniques should consider these inequalities to promote diversity. </w:t>
+      <w:proofErr w:type="spellStart"/>
+      <w:r>
+        <w:rPr>
+          <w:rFonts w:ascii="Courier New" w:hAnsi="Courier New" w:cs="Courier New"/>
+          <w:sz w:val="24"/>
+          <w:szCs w:val="24"/>
+          <w:lang w:val="en-US"/>
+        </w:rPr>
+        <w:t>Karaoglu</w:t>
+      </w:r>
+      <w:proofErr w:type="spellEnd"/>
+      <w:r>
+        <w:rPr>
+          <w:rFonts w:ascii="Courier New" w:hAnsi="Courier New" w:cs="Courier New"/>
+          <w:sz w:val="24"/>
+          <w:szCs w:val="24"/>
+          <w:lang w:val="en-US"/>
+        </w:rPr>
+        <w:t xml:space="preserve"> et al. (2022) highlight the impact of sociodemographic factors, such as age, race, education, and income, on online job searching. Acknowledging the disparities, the review suggests that online recruitment techniques should consider these inequalities to promote diversity. </w:t>
       </w:r>
     </w:p>
     <w:p>
@@ -11237,7 +11844,27 @@
           <w:szCs w:val="24"/>
           <w:lang w:val="en-US"/>
         </w:rPr>
-        <w:t xml:space="preserve">As stated by (Aljuaid, 2021), he discusses the contribution of an AI-based e-recruitment system that can </w:t>
+        <w:t>As stated by (</w:t>
+      </w:r>
+      <w:proofErr w:type="spellStart"/>
+      <w:r>
+        <w:rPr>
+          <w:rFonts w:ascii="Courier New" w:hAnsi="Courier New" w:cs="Courier New"/>
+          <w:sz w:val="24"/>
+          <w:szCs w:val="24"/>
+          <w:lang w:val="en-US"/>
+        </w:rPr>
+        <w:t>Aljuaid</w:t>
+      </w:r>
+      <w:proofErr w:type="spellEnd"/>
+      <w:r>
+        <w:rPr>
+          <w:rFonts w:ascii="Courier New" w:hAnsi="Courier New" w:cs="Courier New"/>
+          <w:sz w:val="24"/>
+          <w:szCs w:val="24"/>
+          <w:lang w:val="en-US"/>
+        </w:rPr>
+        <w:t xml:space="preserve">, 2021), he discusses the contribution of an AI-based e-recruitment system that can </w:t>
       </w:r>
       <w:r>
         <w:rPr>
@@ -11269,7 +11896,27 @@
           <w:szCs w:val="24"/>
           <w:lang w:val="en-US"/>
         </w:rPr>
-        <w:t>Malki and Atlam (2021) argue that applying to companies using traditional paper forms is ineffective, contributing to the development of online recruitment systems.</w:t>
+        <w:t xml:space="preserve">Malki and </w:t>
+      </w:r>
+      <w:proofErr w:type="spellStart"/>
+      <w:r>
+        <w:rPr>
+          <w:rFonts w:ascii="Courier New" w:hAnsi="Courier New" w:cs="Courier New"/>
+          <w:sz w:val="24"/>
+          <w:szCs w:val="24"/>
+          <w:lang w:val="en-US"/>
+        </w:rPr>
+        <w:t>Atlam</w:t>
+      </w:r>
+      <w:proofErr w:type="spellEnd"/>
+      <w:r>
+        <w:rPr>
+          <w:rFonts w:ascii="Courier New" w:hAnsi="Courier New" w:cs="Courier New"/>
+          <w:sz w:val="24"/>
+          <w:szCs w:val="24"/>
+          <w:lang w:val="en-US"/>
+        </w:rPr>
+        <w:t xml:space="preserve"> (2021) argue that applying to companies using traditional paper forms is ineffective, contributing to the development of online recruitment systems.</w:t>
       </w:r>
     </w:p>
     <w:p>
@@ -12914,7 +13561,7 @@
         </w:rPr>
         <w:lastRenderedPageBreak/>
         <w:drawing>
-          <wp:anchor distT="0" distB="0" distL="114300" distR="114300" simplePos="0" relativeHeight="251683840" behindDoc="1" locked="0" layoutInCell="1" allowOverlap="1" wp14:anchorId="241735EC" wp14:editId="69B31CFD">
+          <wp:anchor distT="0" distB="0" distL="114300" distR="114300" simplePos="0" relativeHeight="251683840" behindDoc="1" locked="0" layoutInCell="1" allowOverlap="1" wp14:anchorId="241735EC" wp14:editId="0A869319">
             <wp:simplePos x="0" y="0"/>
             <wp:positionH relativeFrom="margin">
               <wp:align>left</wp:align>
@@ -15031,7 +15678,7 @@
         </w:rPr>
         <w:lastRenderedPageBreak/>
         <w:drawing>
-          <wp:anchor distT="0" distB="0" distL="114300" distR="114300" simplePos="0" relativeHeight="251667456" behindDoc="1" locked="0" layoutInCell="1" allowOverlap="1" wp14:anchorId="1F50D602" wp14:editId="25A5EE49">
+          <wp:anchor distT="0" distB="0" distL="114300" distR="114300" simplePos="0" relativeHeight="251667456" behindDoc="1" locked="0" layoutInCell="1" allowOverlap="1" wp14:anchorId="1F50D602" wp14:editId="5AB91C7B">
             <wp:simplePos x="0" y="0"/>
             <wp:positionH relativeFrom="column">
               <wp:posOffset>338235</wp:posOffset>
@@ -17255,14 +17902,25 @@
                 <w:lang w:val="en-US"/>
               </w:rPr>
             </w:pPr>
-            <w:r>
-              <w:rPr>
-                <w:rFonts w:ascii="Courier New" w:hAnsi="Courier New" w:cs="Courier New"/>
-                <w:sz w:val="24"/>
-                <w:szCs w:val="24"/>
-                <w:lang w:val="en-US"/>
-              </w:rPr>
-              <w:t>Laragon 4.0.16</w:t>
+            <w:proofErr w:type="spellStart"/>
+            <w:r>
+              <w:rPr>
+                <w:rFonts w:ascii="Courier New" w:hAnsi="Courier New" w:cs="Courier New"/>
+                <w:sz w:val="24"/>
+                <w:szCs w:val="24"/>
+                <w:lang w:val="en-US"/>
+              </w:rPr>
+              <w:t>Laragon</w:t>
+            </w:r>
+            <w:proofErr w:type="spellEnd"/>
+            <w:r>
+              <w:rPr>
+                <w:rFonts w:ascii="Courier New" w:hAnsi="Courier New" w:cs="Courier New"/>
+                <w:sz w:val="24"/>
+                <w:szCs w:val="24"/>
+                <w:lang w:val="en-US"/>
+              </w:rPr>
+              <w:t xml:space="preserve"> 4.0.16</w:t>
             </w:r>
           </w:p>
         </w:tc>
@@ -17286,14 +17944,25 @@
                 <w:lang w:val="en-US"/>
               </w:rPr>
             </w:pPr>
-            <w:r>
-              <w:rPr>
-                <w:rFonts w:ascii="Courier New" w:hAnsi="Courier New" w:cs="Courier New"/>
-                <w:sz w:val="24"/>
-                <w:szCs w:val="24"/>
-                <w:lang w:val="en-US"/>
-              </w:rPr>
-              <w:t>Laragon 6.0</w:t>
+            <w:proofErr w:type="spellStart"/>
+            <w:r>
+              <w:rPr>
+                <w:rFonts w:ascii="Courier New" w:hAnsi="Courier New" w:cs="Courier New"/>
+                <w:sz w:val="24"/>
+                <w:szCs w:val="24"/>
+                <w:lang w:val="en-US"/>
+              </w:rPr>
+              <w:t>Laragon</w:t>
+            </w:r>
+            <w:proofErr w:type="spellEnd"/>
+            <w:r>
+              <w:rPr>
+                <w:rFonts w:ascii="Courier New" w:hAnsi="Courier New" w:cs="Courier New"/>
+                <w:sz w:val="24"/>
+                <w:szCs w:val="24"/>
+                <w:lang w:val="en-US"/>
+              </w:rPr>
+              <w:t xml:space="preserve"> 6.0</w:t>
             </w:r>
           </w:p>
         </w:tc>
@@ -17350,6 +18019,7 @@
                 <w:lang w:val="en-US"/>
               </w:rPr>
             </w:pPr>
+            <w:proofErr w:type="spellStart"/>
             <w:r>
               <w:rPr>
                 <w:rFonts w:ascii="Courier New" w:hAnsi="Courier New" w:cs="Courier New"/>
@@ -17359,6 +18029,7 @@
               </w:rPr>
               <w:t>Hostinger</w:t>
             </w:r>
+            <w:proofErr w:type="spellEnd"/>
           </w:p>
         </w:tc>
         <w:tc>
@@ -17381,6 +18052,7 @@
                 <w:lang w:val="en-US"/>
               </w:rPr>
             </w:pPr>
+            <w:proofErr w:type="spellStart"/>
             <w:r>
               <w:rPr>
                 <w:rFonts w:ascii="Courier New" w:hAnsi="Courier New" w:cs="Courier New"/>
@@ -17390,6 +18062,7 @@
               </w:rPr>
               <w:t>Hostinger</w:t>
             </w:r>
+            <w:proofErr w:type="spellEnd"/>
           </w:p>
         </w:tc>
       </w:tr>
@@ -18100,16 +18773,16 @@
           <w:lang w:val="en-US"/>
         </w:rPr>
         <w:drawing>
-          <wp:anchor distT="0" distB="0" distL="114300" distR="114300" simplePos="0" relativeHeight="251669504" behindDoc="1" locked="0" layoutInCell="1" allowOverlap="1" wp14:anchorId="4C51D668" wp14:editId="5D62543B">
+          <wp:anchor distT="0" distB="0" distL="114300" distR="114300" simplePos="0" relativeHeight="251669504" behindDoc="1" locked="0" layoutInCell="1" allowOverlap="1" wp14:anchorId="4C51D668" wp14:editId="5475411D">
             <wp:simplePos x="0" y="0"/>
             <wp:positionH relativeFrom="margin">
               <wp:align>center</wp:align>
             </wp:positionH>
             <wp:positionV relativeFrom="paragraph">
-              <wp:posOffset>650875</wp:posOffset>
+              <wp:posOffset>724535</wp:posOffset>
             </wp:positionV>
-            <wp:extent cx="4851400" cy="3408895"/>
-            <wp:effectExtent l="0" t="0" r="6350" b="1270"/>
+            <wp:extent cx="5911107" cy="5638800"/>
+            <wp:effectExtent l="0" t="0" r="0" b="0"/>
             <wp:wrapNone/>
             <wp:docPr id="90638475" name="Picture 1"/>
             <wp:cNvGraphicFramePr>
@@ -18119,29 +18792,36 @@
               <a:graphicData uri="http://schemas.openxmlformats.org/drawingml/2006/picture">
                 <pic:pic xmlns:pic="http://schemas.openxmlformats.org/drawingml/2006/picture">
                   <pic:nvPicPr>
-                    <pic:cNvPr id="90638475" name=""/>
+                    <pic:cNvPr id="90638475" name="Picture 1"/>
                     <pic:cNvPicPr/>
                   </pic:nvPicPr>
-                  <pic:blipFill>
-                    <a:blip r:embed="rId21" cstate="print">
+                  <pic:blipFill rotWithShape="1">
+                    <a:blip r:embed="rId21">
                       <a:extLst>
                         <a:ext uri="{28A0092B-C50C-407E-A947-70E740481C1C}">
                           <a14:useLocalDpi xmlns:a14="http://schemas.microsoft.com/office/drawing/2010/main" val="0"/>
                         </a:ext>
                       </a:extLst>
                     </a:blip>
-                    <a:stretch>
-                      <a:fillRect/>
-                    </a:stretch>
+                    <a:srcRect l="2424" r="2510"/>
+                    <a:stretch/>
                   </pic:blipFill>
-                  <pic:spPr>
+                  <pic:spPr bwMode="auto">
                     <a:xfrm>
                       <a:off x="0" y="0"/>
-                      <a:ext cx="4851400" cy="3408895"/>
+                      <a:ext cx="5911107" cy="5638800"/>
                     </a:xfrm>
                     <a:prstGeom prst="rect">
                       <a:avLst/>
                     </a:prstGeom>
+                    <a:ln>
+                      <a:noFill/>
+                    </a:ln>
+                    <a:extLst>
+                      <a:ext uri="{53640926-AAD7-44D8-BBD7-CCE9431645EC}">
+                        <a14:shadowObscured xmlns:a14="http://schemas.microsoft.com/office/drawing/2010/main"/>
+                      </a:ext>
+                    </a:extLst>
                   </pic:spPr>
                 </pic:pic>
               </a:graphicData>
@@ -18193,6 +18873,9 @@
     </w:p>
     <w:p>
       <w:pPr>
+        <w:tabs>
+          <w:tab w:val="left" w:pos="5460"/>
+        </w:tabs>
         <w:spacing w:line="480" w:lineRule="auto"/>
         <w:ind w:firstLine="720"/>
         <w:jc w:val="both"/>
@@ -18203,6 +18886,15 @@
           <w:lang w:val="en-US"/>
         </w:rPr>
       </w:pPr>
+      <w:r>
+        <w:rPr>
+          <w:rFonts w:ascii="Courier New" w:hAnsi="Courier New" w:cs="Courier New"/>
+          <w:sz w:val="24"/>
+          <w:szCs w:val="24"/>
+          <w:lang w:val="en-US"/>
+        </w:rPr>
+        <w:tab/>
+      </w:r>
     </w:p>
     <w:p>
       <w:pPr>
@@ -18219,6 +18911,9 @@
     </w:p>
     <w:p>
       <w:pPr>
+        <w:tabs>
+          <w:tab w:val="left" w:pos="5480"/>
+        </w:tabs>
         <w:spacing w:line="480" w:lineRule="auto"/>
         <w:ind w:firstLine="720"/>
         <w:jc w:val="both"/>
@@ -18229,6 +18924,15 @@
           <w:lang w:val="en-US"/>
         </w:rPr>
       </w:pPr>
+      <w:r>
+        <w:rPr>
+          <w:rFonts w:ascii="Courier New" w:hAnsi="Courier New" w:cs="Courier New"/>
+          <w:sz w:val="24"/>
+          <w:szCs w:val="24"/>
+          <w:lang w:val="en-US"/>
+        </w:rPr>
+        <w:tab/>
+      </w:r>
     </w:p>
     <w:p>
       <w:pPr>
@@ -18245,16 +18949,145 @@
     </w:p>
     <w:p>
       <w:pPr>
-        <w:rPr>
-          <w:rFonts w:ascii="Courier New" w:hAnsi="Courier New" w:cs="Courier New"/>
-          <w:sz w:val="24"/>
-          <w:szCs w:val="24"/>
-          <w:lang w:val="en-US"/>
-        </w:rPr>
-      </w:pPr>
-    </w:p>
-    <w:p>
-      <w:pPr>
+        <w:tabs>
+          <w:tab w:val="left" w:pos="5100"/>
+        </w:tabs>
+        <w:rPr>
+          <w:rFonts w:ascii="Courier New" w:hAnsi="Courier New" w:cs="Courier New"/>
+          <w:sz w:val="24"/>
+          <w:szCs w:val="24"/>
+          <w:lang w:val="en-US"/>
+        </w:rPr>
+      </w:pPr>
+      <w:r>
+        <w:rPr>
+          <w:rFonts w:ascii="Courier New" w:hAnsi="Courier New" w:cs="Courier New"/>
+          <w:sz w:val="24"/>
+          <w:szCs w:val="24"/>
+          <w:lang w:val="en-US"/>
+        </w:rPr>
+        <w:tab/>
+      </w:r>
+    </w:p>
+    <w:p>
+      <w:pPr>
+        <w:rPr>
+          <w:rFonts w:ascii="Courier New" w:hAnsi="Courier New" w:cs="Courier New"/>
+          <w:b/>
+          <w:bCs/>
+          <w:sz w:val="24"/>
+          <w:szCs w:val="24"/>
+          <w:lang w:val="en-US"/>
+        </w:rPr>
+      </w:pPr>
+    </w:p>
+    <w:p>
+      <w:pPr>
+        <w:ind w:left="1440" w:firstLine="720"/>
+        <w:rPr>
+          <w:rFonts w:ascii="Courier New" w:hAnsi="Courier New" w:cs="Courier New"/>
+          <w:b/>
+          <w:bCs/>
+          <w:sz w:val="24"/>
+          <w:szCs w:val="24"/>
+          <w:lang w:val="en-US"/>
+        </w:rPr>
+      </w:pPr>
+    </w:p>
+    <w:p>
+      <w:pPr>
+        <w:ind w:left="1440" w:firstLine="720"/>
+        <w:rPr>
+          <w:rFonts w:ascii="Courier New" w:hAnsi="Courier New" w:cs="Courier New"/>
+          <w:b/>
+          <w:bCs/>
+          <w:sz w:val="24"/>
+          <w:szCs w:val="24"/>
+          <w:lang w:val="en-US"/>
+        </w:rPr>
+      </w:pPr>
+    </w:p>
+    <w:p>
+      <w:pPr>
+        <w:ind w:left="1440" w:firstLine="720"/>
+        <w:rPr>
+          <w:rFonts w:ascii="Courier New" w:hAnsi="Courier New" w:cs="Courier New"/>
+          <w:b/>
+          <w:bCs/>
+          <w:sz w:val="24"/>
+          <w:szCs w:val="24"/>
+          <w:lang w:val="en-US"/>
+        </w:rPr>
+      </w:pPr>
+    </w:p>
+    <w:p>
+      <w:pPr>
+        <w:ind w:left="1440" w:firstLine="720"/>
+        <w:rPr>
+          <w:rFonts w:ascii="Courier New" w:hAnsi="Courier New" w:cs="Courier New"/>
+          <w:b/>
+          <w:bCs/>
+          <w:sz w:val="24"/>
+          <w:szCs w:val="24"/>
+          <w:lang w:val="en-US"/>
+        </w:rPr>
+      </w:pPr>
+    </w:p>
+    <w:p>
+      <w:pPr>
+        <w:ind w:left="1440" w:firstLine="720"/>
+        <w:rPr>
+          <w:rFonts w:ascii="Courier New" w:hAnsi="Courier New" w:cs="Courier New"/>
+          <w:b/>
+          <w:bCs/>
+          <w:sz w:val="24"/>
+          <w:szCs w:val="24"/>
+          <w:lang w:val="en-US"/>
+        </w:rPr>
+      </w:pPr>
+    </w:p>
+    <w:p>
+      <w:pPr>
+        <w:ind w:left="1440" w:firstLine="720"/>
+        <w:rPr>
+          <w:rFonts w:ascii="Courier New" w:hAnsi="Courier New" w:cs="Courier New"/>
+          <w:b/>
+          <w:bCs/>
+          <w:sz w:val="24"/>
+          <w:szCs w:val="24"/>
+          <w:lang w:val="en-US"/>
+        </w:rPr>
+      </w:pPr>
+    </w:p>
+    <w:p>
+      <w:pPr>
+        <w:ind w:left="1440" w:firstLine="720"/>
+        <w:rPr>
+          <w:rFonts w:ascii="Courier New" w:hAnsi="Courier New" w:cs="Courier New"/>
+          <w:b/>
+          <w:bCs/>
+          <w:sz w:val="24"/>
+          <w:szCs w:val="24"/>
+          <w:lang w:val="en-US"/>
+        </w:rPr>
+      </w:pPr>
+    </w:p>
+    <w:p>
+      <w:pPr>
+        <w:ind w:left="1440" w:firstLine="720"/>
+        <w:rPr>
+          <w:rFonts w:ascii="Courier New" w:hAnsi="Courier New" w:cs="Courier New"/>
+          <w:b/>
+          <w:bCs/>
+          <w:sz w:val="24"/>
+          <w:szCs w:val="24"/>
+          <w:lang w:val="en-US"/>
+        </w:rPr>
+      </w:pPr>
+    </w:p>
+    <w:p>
+      <w:pPr>
+        <w:ind w:left="1440" w:firstLine="720"/>
         <w:rPr>
           <w:rFonts w:ascii="Courier New" w:hAnsi="Courier New" w:cs="Courier New"/>
           <w:b/>
@@ -18350,7 +19183,7 @@
           <w:szCs w:val="24"/>
           <w:lang w:val="en-US"/>
         </w:rPr>
-        <w:t xml:space="preserve">that the admin is in charge of working by requesting display of a candidate information, catering for varied components such as the reports, the selections of candidates, the control and maintenance, and the user management. Follows that way, the Agent acts as an intermediary between candidates and the System which enables to keep them informed concerning the selection process status.  However, the User interacts with the system to handle their forms. System is a hub which is between established communication channels between Admin, Agents, and Applicants. </w:t>
+        <w:t xml:space="preserve">that the admin is in charge of working by requesting display of a candidate information, catering </w:t>
       </w:r>
       <w:r>
         <w:rPr>
@@ -18360,7 +19193,7 @@
           <w:lang w:val="en-US"/>
         </w:rPr>
         <w:lastRenderedPageBreak/>
-        <w:t>It is the one that updates the selection processes for Agents, and Forms Admins’ requests for reports and applicant management, thus facilitating and organizing in general all functions of the application management system</w:t>
+        <w:t>for varied components such as the reports, the selections of candidates, the control and maintenance, and the user management. Follows that way, the Agent acts as an intermediary between candidates and the System which enables to keep them informed concerning the selection process status.  However, the User interacts with the system to handle their forms. System is a hub which is between established communication channels between Admin, Agents, and Applicants. It is the one that updates the selection processes for Agents, and Forms Admins’ requests for reports and applicant management, thus facilitating and organizing in general all functions of the application management system</w:t>
       </w:r>
       <w:r>
         <w:rPr>
@@ -18436,78 +19269,6 @@
         </w:rPr>
         <w:t xml:space="preserve"> into the details of this chart, the better understand what responsibility each role has and how it is related to other roles, giving insight on how all these pieces fit together in a system that works smoothly across an entire organization.</w:t>
       </w:r>
-    </w:p>
-    <w:p>
-      <w:pPr>
-        <w:spacing w:line="480" w:lineRule="auto"/>
-        <w:jc w:val="both"/>
-        <w:rPr>
-          <w:rFonts w:ascii="Courier New" w:hAnsi="Courier New" w:cs="Courier New"/>
-          <w:sz w:val="24"/>
-          <w:szCs w:val="24"/>
-          <w:lang w:val="en-US"/>
-        </w:rPr>
-      </w:pPr>
-    </w:p>
-    <w:p>
-      <w:pPr>
-        <w:spacing w:line="480" w:lineRule="auto"/>
-        <w:jc w:val="both"/>
-        <w:rPr>
-          <w:rFonts w:ascii="Courier New" w:hAnsi="Courier New" w:cs="Courier New"/>
-          <w:sz w:val="24"/>
-          <w:szCs w:val="24"/>
-          <w:lang w:val="en-US"/>
-        </w:rPr>
-      </w:pPr>
-    </w:p>
-    <w:p>
-      <w:pPr>
-        <w:spacing w:line="480" w:lineRule="auto"/>
-        <w:jc w:val="both"/>
-        <w:rPr>
-          <w:rFonts w:ascii="Courier New" w:hAnsi="Courier New" w:cs="Courier New"/>
-          <w:sz w:val="24"/>
-          <w:szCs w:val="24"/>
-          <w:lang w:val="en-US"/>
-        </w:rPr>
-      </w:pPr>
-    </w:p>
-    <w:p>
-      <w:pPr>
-        <w:spacing w:line="480" w:lineRule="auto"/>
-        <w:jc w:val="both"/>
-        <w:rPr>
-          <w:rFonts w:ascii="Courier New" w:hAnsi="Courier New" w:cs="Courier New"/>
-          <w:sz w:val="24"/>
-          <w:szCs w:val="24"/>
-          <w:lang w:val="en-US"/>
-        </w:rPr>
-      </w:pPr>
-    </w:p>
-    <w:p>
-      <w:pPr>
-        <w:spacing w:line="480" w:lineRule="auto"/>
-        <w:jc w:val="both"/>
-        <w:rPr>
-          <w:rFonts w:ascii="Courier New" w:hAnsi="Courier New" w:cs="Courier New"/>
-          <w:sz w:val="24"/>
-          <w:szCs w:val="24"/>
-          <w:lang w:val="en-US"/>
-        </w:rPr>
-      </w:pPr>
-    </w:p>
-    <w:p>
-      <w:pPr>
-        <w:spacing w:line="480" w:lineRule="auto"/>
-        <w:jc w:val="both"/>
-        <w:rPr>
-          <w:rFonts w:ascii="Courier New" w:hAnsi="Courier New" w:cs="Courier New"/>
-          <w:sz w:val="24"/>
-          <w:szCs w:val="24"/>
-          <w:lang w:val="en-US"/>
-        </w:rPr>
-      </w:pPr>
     </w:p>
     <w:p>
       <w:pPr>
@@ -18829,8 +19590,21 @@
           <w:szCs w:val="24"/>
           <w:lang w:val="en-US"/>
         </w:rPr>
-        <w:t>Use Case for ELifeSure</w:t>
-      </w:r>
+        <w:t xml:space="preserve">Use Case for </w:t>
+      </w:r>
+      <w:proofErr w:type="spellStart"/>
+      <w:r>
+        <w:rPr>
+          <w:rFonts w:ascii="Courier New" w:hAnsi="Courier New" w:cs="Courier New"/>
+          <w:b/>
+          <w:bCs/>
+          <w:sz w:val="24"/>
+          <w:szCs w:val="24"/>
+          <w:lang w:val="en-US"/>
+        </w:rPr>
+        <w:t>ELifeSure</w:t>
+      </w:r>
+      <w:proofErr w:type="spellEnd"/>
     </w:p>
     <w:p>
       <w:pPr>
@@ -19755,15 +20529,15 @@
           <w:szCs w:val="24"/>
         </w:rPr>
         <w:drawing>
-          <wp:anchor distT="0" distB="0" distL="114300" distR="114300" simplePos="0" relativeHeight="251664384" behindDoc="1" locked="0" layoutInCell="1" allowOverlap="1" wp14:anchorId="379DAE92" wp14:editId="70ACA34D">
+          <wp:anchor distT="0" distB="0" distL="114300" distR="114300" simplePos="0" relativeHeight="251664384" behindDoc="1" locked="0" layoutInCell="1" allowOverlap="1" wp14:anchorId="379DAE92" wp14:editId="6E93EB78">
             <wp:simplePos x="0" y="0"/>
             <wp:positionH relativeFrom="margin">
-              <wp:posOffset>48787</wp:posOffset>
+              <wp:posOffset>46892</wp:posOffset>
             </wp:positionH>
             <wp:positionV relativeFrom="paragraph">
-              <wp:posOffset>3810</wp:posOffset>
+              <wp:posOffset>4543</wp:posOffset>
             </wp:positionV>
-            <wp:extent cx="5728627" cy="3222353"/>
+            <wp:extent cx="5728627" cy="3222352"/>
             <wp:effectExtent l="0" t="0" r="5715" b="0"/>
             <wp:wrapNone/>
             <wp:docPr id="86517077" name="Picture 2"/>
@@ -19794,7 +20568,7 @@
                   <pic:spPr bwMode="auto">
                     <a:xfrm>
                       <a:off x="0" y="0"/>
-                      <a:ext cx="5728627" cy="3222353"/>
+                      <a:ext cx="5728627" cy="3222352"/>
                     </a:xfrm>
                     <a:prstGeom prst="rect">
                       <a:avLst/>
@@ -41432,11 +42206,93 @@
           <w:rFonts w:ascii="Courier New" w:hAnsi="Courier New" w:cs="Courier New"/>
           <w:b/>
           <w:bCs/>
+          <w:noProof/>
           <w:sz w:val="24"/>
           <w:szCs w:val="24"/>
           <w:lang w:val="en-US"/>
         </w:rPr>
         <w:lastRenderedPageBreak/>
+        <mc:AlternateContent>
+          <mc:Choice Requires="wps">
+            <w:drawing>
+              <wp:anchor distT="0" distB="0" distL="114300" distR="114300" simplePos="0" relativeHeight="251696128" behindDoc="0" locked="0" layoutInCell="1" allowOverlap="1" wp14:anchorId="32CE942F" wp14:editId="654312AA">
+                <wp:simplePos x="0" y="0"/>
+                <wp:positionH relativeFrom="column">
+                  <wp:posOffset>5067300</wp:posOffset>
+                </wp:positionH>
+                <wp:positionV relativeFrom="paragraph">
+                  <wp:posOffset>-628650</wp:posOffset>
+                </wp:positionV>
+                <wp:extent cx="685800" cy="419100"/>
+                <wp:effectExtent l="0" t="0" r="19050" b="19050"/>
+                <wp:wrapNone/>
+                <wp:docPr id="1677683009" name="Rectangle 6"/>
+                <wp:cNvGraphicFramePr/>
+                <a:graphic xmlns:a="http://schemas.openxmlformats.org/drawingml/2006/main">
+                  <a:graphicData uri="http://schemas.microsoft.com/office/word/2010/wordprocessingShape">
+                    <wps:wsp>
+                      <wps:cNvSpPr/>
+                      <wps:spPr>
+                        <a:xfrm>
+                          <a:off x="0" y="0"/>
+                          <a:ext cx="685800" cy="419100"/>
+                        </a:xfrm>
+                        <a:prstGeom prst="rect">
+                          <a:avLst/>
+                        </a:prstGeom>
+                        <a:solidFill>
+                          <a:schemeClr val="bg1"/>
+                        </a:solidFill>
+                        <a:ln>
+                          <a:solidFill>
+                            <a:schemeClr val="bg1"/>
+                          </a:solidFill>
+                        </a:ln>
+                      </wps:spPr>
+                      <wps:style>
+                        <a:lnRef idx="2">
+                          <a:schemeClr val="accent1">
+                            <a:shade val="15000"/>
+                          </a:schemeClr>
+                        </a:lnRef>
+                        <a:fillRef idx="1">
+                          <a:schemeClr val="accent1"/>
+                        </a:fillRef>
+                        <a:effectRef idx="0">
+                          <a:schemeClr val="accent1"/>
+                        </a:effectRef>
+                        <a:fontRef idx="minor">
+                          <a:schemeClr val="lt1"/>
+                        </a:fontRef>
+                      </wps:style>
+                      <wps:bodyPr rot="0" spcFirstLastPara="0" vertOverflow="overflow" horzOverflow="overflow" vert="horz" wrap="square" lIns="91440" tIns="45720" rIns="91440" bIns="45720" numCol="1" spcCol="0" rtlCol="0" fromWordArt="0" anchor="ctr" anchorCtr="0" forceAA="0" compatLnSpc="1">
+                        <a:prstTxWarp prst="textNoShape">
+                          <a:avLst/>
+                        </a:prstTxWarp>
+                        <a:noAutofit/>
+                      </wps:bodyPr>
+                    </wps:wsp>
+                  </a:graphicData>
+                </a:graphic>
+              </wp:anchor>
+            </w:drawing>
+          </mc:Choice>
+          <mc:Fallback>
+            <w:pict>
+              <v:rect w14:anchorId="4490C22B" id="Rectangle 6" o:spid="_x0000_s1026" style="position:absolute;margin-left:399pt;margin-top:-49.5pt;width:54pt;height:33pt;z-index:251696128;visibility:visible;mso-wrap-style:square;mso-wrap-distance-left:9pt;mso-wrap-distance-top:0;mso-wrap-distance-right:9pt;mso-wrap-distance-bottom:0;mso-position-horizontal:absolute;mso-position-horizontal-relative:text;mso-position-vertical:absolute;mso-position-vertical-relative:text;v-text-anchor:middle" o:gfxdata="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" fillcolor="white [3212]" strokecolor="white [3212]" strokeweight="1pt"/>
+            </w:pict>
+          </mc:Fallback>
+        </mc:AlternateContent>
+      </w:r>
+      <w:r>
+        <w:rPr>
+          <w:rFonts w:ascii="Courier New" w:hAnsi="Courier New" w:cs="Courier New"/>
+          <w:b/>
+          <w:bCs/>
+          <w:sz w:val="24"/>
+          <w:szCs w:val="24"/>
+          <w:lang w:val="en-US"/>
+        </w:rPr>
         <w:t>CHAPTER V</w:t>
       </w:r>
     </w:p>
@@ -41483,7 +42339,25 @@
           <w:sz w:val="24"/>
           <w:szCs w:val="24"/>
         </w:rPr>
-        <w:t>In this chapter, researcher summarize the research on the ELifeSure: An Online Recruitment System for Allianz PNB Life Insurance Inc. in the MIMAROPA region. Researcher will look at the main findings, draw conclusions based on the research, and give recommendations for future improvements and uses of the system</w:t>
+        <w:t xml:space="preserve">In this chapter, researcher summarize the research on the </w:t>
+      </w:r>
+      <w:proofErr w:type="spellStart"/>
+      <w:r>
+        <w:rPr>
+          <w:rFonts w:ascii="Courier New" w:hAnsi="Courier New" w:cs="Courier New"/>
+          <w:sz w:val="24"/>
+          <w:szCs w:val="24"/>
+        </w:rPr>
+        <w:t>ELifeSure</w:t>
+      </w:r>
+      <w:proofErr w:type="spellEnd"/>
+      <w:r>
+        <w:rPr>
+          <w:rFonts w:ascii="Courier New" w:hAnsi="Courier New" w:cs="Courier New"/>
+          <w:sz w:val="24"/>
+          <w:szCs w:val="24"/>
+        </w:rPr>
+        <w:t>: An Online Recruitment System for Allianz PNB Life Insurance Inc. in the MIMAROPA region. Researcher will look at the main findings, draw conclusions based on the research, and give recommendations for future improvements and uses of the system</w:t>
       </w:r>
       <w:r>
         <w:rPr>
@@ -41567,7 +42441,41 @@
           <w:sz w:val="24"/>
           <w:szCs w:val="24"/>
         </w:rPr>
-        <w:t>The researchers created ELifeSure that makes the process easier and more accessible. Researcher used an Agile development approach which allowed for updates and feedback from people involved. The system was designed to be easy to use, so both users and administrators could navigate it without trouble</w:t>
+        <w:t xml:space="preserve">The researchers created </w:t>
+      </w:r>
+      <w:proofErr w:type="spellStart"/>
+      <w:r>
+        <w:rPr>
+          <w:rFonts w:ascii="Courier New" w:hAnsi="Courier New" w:cs="Courier New"/>
+          <w:sz w:val="24"/>
+          <w:szCs w:val="24"/>
+        </w:rPr>
+        <w:t>ELifeSure</w:t>
+      </w:r>
+      <w:proofErr w:type="spellEnd"/>
+      <w:r>
+        <w:rPr>
+          <w:rFonts w:ascii="Courier New" w:hAnsi="Courier New" w:cs="Courier New"/>
+          <w:sz w:val="24"/>
+          <w:szCs w:val="24"/>
+        </w:rPr>
+        <w:t xml:space="preserve"> that makes the process easier and more accessible. Researcher used an Agile development approach which allowed for updates and feedback from people involved. The system was designed to be</w:t>
+      </w:r>
+      <w:r>
+        <w:rPr>
+          <w:rFonts w:ascii="Courier New" w:hAnsi="Courier New" w:cs="Courier New"/>
+          <w:sz w:val="24"/>
+          <w:szCs w:val="24"/>
+        </w:rPr>
+        <w:t xml:space="preserve"> accessible</w:t>
+      </w:r>
+      <w:r>
+        <w:rPr>
+          <w:rFonts w:ascii="Courier New" w:hAnsi="Courier New" w:cs="Courier New"/>
+          <w:sz w:val="24"/>
+          <w:szCs w:val="24"/>
+        </w:rPr>
+        <w:t>, so both users and administrator could navigate it without trouble</w:t>
       </w:r>
       <w:r>
         <w:rPr>
@@ -41597,7 +42505,7 @@
           <w:sz w:val="24"/>
           <w:szCs w:val="24"/>
         </w:rPr>
-        <w:t xml:space="preserve">The results showed that the new system improved the recruitment process a lot. It provided clear information and good management tools for administrators. Using visual tools </w:t>
+        <w:t xml:space="preserve">The results showed that the new system improved the recruitment process a lot. It provided clear information and good management tools for administrator. Using visual tools </w:t>
       </w:r>
       <w:r>
         <w:rPr>
@@ -41606,7 +42514,39 @@
           <w:szCs w:val="24"/>
         </w:rPr>
         <w:lastRenderedPageBreak/>
-        <w:t>like graphs and charts helped users make better decisions which met the main goals of the research</w:t>
+        <w:t>like graphs</w:t>
+      </w:r>
+      <w:r>
+        <w:rPr>
+          <w:rFonts w:ascii="Courier New" w:hAnsi="Courier New" w:cs="Courier New"/>
+          <w:sz w:val="24"/>
+          <w:szCs w:val="24"/>
+        </w:rPr>
+        <w:t>,</w:t>
+      </w:r>
+      <w:r>
+        <w:rPr>
+          <w:rFonts w:ascii="Courier New" w:hAnsi="Courier New" w:cs="Courier New"/>
+          <w:sz w:val="24"/>
+          <w:szCs w:val="24"/>
+        </w:rPr>
+        <w:t xml:space="preserve"> charts</w:t>
+      </w:r>
+      <w:r>
+        <w:rPr>
+          <w:rFonts w:ascii="Courier New" w:hAnsi="Courier New" w:cs="Courier New"/>
+          <w:sz w:val="24"/>
+          <w:szCs w:val="24"/>
+        </w:rPr>
+        <w:t>, Allianz PNB Forms</w:t>
+      </w:r>
+      <w:r>
+        <w:rPr>
+          <w:rFonts w:ascii="Courier New" w:hAnsi="Courier New" w:cs="Courier New"/>
+          <w:sz w:val="24"/>
+          <w:szCs w:val="24"/>
+        </w:rPr>
+        <w:t xml:space="preserve"> helped users make better decisions which met the main goals of the research</w:t>
       </w:r>
       <w:r>
         <w:rPr>
@@ -41661,7 +42601,36 @@
           <w:szCs w:val="24"/>
           <w:lang w:val="en-US"/>
         </w:rPr>
-        <w:t>The researchers have drawn several conclusions and observations during the development of the Recruitment System for Allianz PNB Life Insurance Inc. This system aims to enhance the efficiency of the recruitment process for various user roles, including administrators, agents, clients, and applicants. The following key points summarize the findings:</w:t>
+        <w:t xml:space="preserve">The researchers have drawn several conclusions and observations during the development of the </w:t>
+      </w:r>
+      <w:proofErr w:type="spellStart"/>
+      <w:r>
+        <w:rPr>
+          <w:rFonts w:ascii="Courier New" w:hAnsi="Courier New" w:cs="Courier New"/>
+          <w:sz w:val="24"/>
+          <w:szCs w:val="24"/>
+          <w:lang w:val="en-US"/>
+        </w:rPr>
+        <w:t>ELifeSure</w:t>
+      </w:r>
+      <w:proofErr w:type="spellEnd"/>
+      <w:r>
+        <w:rPr>
+          <w:rFonts w:ascii="Courier New" w:hAnsi="Courier New" w:cs="Courier New"/>
+          <w:sz w:val="24"/>
+          <w:szCs w:val="24"/>
+          <w:lang w:val="en-US"/>
+        </w:rPr>
+        <w:t xml:space="preserve"> </w:t>
+      </w:r>
+      <w:r>
+        <w:rPr>
+          <w:rFonts w:ascii="Courier New" w:hAnsi="Courier New" w:cs="Courier New"/>
+          <w:sz w:val="24"/>
+          <w:szCs w:val="24"/>
+          <w:lang w:val="en-US"/>
+        </w:rPr>
+        <w:t>for Allianz PNB Life Insurance Inc. This system aims to enhance the efficiency of the recruitment process for various user roles, including administrator, agents, clients, and applicants. The following key points summarize the findings:</w:t>
       </w:r>
     </w:p>
     <w:p>
@@ -41703,7 +42672,25 @@
           <w:szCs w:val="24"/>
           <w:lang w:val="en-US"/>
         </w:rPr>
-        <w:t>2. Administrators have user-friendly tools to manage accounts, ensuring that both applicants and agents have the appropriate access levels to the system.</w:t>
+        <w:t xml:space="preserve">2. Administrators have </w:t>
+      </w:r>
+      <w:r>
+        <w:rPr>
+          <w:rFonts w:ascii="Courier New" w:hAnsi="Courier New" w:cs="Courier New"/>
+          <w:sz w:val="24"/>
+          <w:szCs w:val="24"/>
+          <w:lang w:val="en-US"/>
+        </w:rPr>
+        <w:t>accessible</w:t>
+      </w:r>
+      <w:r>
+        <w:rPr>
+          <w:rFonts w:ascii="Courier New" w:hAnsi="Courier New" w:cs="Courier New"/>
+          <w:sz w:val="24"/>
+          <w:szCs w:val="24"/>
+          <w:lang w:val="en-US"/>
+        </w:rPr>
+        <w:t xml:space="preserve"> tools to manage accounts, ensuring that both applicants and agents have the appropriate access levels to the system.</w:t>
       </w:r>
     </w:p>
     <w:p>
@@ -41766,7 +42753,50 @@
           <w:szCs w:val="24"/>
           <w:lang w:val="en-US"/>
         </w:rPr>
-        <w:t>5. SMS notifications were integrated to keep applicants and agents informed about updates on their applications and important deadlines, enhancing communication.</w:t>
+        <w:t>5. SMS notifications were integrated to keep applicants and agents informed about updates on their applications and important deadline</w:t>
+      </w:r>
+      <w:r>
+        <w:rPr>
+          <w:rFonts w:ascii="Courier New" w:hAnsi="Courier New" w:cs="Courier New"/>
+          <w:sz w:val="24"/>
+          <w:szCs w:val="24"/>
+          <w:lang w:val="en-US"/>
+        </w:rPr>
+        <w:t>s</w:t>
+      </w:r>
+      <w:r>
+        <w:rPr>
+          <w:rFonts w:ascii="Courier New" w:hAnsi="Courier New" w:cs="Courier New"/>
+          <w:sz w:val="24"/>
+          <w:szCs w:val="24"/>
+          <w:lang w:val="en-US"/>
+        </w:rPr>
+        <w:t>.</w:t>
+      </w:r>
+    </w:p>
+    <w:p>
+      <w:pPr>
+        <w:spacing w:after="0" w:line="480" w:lineRule="auto"/>
+        <w:rPr>
+          <w:rFonts w:ascii="Courier New" w:hAnsi="Courier New" w:cs="Courier New"/>
+          <w:b/>
+          <w:bCs/>
+          <w:sz w:val="24"/>
+          <w:szCs w:val="24"/>
+          <w:lang w:val="en-US"/>
+        </w:rPr>
+      </w:pPr>
+      <w:r>
+        <w:rPr>
+          <w:rFonts w:ascii="Courier New" w:hAnsi="Courier New" w:cs="Courier New"/>
+          <w:b/>
+          <w:bCs/>
+          <w:sz w:val="24"/>
+          <w:szCs w:val="24"/>
+          <w:lang w:val="en-US"/>
+        </w:rPr>
+        <w:lastRenderedPageBreak/>
+        <w:t>Recommendations</w:t>
       </w:r>
     </w:p>
     <w:p>
@@ -41787,247 +42817,257 @@
           <w:szCs w:val="24"/>
           <w:lang w:val="en-US"/>
         </w:rPr>
-        <w:lastRenderedPageBreak/>
-        <w:t>6. Tools provided for agents facilitate the quick organization and review of applicants' forms, leading to increased efficiency in their work.</w:t>
+        <w:t xml:space="preserve">1. Future researchers may explore the option of offering video tutorials or guides within the </w:t>
+      </w:r>
+      <w:proofErr w:type="spellStart"/>
+      <w:r>
+        <w:rPr>
+          <w:rFonts w:ascii="Courier New" w:hAnsi="Courier New" w:cs="Courier New"/>
+          <w:sz w:val="24"/>
+          <w:szCs w:val="24"/>
+          <w:lang w:val="en-US"/>
+        </w:rPr>
+        <w:t>E</w:t>
+      </w:r>
+      <w:r>
+        <w:rPr>
+          <w:rFonts w:ascii="Courier New" w:hAnsi="Courier New" w:cs="Courier New"/>
+          <w:sz w:val="24"/>
+          <w:szCs w:val="24"/>
+          <w:lang w:val="en-US"/>
+        </w:rPr>
+        <w:t>LifeSure</w:t>
+      </w:r>
+      <w:proofErr w:type="spellEnd"/>
+      <w:r>
+        <w:rPr>
+          <w:rFonts w:ascii="Courier New" w:hAnsi="Courier New" w:cs="Courier New"/>
+          <w:sz w:val="24"/>
+          <w:szCs w:val="24"/>
+          <w:lang w:val="en-US"/>
+        </w:rPr>
+        <w:t xml:space="preserve"> system to help users understand how to navigate the platform and complete their applications effectively.</w:t>
       </w:r>
     </w:p>
     <w:p>
       <w:pPr>
         <w:spacing w:after="0" w:line="480" w:lineRule="auto"/>
+        <w:jc w:val="both"/>
+        <w:rPr>
+          <w:rFonts w:ascii="Courier New" w:hAnsi="Courier New" w:cs="Courier New"/>
+          <w:sz w:val="24"/>
+          <w:szCs w:val="24"/>
+          <w:lang w:val="en-US"/>
+        </w:rPr>
+      </w:pPr>
+      <w:r>
+        <w:rPr>
+          <w:rFonts w:ascii="Courier New" w:hAnsi="Courier New" w:cs="Courier New"/>
+          <w:sz w:val="24"/>
+          <w:szCs w:val="24"/>
+          <w:lang w:val="en-US"/>
+        </w:rPr>
+        <w:t xml:space="preserve">2. Future researchers may develop a mobile app for the </w:t>
+      </w:r>
+      <w:proofErr w:type="spellStart"/>
+      <w:r>
+        <w:rPr>
+          <w:rFonts w:ascii="Courier New" w:hAnsi="Courier New" w:cs="Courier New"/>
+          <w:sz w:val="24"/>
+          <w:szCs w:val="24"/>
+          <w:lang w:val="en-US"/>
+        </w:rPr>
+        <w:t>E</w:t>
+      </w:r>
+      <w:r>
+        <w:rPr>
+          <w:rFonts w:ascii="Courier New" w:hAnsi="Courier New" w:cs="Courier New"/>
+          <w:sz w:val="24"/>
+          <w:szCs w:val="24"/>
+          <w:lang w:val="en-US"/>
+        </w:rPr>
+        <w:t>LifeSure</w:t>
+      </w:r>
+      <w:proofErr w:type="spellEnd"/>
+      <w:r>
+        <w:rPr>
+          <w:rFonts w:ascii="Courier New" w:hAnsi="Courier New" w:cs="Courier New"/>
+          <w:sz w:val="24"/>
+          <w:szCs w:val="24"/>
+          <w:lang w:val="en-US"/>
+        </w:rPr>
+        <w:t xml:space="preserve"> system to make it easier for users to access their information and stay updated on their applications from anywhere.</w:t>
+      </w:r>
+    </w:p>
+    <w:p>
+      <w:pPr>
+        <w:spacing w:after="0" w:line="480" w:lineRule="auto"/>
+        <w:jc w:val="both"/>
+        <w:rPr>
+          <w:rFonts w:ascii="Courier New" w:hAnsi="Courier New" w:cs="Courier New"/>
+          <w:sz w:val="24"/>
+          <w:szCs w:val="24"/>
+          <w:lang w:val="en-US"/>
+        </w:rPr>
+      </w:pPr>
+      <w:r>
+        <w:rPr>
+          <w:rFonts w:ascii="Courier New" w:hAnsi="Courier New" w:cs="Courier New"/>
+          <w:sz w:val="24"/>
+          <w:szCs w:val="24"/>
+          <w:lang w:val="en-US"/>
+        </w:rPr>
+        <w:t>3. Future researchers may consider adding social features to the system to help users connect with each other. This could include options for agents and applicants to easily interact or share their experiences and helpful tips with one another.</w:t>
+      </w:r>
+    </w:p>
+    <w:p>
+      <w:pPr>
+        <w:spacing w:after="0" w:line="480" w:lineRule="auto"/>
+        <w:jc w:val="both"/>
+        <w:rPr>
+          <w:rFonts w:ascii="Courier New" w:hAnsi="Courier New" w:cs="Courier New"/>
+          <w:sz w:val="24"/>
+          <w:szCs w:val="24"/>
+          <w:lang w:val="en-US"/>
+        </w:rPr>
+      </w:pPr>
+    </w:p>
+    <w:p>
+      <w:pPr>
+        <w:spacing w:after="0" w:line="480" w:lineRule="auto"/>
+        <w:jc w:val="both"/>
+        <w:rPr>
+          <w:rFonts w:ascii="Courier New" w:hAnsi="Courier New" w:cs="Courier New"/>
+          <w:sz w:val="24"/>
+          <w:szCs w:val="24"/>
+          <w:lang w:val="en-US"/>
+        </w:rPr>
+      </w:pPr>
+    </w:p>
+    <w:p>
+      <w:pPr>
+        <w:spacing w:after="0" w:line="480" w:lineRule="auto"/>
+        <w:jc w:val="both"/>
+        <w:rPr>
+          <w:rFonts w:ascii="Courier New" w:hAnsi="Courier New" w:cs="Courier New"/>
+          <w:sz w:val="24"/>
+          <w:szCs w:val="24"/>
+          <w:lang w:val="en-US"/>
+        </w:rPr>
+      </w:pPr>
+    </w:p>
+    <w:p>
+      <w:pPr>
+        <w:spacing w:after="0" w:line="480" w:lineRule="auto"/>
+        <w:jc w:val="both"/>
+        <w:rPr>
+          <w:rFonts w:ascii="Courier New" w:hAnsi="Courier New" w:cs="Courier New"/>
+          <w:sz w:val="24"/>
+          <w:szCs w:val="24"/>
+          <w:lang w:val="en-US"/>
+        </w:rPr>
+      </w:pPr>
+    </w:p>
+    <w:p>
+      <w:pPr>
+        <w:spacing w:after="0" w:line="480" w:lineRule="auto"/>
+        <w:jc w:val="both"/>
+        <w:rPr>
+          <w:rFonts w:ascii="Courier New" w:hAnsi="Courier New" w:cs="Courier New"/>
+          <w:sz w:val="24"/>
+          <w:szCs w:val="24"/>
+          <w:lang w:val="en-US"/>
+        </w:rPr>
+      </w:pPr>
+    </w:p>
+    <w:p>
+      <w:pPr>
+        <w:rPr>
+          <w:rFonts w:ascii="Courier New" w:hAnsi="Courier New" w:cs="Courier New"/>
+          <w:sz w:val="24"/>
+          <w:szCs w:val="24"/>
+          <w:lang w:val="en-US"/>
+        </w:rPr>
+      </w:pPr>
+    </w:p>
+    <w:p>
+      <w:pPr>
+        <w:rPr>
+          <w:rFonts w:ascii="Courier New" w:hAnsi="Courier New" w:cs="Courier New"/>
+          <w:sz w:val="24"/>
+          <w:szCs w:val="24"/>
+          <w:lang w:val="en-US"/>
+        </w:rPr>
+      </w:pPr>
+    </w:p>
+    <w:p>
+      <w:pPr>
+        <w:rPr>
+          <w:rFonts w:ascii="Courier New" w:hAnsi="Courier New" w:cs="Courier New"/>
+          <w:sz w:val="24"/>
+          <w:szCs w:val="24"/>
+          <w:lang w:val="en-US"/>
+        </w:rPr>
+      </w:pPr>
+    </w:p>
+    <w:p>
+      <w:pPr>
+        <w:rPr>
+          <w:rFonts w:ascii="Courier New" w:hAnsi="Courier New" w:cs="Courier New"/>
+          <w:sz w:val="24"/>
+          <w:szCs w:val="24"/>
+          <w:lang w:val="en-US"/>
+        </w:rPr>
+      </w:pPr>
+    </w:p>
+    <w:p>
+      <w:pPr>
+        <w:rPr>
+          <w:rFonts w:ascii="Courier New" w:hAnsi="Courier New" w:cs="Courier New"/>
+          <w:sz w:val="24"/>
+          <w:szCs w:val="24"/>
+          <w:lang w:val="en-US"/>
+        </w:rPr>
+      </w:pPr>
+    </w:p>
+    <w:p>
+      <w:pPr>
+        <w:rPr>
+          <w:rFonts w:ascii="Courier New" w:hAnsi="Courier New" w:cs="Courier New"/>
+          <w:sz w:val="24"/>
+          <w:szCs w:val="24"/>
+          <w:lang w:val="en-US"/>
+        </w:rPr>
+      </w:pPr>
+    </w:p>
+    <w:p>
+      <w:pPr>
+        <w:rPr>
+          <w:rFonts w:ascii="Courier New" w:hAnsi="Courier New" w:cs="Courier New"/>
+          <w:sz w:val="24"/>
+          <w:szCs w:val="24"/>
+          <w:lang w:val="en-US"/>
+        </w:rPr>
+      </w:pPr>
+    </w:p>
+    <w:p>
+      <w:pPr>
+        <w:pStyle w:val="NormalWeb"/>
+        <w:spacing w:before="0" w:beforeAutospacing="0" w:after="0" w:afterAutospacing="0"/>
+        <w:ind w:left="720" w:hanging="720"/>
+        <w:jc w:val="center"/>
+        <w:rPr>
+          <w:rFonts w:ascii="Courier New" w:hAnsi="Courier New" w:cs="Courier New"/>
+        </w:rPr>
+      </w:pPr>
+      <w:r>
         <w:rPr>
           <w:rFonts w:ascii="Courier New" w:hAnsi="Courier New" w:cs="Courier New"/>
           <w:b/>
           <w:bCs/>
-          <w:sz w:val="24"/>
-          <w:szCs w:val="24"/>
-          <w:lang w:val="en-US"/>
-        </w:rPr>
-      </w:pPr>
-      <w:r>
-        <w:rPr>
-          <w:rFonts w:ascii="Courier New" w:hAnsi="Courier New" w:cs="Courier New"/>
-          <w:b/>
-          <w:bCs/>
-          <w:sz w:val="24"/>
-          <w:szCs w:val="24"/>
-          <w:lang w:val="en-US"/>
-        </w:rPr>
-        <w:t>Recommendations</w:t>
-      </w:r>
-    </w:p>
-    <w:p>
-      <w:pPr>
-        <w:spacing w:after="0" w:line="480" w:lineRule="auto"/>
-        <w:jc w:val="both"/>
-        <w:rPr>
-          <w:rFonts w:ascii="Courier New" w:hAnsi="Courier New" w:cs="Courier New"/>
-          <w:sz w:val="24"/>
-          <w:szCs w:val="24"/>
-          <w:lang w:val="en-US"/>
-        </w:rPr>
-      </w:pPr>
-      <w:r>
-        <w:rPr>
-          <w:rFonts w:ascii="Courier New" w:hAnsi="Courier New" w:cs="Courier New"/>
-          <w:sz w:val="24"/>
-          <w:szCs w:val="24"/>
-          <w:lang w:val="en-US"/>
-        </w:rPr>
-        <w:t xml:space="preserve">1. Future researchers may explore the option of offering video tutorials or guides within the </w:t>
-      </w:r>
-      <w:r>
-        <w:rPr>
-          <w:rFonts w:ascii="Courier New" w:hAnsi="Courier New" w:cs="Courier New"/>
-          <w:sz w:val="24"/>
-          <w:szCs w:val="24"/>
-          <w:lang w:val="en-US"/>
-        </w:rPr>
-        <w:t>E</w:t>
-      </w:r>
-      <w:r>
-        <w:rPr>
-          <w:rFonts w:ascii="Courier New" w:hAnsi="Courier New" w:cs="Courier New"/>
-          <w:sz w:val="24"/>
-          <w:szCs w:val="24"/>
-          <w:lang w:val="en-US"/>
-        </w:rPr>
-        <w:t>LifeSure system to help users understand how to navigate the platform and complete their applications effectively.</w:t>
-      </w:r>
-    </w:p>
-    <w:p>
-      <w:pPr>
-        <w:spacing w:after="0" w:line="480" w:lineRule="auto"/>
-        <w:jc w:val="both"/>
-        <w:rPr>
-          <w:rFonts w:ascii="Courier New" w:hAnsi="Courier New" w:cs="Courier New"/>
-          <w:sz w:val="24"/>
-          <w:szCs w:val="24"/>
-          <w:lang w:val="en-US"/>
-        </w:rPr>
-      </w:pPr>
-      <w:r>
-        <w:rPr>
-          <w:rFonts w:ascii="Courier New" w:hAnsi="Courier New" w:cs="Courier New"/>
-          <w:sz w:val="24"/>
-          <w:szCs w:val="24"/>
-          <w:lang w:val="en-US"/>
-        </w:rPr>
-        <w:t xml:space="preserve">2. Future researchers may develop a mobile app for the </w:t>
-      </w:r>
-      <w:r>
-        <w:rPr>
-          <w:rFonts w:ascii="Courier New" w:hAnsi="Courier New" w:cs="Courier New"/>
-          <w:sz w:val="24"/>
-          <w:szCs w:val="24"/>
-          <w:lang w:val="en-US"/>
-        </w:rPr>
-        <w:t>E</w:t>
-      </w:r>
-      <w:r>
-        <w:rPr>
-          <w:rFonts w:ascii="Courier New" w:hAnsi="Courier New" w:cs="Courier New"/>
-          <w:sz w:val="24"/>
-          <w:szCs w:val="24"/>
-          <w:lang w:val="en-US"/>
-        </w:rPr>
-        <w:t>LifeSure system to make it easier for users to access their information and stay updated on their applications from anywhere.</w:t>
-      </w:r>
-    </w:p>
-    <w:p>
-      <w:pPr>
-        <w:spacing w:after="0" w:line="480" w:lineRule="auto"/>
-        <w:jc w:val="both"/>
-        <w:rPr>
-          <w:rFonts w:ascii="Courier New" w:hAnsi="Courier New" w:cs="Courier New"/>
-          <w:sz w:val="24"/>
-          <w:szCs w:val="24"/>
-          <w:lang w:val="en-US"/>
-        </w:rPr>
-      </w:pPr>
-      <w:r>
-        <w:rPr>
-          <w:rFonts w:ascii="Courier New" w:hAnsi="Courier New" w:cs="Courier New"/>
-          <w:sz w:val="24"/>
-          <w:szCs w:val="24"/>
-          <w:lang w:val="en-US"/>
-        </w:rPr>
-        <w:t>3. Future researchers may consider adding social features to the system to help users connect with each other. This could include options for agents and applicants to easily interact or share their experiences and helpful tips with one another.</w:t>
-      </w:r>
-    </w:p>
-    <w:p>
-      <w:pPr>
-        <w:spacing w:after="0" w:line="480" w:lineRule="auto"/>
-        <w:jc w:val="both"/>
-        <w:rPr>
-          <w:rFonts w:ascii="Courier New" w:hAnsi="Courier New" w:cs="Courier New"/>
-          <w:sz w:val="24"/>
-          <w:szCs w:val="24"/>
-          <w:lang w:val="en-US"/>
-        </w:rPr>
-      </w:pPr>
-    </w:p>
-    <w:p>
-      <w:pPr>
-        <w:spacing w:after="0" w:line="480" w:lineRule="auto"/>
-        <w:jc w:val="both"/>
-        <w:rPr>
-          <w:rFonts w:ascii="Courier New" w:hAnsi="Courier New" w:cs="Courier New"/>
-          <w:sz w:val="24"/>
-          <w:szCs w:val="24"/>
-          <w:lang w:val="en-US"/>
-        </w:rPr>
-      </w:pPr>
-    </w:p>
-    <w:p>
-      <w:pPr>
-        <w:spacing w:after="0" w:line="480" w:lineRule="auto"/>
-        <w:jc w:val="both"/>
-        <w:rPr>
-          <w:rFonts w:ascii="Courier New" w:hAnsi="Courier New" w:cs="Courier New"/>
-          <w:sz w:val="24"/>
-          <w:szCs w:val="24"/>
-          <w:lang w:val="en-US"/>
-        </w:rPr>
-      </w:pPr>
-    </w:p>
-    <w:p>
-      <w:pPr>
-        <w:spacing w:after="0" w:line="480" w:lineRule="auto"/>
-        <w:jc w:val="both"/>
-        <w:rPr>
-          <w:rFonts w:ascii="Courier New" w:hAnsi="Courier New" w:cs="Courier New"/>
-          <w:sz w:val="24"/>
-          <w:szCs w:val="24"/>
-          <w:lang w:val="en-US"/>
-        </w:rPr>
-      </w:pPr>
-    </w:p>
-    <w:p>
-      <w:pPr>
-        <w:spacing w:after="0" w:line="480" w:lineRule="auto"/>
-        <w:jc w:val="both"/>
-        <w:rPr>
-          <w:rFonts w:ascii="Courier New" w:hAnsi="Courier New" w:cs="Courier New"/>
-          <w:sz w:val="24"/>
-          <w:szCs w:val="24"/>
-          <w:lang w:val="en-US"/>
-        </w:rPr>
-      </w:pPr>
-    </w:p>
-    <w:p>
-      <w:pPr>
-        <w:rPr>
-          <w:rFonts w:ascii="Courier New" w:hAnsi="Courier New" w:cs="Courier New"/>
-          <w:sz w:val="24"/>
-          <w:szCs w:val="24"/>
-          <w:lang w:val="en-US"/>
-        </w:rPr>
-      </w:pPr>
-    </w:p>
-    <w:p>
-      <w:pPr>
-        <w:rPr>
-          <w:rFonts w:ascii="Courier New" w:hAnsi="Courier New" w:cs="Courier New"/>
-          <w:sz w:val="24"/>
-          <w:szCs w:val="24"/>
-          <w:lang w:val="en-US"/>
-        </w:rPr>
-      </w:pPr>
-    </w:p>
-    <w:p>
-      <w:pPr>
-        <w:rPr>
-          <w:rFonts w:ascii="Courier New" w:hAnsi="Courier New" w:cs="Courier New"/>
-          <w:sz w:val="24"/>
-          <w:szCs w:val="24"/>
-          <w:lang w:val="en-US"/>
-        </w:rPr>
-      </w:pPr>
-    </w:p>
-    <w:p>
-      <w:pPr>
-        <w:spacing w:line="480" w:lineRule="auto"/>
-        <w:jc w:val="center"/>
-        <w:rPr>
-          <w:rFonts w:ascii="Courier New" w:hAnsi="Courier New" w:cs="Courier New"/>
-          <w:b/>
-          <w:bCs/>
-          <w:sz w:val="24"/>
-          <w:szCs w:val="24"/>
-          <w:lang w:val="en-US"/>
-        </w:rPr>
-      </w:pPr>
-      <w:r>
-        <w:rPr>
-          <w:rFonts w:ascii="Courier New" w:hAnsi="Courier New" w:cs="Courier New"/>
-          <w:b/>
-          <w:bCs/>
-          <w:sz w:val="24"/>
-          <w:szCs w:val="24"/>
-          <w:lang w:val="en-US"/>
         </w:rPr>
         <w:lastRenderedPageBreak/>
-        <w:t>REFERENCES</w:t>
+        <w:t>BIBLIOGRAPHY</w:t>
       </w:r>
     </w:p>
     <w:p>
@@ -42040,26 +43080,6 @@
           <w:rFonts w:ascii="Courier New" w:hAnsi="Courier New" w:cs="Courier New"/>
         </w:rPr>
       </w:pPr>
-      <w:r>
-        <w:rPr>
-          <w:rFonts w:ascii="Courier New" w:hAnsi="Courier New" w:cs="Courier New"/>
-        </w:rPr>
-        <w:t xml:space="preserve">Aljuaid, A. (2021). </w:t>
-      </w:r>
-      <w:r>
-        <w:rPr>
-          <w:rFonts w:ascii="Courier New" w:hAnsi="Courier New" w:cs="Courier New"/>
-          <w:i/>
-          <w:iCs/>
-        </w:rPr>
-        <w:t>Artificial Intelligence Based E-Recruitments System: A Case Study on Recruiters of Bangladesh</w:t>
-      </w:r>
-      <w:r>
-        <w:rPr>
-          <w:rFonts w:ascii="Courier New" w:hAnsi="Courier New" w:cs="Courier New"/>
-        </w:rPr>
-        <w:t>.</w:t>
-      </w:r>
     </w:p>
     <w:p>
       <w:pPr>
@@ -42071,11 +43091,30 @@
           <w:rFonts w:ascii="Courier New" w:hAnsi="Courier New" w:cs="Courier New"/>
         </w:rPr>
       </w:pPr>
-      <w:r>
-        <w:rPr>
-          <w:rFonts w:ascii="Courier New" w:hAnsi="Courier New" w:cs="Courier New"/>
-        </w:rPr>
-        <w:t xml:space="preserve">Bhosale, C., &amp; Gurav, P. (2021). </w:t>
+    </w:p>
+    <w:p>
+      <w:pPr>
+        <w:pStyle w:val="NormalWeb"/>
+        <w:spacing w:before="0" w:beforeAutospacing="0" w:after="0" w:afterAutospacing="0"/>
+        <w:ind w:left="720" w:hanging="720"/>
+        <w:jc w:val="both"/>
+        <w:rPr>
+          <w:rFonts w:ascii="Courier New" w:hAnsi="Courier New" w:cs="Courier New"/>
+        </w:rPr>
+      </w:pPr>
+      <w:proofErr w:type="spellStart"/>
+      <w:r>
+        <w:rPr>
+          <w:rFonts w:ascii="Courier New" w:hAnsi="Courier New" w:cs="Courier New"/>
+        </w:rPr>
+        <w:t>Aljuaid</w:t>
+      </w:r>
+      <w:proofErr w:type="spellEnd"/>
+      <w:r>
+        <w:rPr>
+          <w:rFonts w:ascii="Courier New" w:hAnsi="Courier New" w:cs="Courier New"/>
+        </w:rPr>
+        <w:t xml:space="preserve">, A. (2021). </w:t>
       </w:r>
       <w:r>
         <w:rPr>
@@ -42083,7 +43122,56 @@
           <w:i/>
           <w:iCs/>
         </w:rPr>
-        <w:t>Employee Recruitment System: Analysing the Effectiveness of Online Recruitment</w:t>
+        <w:t>Artificial Intelligence Based E-Recruitments System: A Case Study on Recruiters of Bangladesh</w:t>
+      </w:r>
+      <w:r>
+        <w:rPr>
+          <w:rFonts w:ascii="Courier New" w:hAnsi="Courier New" w:cs="Courier New"/>
+        </w:rPr>
+        <w:t>.</w:t>
+      </w:r>
+    </w:p>
+    <w:p>
+      <w:pPr>
+        <w:pStyle w:val="NormalWeb"/>
+        <w:spacing w:before="0" w:beforeAutospacing="0" w:after="0" w:afterAutospacing="0"/>
+        <w:ind w:left="720" w:hanging="720"/>
+        <w:jc w:val="both"/>
+        <w:rPr>
+          <w:rFonts w:ascii="Courier New" w:hAnsi="Courier New" w:cs="Courier New"/>
+        </w:rPr>
+      </w:pPr>
+      <w:r>
+        <w:rPr>
+          <w:rFonts w:ascii="Courier New" w:hAnsi="Courier New" w:cs="Courier New"/>
+        </w:rPr>
+        <w:t xml:space="preserve">Bhosale, C., &amp; Gurav, P. (2021). </w:t>
+      </w:r>
+      <w:r>
+        <w:rPr>
+          <w:rFonts w:ascii="Courier New" w:hAnsi="Courier New" w:cs="Courier New"/>
+          <w:i/>
+          <w:iCs/>
+        </w:rPr>
+        <w:t xml:space="preserve">Employee Recruitment System: </w:t>
+      </w:r>
+      <w:proofErr w:type="spellStart"/>
+      <w:r>
+        <w:rPr>
+          <w:rFonts w:ascii="Courier New" w:hAnsi="Courier New" w:cs="Courier New"/>
+          <w:i/>
+          <w:iCs/>
+        </w:rPr>
+        <w:t>Analysing</w:t>
+      </w:r>
+      <w:proofErr w:type="spellEnd"/>
+      <w:r>
+        <w:rPr>
+          <w:rFonts w:ascii="Courier New" w:hAnsi="Courier New" w:cs="Courier New"/>
+          <w:i/>
+          <w:iCs/>
+        </w:rPr>
+        <w:t xml:space="preserve"> the Effectiveness of Online Recruitment</w:t>
       </w:r>
       <w:r>
         <w:rPr>
@@ -42105,7 +43193,49 @@
         <w:rPr>
           <w:rFonts w:ascii="Courier New" w:hAnsi="Courier New" w:cs="Courier New"/>
         </w:rPr>
-        <w:t xml:space="preserve">Blumenberg, C., Menezes, A. M. B., Gonçalves, H., Assunção, M. C. F., Wehrmeister, F. C., &amp; Barros, A. J. D. (2019). How different online recruitment methods impact on recruitment rates for the web-based coortesnaweb project: A randomised trial. </w:t>
+        <w:t xml:space="preserve">Blumenberg, C., Menezes, A. M. B., Gonçalves, H., Assunção, M. C. F., Wehrmeister, F. C., &amp; Barros, A. J. D. (2019). </w:t>
+      </w:r>
+      <w:proofErr w:type="gramStart"/>
+      <w:r>
+        <w:rPr>
+          <w:rFonts w:ascii="Courier New" w:hAnsi="Courier New" w:cs="Courier New"/>
+        </w:rPr>
+        <w:t>How</w:t>
+      </w:r>
+      <w:proofErr w:type="gramEnd"/>
+      <w:r>
+        <w:rPr>
+          <w:rFonts w:ascii="Courier New" w:hAnsi="Courier New" w:cs="Courier New"/>
+        </w:rPr>
+        <w:t xml:space="preserve"> different online recruitment methods impact on recruitment rates for the web-based </w:t>
+      </w:r>
+      <w:proofErr w:type="spellStart"/>
+      <w:r>
+        <w:rPr>
+          <w:rFonts w:ascii="Courier New" w:hAnsi="Courier New" w:cs="Courier New"/>
+        </w:rPr>
+        <w:t>coortesnaweb</w:t>
+      </w:r>
+      <w:proofErr w:type="spellEnd"/>
+      <w:r>
+        <w:rPr>
+          <w:rFonts w:ascii="Courier New" w:hAnsi="Courier New" w:cs="Courier New"/>
+        </w:rPr>
+        <w:t xml:space="preserve"> project: A </w:t>
+      </w:r>
+      <w:proofErr w:type="spellStart"/>
+      <w:r>
+        <w:rPr>
+          <w:rFonts w:ascii="Courier New" w:hAnsi="Courier New" w:cs="Courier New"/>
+        </w:rPr>
+        <w:t>randomised</w:t>
+      </w:r>
+      <w:proofErr w:type="spellEnd"/>
+      <w:r>
+        <w:rPr>
+          <w:rFonts w:ascii="Courier New" w:hAnsi="Courier New" w:cs="Courier New"/>
+        </w:rPr>
+        <w:t xml:space="preserve"> trial. </w:t>
       </w:r>
       <w:r>
         <w:rPr>
@@ -42256,7 +43386,21 @@
         <w:rPr>
           <w:rFonts w:ascii="Courier New" w:hAnsi="Courier New" w:cs="Courier New"/>
         </w:rPr>
-        <w:t>Grace, M., Ventura, G., &amp; Bringula, R. P. (201</w:t>
+        <w:t xml:space="preserve">Grace, M., Ventura, G., &amp; </w:t>
+      </w:r>
+      <w:proofErr w:type="spellStart"/>
+      <w:r>
+        <w:rPr>
+          <w:rFonts w:ascii="Courier New" w:hAnsi="Courier New" w:cs="Courier New"/>
+        </w:rPr>
+        <w:t>Bringula</w:t>
+      </w:r>
+      <w:proofErr w:type="spellEnd"/>
+      <w:r>
+        <w:rPr>
+          <w:rFonts w:ascii="Courier New" w:hAnsi="Courier New" w:cs="Courier New"/>
+        </w:rPr>
+        <w:t>, R. P. (201</w:t>
       </w:r>
       <w:r>
         <w:rPr>
@@ -42295,19 +43439,87 @@
           <w:rFonts w:ascii="Courier New" w:hAnsi="Courier New" w:cs="Courier New"/>
         </w:rPr>
       </w:pPr>
-      <w:r>
-        <w:rPr>
-          <w:rFonts w:ascii="Courier New" w:hAnsi="Courier New" w:cs="Courier New"/>
-        </w:rPr>
-        <w:t xml:space="preserve">Hotwani, S., &amp; Chandure, O. (2019). STUDY PAPER ON E-RECRUITMENT. In </w:t>
-      </w:r>
+      <w:proofErr w:type="spellStart"/>
+      <w:r>
+        <w:rPr>
+          <w:rFonts w:ascii="Courier New" w:hAnsi="Courier New" w:cs="Courier New"/>
+        </w:rPr>
+        <w:t>Hotwani</w:t>
+      </w:r>
+      <w:proofErr w:type="spellEnd"/>
+      <w:r>
+        <w:rPr>
+          <w:rFonts w:ascii="Courier New" w:hAnsi="Courier New" w:cs="Courier New"/>
+        </w:rPr>
+        <w:t xml:space="preserve">, S., &amp; </w:t>
+      </w:r>
+      <w:proofErr w:type="spellStart"/>
+      <w:r>
+        <w:rPr>
+          <w:rFonts w:ascii="Courier New" w:hAnsi="Courier New" w:cs="Courier New"/>
+        </w:rPr>
+        <w:t>Chandure</w:t>
+      </w:r>
+      <w:proofErr w:type="spellEnd"/>
+      <w:r>
+        <w:rPr>
+          <w:rFonts w:ascii="Courier New" w:hAnsi="Courier New" w:cs="Courier New"/>
+        </w:rPr>
+        <w:t xml:space="preserve">, O. (2019). STUDY PAPER ON E-RECRUITMENT. In </w:t>
+      </w:r>
+      <w:proofErr w:type="spellStart"/>
       <w:r>
         <w:rPr>
           <w:rFonts w:ascii="Courier New" w:hAnsi="Courier New" w:cs="Courier New"/>
           <w:i/>
           <w:iCs/>
         </w:rPr>
-        <w:t>Internatio nal Journal of Research In Science &amp; Engineering e</w:t>
+        <w:t>Internatio</w:t>
+      </w:r>
+      <w:proofErr w:type="spellEnd"/>
+      <w:r>
+        <w:rPr>
+          <w:rFonts w:ascii="Courier New" w:hAnsi="Courier New" w:cs="Courier New"/>
+          <w:i/>
+          <w:iCs/>
+        </w:rPr>
+        <w:t xml:space="preserve"> </w:t>
+      </w:r>
+      <w:proofErr w:type="spellStart"/>
+      <w:r>
+        <w:rPr>
+          <w:rFonts w:ascii="Courier New" w:hAnsi="Courier New" w:cs="Courier New"/>
+          <w:i/>
+          <w:iCs/>
+        </w:rPr>
+        <w:t>nal</w:t>
+      </w:r>
+      <w:proofErr w:type="spellEnd"/>
+      <w:r>
+        <w:rPr>
+          <w:rFonts w:ascii="Courier New" w:hAnsi="Courier New" w:cs="Courier New"/>
+          <w:i/>
+          <w:iCs/>
+        </w:rPr>
+        <w:t xml:space="preserve"> Journal of Research </w:t>
+      </w:r>
+      <w:proofErr w:type="gramStart"/>
+      <w:r>
+        <w:rPr>
+          <w:rFonts w:ascii="Courier New" w:hAnsi="Courier New" w:cs="Courier New"/>
+          <w:i/>
+          <w:iCs/>
+        </w:rPr>
+        <w:t>In</w:t>
+      </w:r>
+      <w:proofErr w:type="gramEnd"/>
+      <w:r>
+        <w:rPr>
+          <w:rFonts w:ascii="Courier New" w:hAnsi="Courier New" w:cs="Courier New"/>
+          <w:i/>
+          <w:iCs/>
+        </w:rPr>
+        <w:t xml:space="preserve"> Science &amp; Engineering e</w:t>
       </w:r>
       <w:r>
         <w:rPr>
@@ -42385,7 +43597,25 @@
           <w:iCs/>
         </w:rPr>
         <w:lastRenderedPageBreak/>
-        <w:t>Job hunt tough for graduates of ‘pandemic generation’  Inquirer News</w:t>
+        <w:t>Job hunt tough for graduates of ‘pandemic generation</w:t>
+      </w:r>
+      <w:proofErr w:type="gramStart"/>
+      <w:r>
+        <w:rPr>
+          <w:rFonts w:ascii="Courier New" w:hAnsi="Courier New" w:cs="Courier New"/>
+          <w:i/>
+          <w:iCs/>
+        </w:rPr>
+        <w:t>’  Inquirer</w:t>
+      </w:r>
+      <w:proofErr w:type="gramEnd"/>
+      <w:r>
+        <w:rPr>
+          <w:rFonts w:ascii="Courier New" w:hAnsi="Courier New" w:cs="Courier New"/>
+          <w:i/>
+          <w:iCs/>
+        </w:rPr>
+        <w:t xml:space="preserve"> News</w:t>
       </w:r>
       <w:r>
         <w:rPr>
@@ -42445,11 +43675,33 @@
           <w:rFonts w:ascii="Courier New" w:hAnsi="Courier New" w:cs="Courier New"/>
         </w:rPr>
       </w:pPr>
-      <w:r>
-        <w:rPr>
-          <w:rFonts w:ascii="Courier New" w:hAnsi="Courier New" w:cs="Courier New"/>
-        </w:rPr>
-        <w:t xml:space="preserve">Karaoglu, G., Hargittai, E., &amp; Nguyen, M. H. (2022). Inequality in online job searching in the age of social media. </w:t>
+      <w:proofErr w:type="spellStart"/>
+      <w:r>
+        <w:rPr>
+          <w:rFonts w:ascii="Courier New" w:hAnsi="Courier New" w:cs="Courier New"/>
+        </w:rPr>
+        <w:t>Karaoglu</w:t>
+      </w:r>
+      <w:proofErr w:type="spellEnd"/>
+      <w:r>
+        <w:rPr>
+          <w:rFonts w:ascii="Courier New" w:hAnsi="Courier New" w:cs="Courier New"/>
+        </w:rPr>
+        <w:t xml:space="preserve">, G., </w:t>
+      </w:r>
+      <w:proofErr w:type="spellStart"/>
+      <w:r>
+        <w:rPr>
+          <w:rFonts w:ascii="Courier New" w:hAnsi="Courier New" w:cs="Courier New"/>
+        </w:rPr>
+        <w:t>Hargittai</w:t>
+      </w:r>
+      <w:proofErr w:type="spellEnd"/>
+      <w:r>
+        <w:rPr>
+          <w:rFonts w:ascii="Courier New" w:hAnsi="Courier New" w:cs="Courier New"/>
+        </w:rPr>
+        <w:t xml:space="preserve">, E., &amp; Nguyen, M. H. (2022). Inequality in online job searching in the age of social media. </w:t>
       </w:r>
       <w:r>
         <w:rPr>
@@ -42498,11 +43750,47 @@
           <w:rFonts w:ascii="Courier New" w:hAnsi="Courier New" w:cs="Courier New"/>
         </w:rPr>
       </w:pPr>
-      <w:r>
-        <w:rPr>
-          <w:rFonts w:ascii="Courier New" w:hAnsi="Courier New" w:cs="Courier New"/>
-        </w:rPr>
-        <w:t xml:space="preserve">Kmail, A. B., Maree, M., Belkhatir, M., &amp; Alhashmi, S. M. (2016). An automatic online recruitment system based on exploiting multiple semantic resources and concept-relatedness measures. </w:t>
+      <w:proofErr w:type="spellStart"/>
+      <w:r>
+        <w:rPr>
+          <w:rFonts w:ascii="Courier New" w:hAnsi="Courier New" w:cs="Courier New"/>
+        </w:rPr>
+        <w:t>Kmail</w:t>
+      </w:r>
+      <w:proofErr w:type="spellEnd"/>
+      <w:r>
+        <w:rPr>
+          <w:rFonts w:ascii="Courier New" w:hAnsi="Courier New" w:cs="Courier New"/>
+        </w:rPr>
+        <w:t xml:space="preserve">, A. B., Maree, M., </w:t>
+      </w:r>
+      <w:proofErr w:type="spellStart"/>
+      <w:r>
+        <w:rPr>
+          <w:rFonts w:ascii="Courier New" w:hAnsi="Courier New" w:cs="Courier New"/>
+        </w:rPr>
+        <w:t>Belkhatir</w:t>
+      </w:r>
+      <w:proofErr w:type="spellEnd"/>
+      <w:r>
+        <w:rPr>
+          <w:rFonts w:ascii="Courier New" w:hAnsi="Courier New" w:cs="Courier New"/>
+        </w:rPr>
+        <w:t xml:space="preserve">, M., &amp; </w:t>
+      </w:r>
+      <w:proofErr w:type="spellStart"/>
+      <w:r>
+        <w:rPr>
+          <w:rFonts w:ascii="Courier New" w:hAnsi="Courier New" w:cs="Courier New"/>
+        </w:rPr>
+        <w:t>Alhashmi</w:t>
+      </w:r>
+      <w:proofErr w:type="spellEnd"/>
+      <w:r>
+        <w:rPr>
+          <w:rFonts w:ascii="Courier New" w:hAnsi="Courier New" w:cs="Courier New"/>
+        </w:rPr>
+        <w:t xml:space="preserve">, S. M. (2016). An automatic online recruitment system based on exploiting multiple semantic resources and concept-relatedness measures. </w:t>
       </w:r>
       <w:r>
         <w:rPr>
@@ -42594,7 +43882,21 @@
         <w:rPr>
           <w:rFonts w:ascii="Courier New" w:hAnsi="Courier New" w:cs="Courier New"/>
         </w:rPr>
-        <w:t xml:space="preserve">Lee, L., Guzzo, R. F., Madera, J. M., &amp; Guchait, P. (2021). Examining Applicant Online Recruitment: The Use of Fictitious Websites in Experimental Studies. </w:t>
+        <w:t xml:space="preserve">Lee, L., Guzzo, R. F., Madera, J. M., &amp; </w:t>
+      </w:r>
+      <w:proofErr w:type="spellStart"/>
+      <w:r>
+        <w:rPr>
+          <w:rFonts w:ascii="Courier New" w:hAnsi="Courier New" w:cs="Courier New"/>
+        </w:rPr>
+        <w:t>Guchait</w:t>
+      </w:r>
+      <w:proofErr w:type="spellEnd"/>
+      <w:r>
+        <w:rPr>
+          <w:rFonts w:ascii="Courier New" w:hAnsi="Courier New" w:cs="Courier New"/>
+        </w:rPr>
+        <w:t xml:space="preserve">, P. (2021). Examining Applicant Online Recruitment: The Use of Fictitious Websites in Experimental Studies. </w:t>
       </w:r>
       <w:r>
         <w:rPr>
@@ -42647,7 +43949,35 @@
         <w:rPr>
           <w:rFonts w:ascii="Courier New" w:hAnsi="Courier New" w:cs="Courier New"/>
         </w:rPr>
-        <w:t xml:space="preserve">Malki, Z., Atlam, E., Malki, Z., &amp; Atlam, E. (2021). Graduate Students and Companies Web Based E-Recruitment System. </w:t>
+        <w:t xml:space="preserve">Malki, Z., </w:t>
+      </w:r>
+      <w:proofErr w:type="spellStart"/>
+      <w:r>
+        <w:rPr>
+          <w:rFonts w:ascii="Courier New" w:hAnsi="Courier New" w:cs="Courier New"/>
+        </w:rPr>
+        <w:t>Atlam</w:t>
+      </w:r>
+      <w:proofErr w:type="spellEnd"/>
+      <w:r>
+        <w:rPr>
+          <w:rFonts w:ascii="Courier New" w:hAnsi="Courier New" w:cs="Courier New"/>
+        </w:rPr>
+        <w:t xml:space="preserve">, E., Malki, Z., &amp; </w:t>
+      </w:r>
+      <w:proofErr w:type="spellStart"/>
+      <w:r>
+        <w:rPr>
+          <w:rFonts w:ascii="Courier New" w:hAnsi="Courier New" w:cs="Courier New"/>
+        </w:rPr>
+        <w:t>Atlam</w:t>
+      </w:r>
+      <w:proofErr w:type="spellEnd"/>
+      <w:r>
+        <w:rPr>
+          <w:rFonts w:ascii="Courier New" w:hAnsi="Courier New" w:cs="Courier New"/>
+        </w:rPr>
+        <w:t xml:space="preserve">, E. (2021). Graduate Students and Companies Web Based E-Recruitment System. </w:t>
       </w:r>
       <w:r>
         <w:rPr>
@@ -42691,7 +44021,21 @@
         <w:rPr>
           <w:rFonts w:ascii="Courier New" w:hAnsi="Courier New" w:cs="Courier New"/>
         </w:rPr>
-        <w:t xml:space="preserve">Moseson, H., Kumar, S., &amp; Juusola, J. L. (2020). Comparison of study samples recruited with virtual versus traditional recruitment methods. </w:t>
+        <w:t xml:space="preserve">Moseson, H., Kumar, S., &amp; </w:t>
+      </w:r>
+      <w:proofErr w:type="spellStart"/>
+      <w:r>
+        <w:rPr>
+          <w:rFonts w:ascii="Courier New" w:hAnsi="Courier New" w:cs="Courier New"/>
+        </w:rPr>
+        <w:t>Juusola</w:t>
+      </w:r>
+      <w:proofErr w:type="spellEnd"/>
+      <w:r>
+        <w:rPr>
+          <w:rFonts w:ascii="Courier New" w:hAnsi="Courier New" w:cs="Courier New"/>
+        </w:rPr>
+        <w:t xml:space="preserve">, J. L. (2020). Comparison of study samples recruited with virtual versus traditional recruitment methods. </w:t>
       </w:r>
       <w:r>
         <w:rPr>
@@ -42783,11 +44127,27 @@
           <w:rFonts w:ascii="Courier New" w:hAnsi="Courier New" w:cs="Courier New"/>
         </w:rPr>
       </w:pPr>
-      <w:r>
-        <w:rPr>
-          <w:rFonts w:ascii="Courier New" w:hAnsi="Courier New" w:cs="Courier New"/>
-        </w:rPr>
-        <w:t xml:space="preserve">Obipi , I. O., &amp; Kalio, N. (2018). Recruitment Management System and Employee Procurement in the Oil and Gas Sector in Nigeria. </w:t>
+      <w:proofErr w:type="spellStart"/>
+      <w:proofErr w:type="gramStart"/>
+      <w:r>
+        <w:rPr>
+          <w:rFonts w:ascii="Courier New" w:hAnsi="Courier New" w:cs="Courier New"/>
+        </w:rPr>
+        <w:t>Obipi</w:t>
+      </w:r>
+      <w:proofErr w:type="spellEnd"/>
+      <w:r>
+        <w:rPr>
+          <w:rFonts w:ascii="Courier New" w:hAnsi="Courier New" w:cs="Courier New"/>
+        </w:rPr>
+        <w:t xml:space="preserve"> ,</w:t>
+      </w:r>
+      <w:proofErr w:type="gramEnd"/>
+      <w:r>
+        <w:rPr>
+          <w:rFonts w:ascii="Courier New" w:hAnsi="Courier New" w:cs="Courier New"/>
+        </w:rPr>
+        <w:t xml:space="preserve"> I. O., &amp; Kalio, N. (2018). Recruitment Management System and Employee Procurement in the Oil and Gas Sector in Nigeria. </w:t>
       </w:r>
       <w:r>
         <w:rPr>
@@ -42895,11 +44255,33 @@
           <w:rFonts w:ascii="Courier New" w:hAnsi="Courier New" w:cs="Courier New"/>
         </w:rPr>
       </w:pPr>
-      <w:r>
-        <w:rPr>
-          <w:rFonts w:ascii="Courier New" w:hAnsi="Courier New" w:cs="Courier New"/>
-        </w:rPr>
-        <w:t>Prasetyaningtyas, S. W., Sim, M., Triantoro, B. H., &amp; Allen, A. (2022)</w:t>
+      <w:proofErr w:type="spellStart"/>
+      <w:r>
+        <w:rPr>
+          <w:rFonts w:ascii="Courier New" w:hAnsi="Courier New" w:cs="Courier New"/>
+        </w:rPr>
+        <w:t>Prasetyaningtyas</w:t>
+      </w:r>
+      <w:proofErr w:type="spellEnd"/>
+      <w:r>
+        <w:rPr>
+          <w:rFonts w:ascii="Courier New" w:hAnsi="Courier New" w:cs="Courier New"/>
+        </w:rPr>
+        <w:t xml:space="preserve">, S. W., Sim, M., </w:t>
+      </w:r>
+      <w:proofErr w:type="spellStart"/>
+      <w:r>
+        <w:rPr>
+          <w:rFonts w:ascii="Courier New" w:hAnsi="Courier New" w:cs="Courier New"/>
+        </w:rPr>
+        <w:t>Triantoro</w:t>
+      </w:r>
+      <w:proofErr w:type="spellEnd"/>
+      <w:r>
+        <w:rPr>
+          <w:rFonts w:ascii="Courier New" w:hAnsi="Courier New" w:cs="Courier New"/>
+        </w:rPr>
+        <w:t>, B. H., &amp; Allen, A. (2022)</w:t>
       </w:r>
       <w:bookmarkEnd w:id="1"/>
       <w:r>
@@ -42908,14 +44290,52 @@
         </w:rPr>
         <w:t xml:space="preserve">. THE USE OF EMPLOYER BRANDING DIMENSIONS TO ATTRACT FRESH GRADUATES. </w:t>
       </w:r>
+      <w:proofErr w:type="spellStart"/>
       <w:r>
         <w:rPr>
           <w:rFonts w:ascii="Courier New" w:hAnsi="Courier New" w:cs="Courier New"/>
           <w:i/>
           <w:iCs/>
         </w:rPr>
-        <w:t>Jurnal Bisnis Dan Manajemen</w:t>
-      </w:r>
+        <w:t>Jurnal</w:t>
+      </w:r>
+      <w:proofErr w:type="spellEnd"/>
+      <w:r>
+        <w:rPr>
+          <w:rFonts w:ascii="Courier New" w:hAnsi="Courier New" w:cs="Courier New"/>
+          <w:i/>
+          <w:iCs/>
+        </w:rPr>
+        <w:t xml:space="preserve"> </w:t>
+      </w:r>
+      <w:proofErr w:type="spellStart"/>
+      <w:r>
+        <w:rPr>
+          <w:rFonts w:ascii="Courier New" w:hAnsi="Courier New" w:cs="Courier New"/>
+          <w:i/>
+          <w:iCs/>
+        </w:rPr>
+        <w:t>Bisnis</w:t>
+      </w:r>
+      <w:proofErr w:type="spellEnd"/>
+      <w:r>
+        <w:rPr>
+          <w:rFonts w:ascii="Courier New" w:hAnsi="Courier New" w:cs="Courier New"/>
+          <w:i/>
+          <w:iCs/>
+        </w:rPr>
+        <w:t xml:space="preserve"> Dan </w:t>
+      </w:r>
+      <w:proofErr w:type="spellStart"/>
+      <w:r>
+        <w:rPr>
+          <w:rFonts w:ascii="Courier New" w:hAnsi="Courier New" w:cs="Courier New"/>
+          <w:i/>
+          <w:iCs/>
+        </w:rPr>
+        <w:t>Manajemen</w:t>
+      </w:r>
+      <w:proofErr w:type="spellEnd"/>
       <w:r>
         <w:rPr>
           <w:rFonts w:ascii="Courier New" w:hAnsi="Courier New" w:cs="Courier New"/>
@@ -42959,7 +44379,21 @@
         <w:rPr>
           <w:rFonts w:ascii="Courier New" w:hAnsi="Courier New" w:cs="Courier New"/>
         </w:rPr>
-        <w:t xml:space="preserve">Ramadhani, F., &amp; Zarlis, M. (n.d.). </w:t>
+        <w:t xml:space="preserve">Ramadhani, F., &amp; </w:t>
+      </w:r>
+      <w:proofErr w:type="spellStart"/>
+      <w:r>
+        <w:rPr>
+          <w:rFonts w:ascii="Courier New" w:hAnsi="Courier New" w:cs="Courier New"/>
+        </w:rPr>
+        <w:t>Zarlis</w:t>
+      </w:r>
+      <w:proofErr w:type="spellEnd"/>
+      <w:r>
+        <w:rPr>
+          <w:rFonts w:ascii="Courier New" w:hAnsi="Courier New" w:cs="Courier New"/>
+        </w:rPr>
+        <w:t xml:space="preserve">, M. (n.d.). </w:t>
       </w:r>
       <w:r>
         <w:rPr>
@@ -42985,11 +44419,19 @@
           <w:rFonts w:ascii="Courier New" w:hAnsi="Courier New" w:cs="Courier New"/>
         </w:rPr>
       </w:pPr>
-      <w:r>
-        <w:rPr>
-          <w:rFonts w:ascii="Courier New" w:hAnsi="Courier New" w:cs="Courier New"/>
-        </w:rPr>
-        <w:t xml:space="preserve">Ronaldo  A. Manalo, Chin  Uy, &amp; Jun  R. Grimaldo. (2020). UTILIZATION OF E-RECRUITMENT TOOLS AS PERCEIVED BY RECRUITERS AND JOB APPLICANTS. </w:t>
+      <w:proofErr w:type="gramStart"/>
+      <w:r>
+        <w:rPr>
+          <w:rFonts w:ascii="Courier New" w:hAnsi="Courier New" w:cs="Courier New"/>
+        </w:rPr>
+        <w:t>Ronaldo  A.</w:t>
+      </w:r>
+      <w:proofErr w:type="gramEnd"/>
+      <w:r>
+        <w:rPr>
+          <w:rFonts w:ascii="Courier New" w:hAnsi="Courier New" w:cs="Courier New"/>
+        </w:rPr>
+        <w:t xml:space="preserve"> Manalo, Chin  Uy, &amp; Jun  R. Grimaldo. (2020). UTILIZATION OF E-RECRUITMENT TOOLS AS PERCEIVED BY RECRUITERS AND JOB APPLICANTS. </w:t>
       </w:r>
       <w:r>
         <w:rPr>
@@ -43038,11 +44480,19 @@
           <w:rFonts w:ascii="Courier New" w:hAnsi="Courier New" w:cs="Courier New"/>
         </w:rPr>
       </w:pPr>
-      <w:r>
-        <w:rPr>
-          <w:rFonts w:ascii="Courier New" w:hAnsi="Courier New" w:cs="Courier New"/>
-        </w:rPr>
-        <w:t xml:space="preserve">Rosoiu, O., &amp; Popescu, C. (n.d.). </w:t>
+      <w:proofErr w:type="spellStart"/>
+      <w:r>
+        <w:rPr>
+          <w:rFonts w:ascii="Courier New" w:hAnsi="Courier New" w:cs="Courier New"/>
+        </w:rPr>
+        <w:t>Rosoiu</w:t>
+      </w:r>
+      <w:proofErr w:type="spellEnd"/>
+      <w:r>
+        <w:rPr>
+          <w:rFonts w:ascii="Courier New" w:hAnsi="Courier New" w:cs="Courier New"/>
+        </w:rPr>
+        <w:t xml:space="preserve">, O., &amp; Popescu, C. (n.d.). </w:t>
       </w:r>
       <w:r>
         <w:rPr>
@@ -43069,12 +44519,20 @@
           <w:rFonts w:ascii="Courier New" w:hAnsi="Courier New" w:cs="Courier New"/>
         </w:rPr>
       </w:pPr>
+      <w:proofErr w:type="spellStart"/>
       <w:r>
         <w:rPr>
           <w:rFonts w:ascii="Courier New" w:hAnsi="Courier New" w:cs="Courier New"/>
         </w:rPr>
         <w:lastRenderedPageBreak/>
-        <w:t xml:space="preserve">Samoli, C. (2021, May 20). </w:t>
+        <w:t>Samoli</w:t>
+      </w:r>
+      <w:proofErr w:type="spellEnd"/>
+      <w:r>
+        <w:rPr>
+          <w:rFonts w:ascii="Courier New" w:hAnsi="Courier New" w:cs="Courier New"/>
+        </w:rPr>
+        <w:t xml:space="preserve">, C. (2021, May 20). </w:t>
       </w:r>
       <w:r>
         <w:rPr>
@@ -43153,11 +44611,33 @@
           <w:rFonts w:ascii="Courier New" w:hAnsi="Courier New" w:cs="Courier New"/>
         </w:rPr>
       </w:pPr>
-      <w:r>
-        <w:rPr>
-          <w:rFonts w:ascii="Courier New" w:hAnsi="Courier New" w:cs="Courier New"/>
-        </w:rPr>
-        <w:t xml:space="preserve">Shendage, S., Shinde, T., Govilkar, K., &amp; Chavan, J. (2019). Issue 6 www.jetir.org (ISSN-2349-5162). </w:t>
+      <w:proofErr w:type="spellStart"/>
+      <w:r>
+        <w:rPr>
+          <w:rFonts w:ascii="Courier New" w:hAnsi="Courier New" w:cs="Courier New"/>
+        </w:rPr>
+        <w:t>Shendage</w:t>
+      </w:r>
+      <w:proofErr w:type="spellEnd"/>
+      <w:r>
+        <w:rPr>
+          <w:rFonts w:ascii="Courier New" w:hAnsi="Courier New" w:cs="Courier New"/>
+        </w:rPr>
+        <w:t xml:space="preserve">, S., Shinde, T., </w:t>
+      </w:r>
+      <w:proofErr w:type="spellStart"/>
+      <w:r>
+        <w:rPr>
+          <w:rFonts w:ascii="Courier New" w:hAnsi="Courier New" w:cs="Courier New"/>
+        </w:rPr>
+        <w:t>Govilkar</w:t>
+      </w:r>
+      <w:proofErr w:type="spellEnd"/>
+      <w:r>
+        <w:rPr>
+          <w:rFonts w:ascii="Courier New" w:hAnsi="Courier New" w:cs="Courier New"/>
+        </w:rPr>
+        <w:t xml:space="preserve">, K., &amp; Chavan, J. (2019). Issue 6 www.jetir.org (ISSN-2349-5162). </w:t>
       </w:r>
       <w:r>
         <w:rPr>
@@ -46693,6 +48173,10 @@
 </file>
 
 <file path=customXml/item1.xml><?xml version="1.0" encoding="utf-8"?>
+<b:Sources xmlns:b="http://schemas.openxmlformats.org/officeDocument/2006/bibliography" xmlns="http://schemas.openxmlformats.org/officeDocument/2006/bibliography" SelectedStyle="\APASixthEditionOfficeOnline.xsl" StyleName="APA" Version="6"/>
+</file>
+
+<file path=customXml/item2.xml><?xml version="1.0" encoding="utf-8"?>
 <?mso-contentType ?>
 <FormTemplates xmlns="http://schemas.microsoft.com/sharepoint/v3/contenttype/forms">
   <Display>DocumentLibraryForm</Display>
@@ -46701,7 +48185,7 @@
 </FormTemplates>
 </file>
 
-<file path=customXml/item2.xml><?xml version="1.0" encoding="utf-8"?>
+<file path=customXml/item3.xml><?xml version="1.0" encoding="utf-8"?>
 <ct:contentTypeSchema xmlns:ct="http://schemas.microsoft.com/office/2006/metadata/contentType" xmlns:ma="http://schemas.microsoft.com/office/2006/metadata/properties/metaAttributes" ct:_="" ma:_="" ma:contentTypeName="Document" ma:contentTypeID="0x0101002D682E97DBB71142992076A97F3059C2" ma:contentTypeVersion="10" ma:contentTypeDescription="Create a new document." ma:contentTypeScope="" ma:versionID="d88431dc0d1691e906124309fa12693c">
   <xsd:schema xmlns:xsd="http://www.w3.org/2001/XMLSchema" xmlns:xs="http://www.w3.org/2001/XMLSchema" xmlns:p="http://schemas.microsoft.com/office/2006/metadata/properties" xmlns:ns2="9e883684-7a1c-4c22-ae93-d6d2f16433a0" xmlns:ns3="fec38ebc-00b0-4dbb-a2fc-845086452e63" targetNamespace="http://schemas.microsoft.com/office/2006/metadata/properties" ma:root="true" ma:fieldsID="7ab8f3fd3df9ffc2a6a41a5d34387a72" ns2:_="" ns3:_="">
     <xsd:import namespace="9e883684-7a1c-4c22-ae93-d6d2f16433a0"/>
@@ -46890,10 +48374,6 @@
 </ct:contentTypeSchema>
 </file>
 
-<file path=customXml/item3.xml><?xml version="1.0" encoding="utf-8"?>
-<b:Sources xmlns:b="http://schemas.openxmlformats.org/officeDocument/2006/bibliography" xmlns="http://schemas.openxmlformats.org/officeDocument/2006/bibliography" SelectedStyle="\APASixthEditionOfficeOnline.xsl" StyleName="APA" Version="6"/>
-</file>
-
 <file path=customXml/item4.xml><?xml version="1.0" encoding="utf-8"?>
 <p:properties xmlns:p="http://schemas.microsoft.com/office/2006/metadata/properties" xmlns:xsi="http://www.w3.org/2001/XMLSchema-instance" xmlns:pc="http://schemas.microsoft.com/office/infopath/2007/PartnerControls">
   <documentManagement>
@@ -46907,6 +48387,14 @@
 </file>
 
 <file path=customXml/itemProps1.xml><?xml version="1.0" encoding="utf-8"?>
+<ds:datastoreItem xmlns:ds="http://schemas.openxmlformats.org/officeDocument/2006/customXml" ds:itemID="{FD024291-FCBC-4484-9464-E0921DE9488E}">
+  <ds:schemaRefs>
+    <ds:schemaRef ds:uri="http://schemas.openxmlformats.org/officeDocument/2006/bibliography"/>
+  </ds:schemaRefs>
+</ds:datastoreItem>
+</file>
+
+<file path=customXml/itemProps2.xml><?xml version="1.0" encoding="utf-8"?>
 <ds:datastoreItem xmlns:ds="http://schemas.openxmlformats.org/officeDocument/2006/customXml" ds:itemID="{E61615ED-B653-4452-9E52-9E7AADD6B1F7}">
   <ds:schemaRefs>
     <ds:schemaRef ds:uri="http://schemas.microsoft.com/sharepoint/v3/contenttype/forms"/>
@@ -46914,7 +48402,7 @@
 </ds:datastoreItem>
 </file>
 
-<file path=customXml/itemProps2.xml><?xml version="1.0" encoding="utf-8"?>
+<file path=customXml/itemProps3.xml><?xml version="1.0" encoding="utf-8"?>
 <ds:datastoreItem xmlns:ds="http://schemas.openxmlformats.org/officeDocument/2006/customXml" ds:itemID="{719C84AB-16A5-46EE-91FE-F070346D76B9}">
   <ds:schemaRefs>
     <ds:schemaRef ds:uri="http://schemas.microsoft.com/office/2006/metadata/contentType"/>
@@ -46933,14 +48421,6 @@
 </ds:datastoreItem>
 </file>
 
-<file path=customXml/itemProps3.xml><?xml version="1.0" encoding="utf-8"?>
-<ds:datastoreItem xmlns:ds="http://schemas.openxmlformats.org/officeDocument/2006/customXml" ds:itemID="{FD024291-FCBC-4484-9464-E0921DE9488E}">
-  <ds:schemaRefs>
-    <ds:schemaRef ds:uri="http://schemas.openxmlformats.org/officeDocument/2006/bibliography"/>
-  </ds:schemaRefs>
-</ds:datastoreItem>
-</file>
-
 <file path=customXml/itemProps4.xml><?xml version="1.0" encoding="utf-8"?>
 <ds:datastoreItem xmlns:ds="http://schemas.openxmlformats.org/officeDocument/2006/customXml" ds:itemID="{DC943930-9362-48A2-B178-057792C69A5E}">
   <ds:schemaRefs>

</xml_diff>

<commit_message>
This is the other revised Paper
</commit_message>
<xml_diff>
--- a/ELIFESURE_Research Paper.docx
+++ b/ELIFESURE_Research Paper.docx
@@ -354,7 +354,6 @@
           <w:szCs w:val="24"/>
         </w:rPr>
       </w:pPr>
-      <w:proofErr w:type="spellStart"/>
       <w:r>
         <w:rPr>
           <w:rFonts w:ascii="Courier New" w:hAnsi="Courier New" w:cs="Courier New"/>
@@ -362,17 +361,7 @@
           <w:sz w:val="24"/>
           <w:szCs w:val="24"/>
         </w:rPr>
-        <w:t>Masipit</w:t>
-      </w:r>
-      <w:proofErr w:type="spellEnd"/>
-      <w:r>
-        <w:rPr>
-          <w:rFonts w:ascii="Courier New" w:hAnsi="Courier New" w:cs="Courier New"/>
-          <w:color w:val="000000"/>
-          <w:sz w:val="24"/>
-          <w:szCs w:val="24"/>
-        </w:rPr>
-        <w:t>, Calapan City, Oriental Mindoro</w:t>
+        <w:t>Masipit, Calapan City, Oriental Mindoro</w:t>
       </w:r>
     </w:p>
     <w:p>
@@ -1064,7 +1053,7 @@
                 <w:szCs w:val="24"/>
                 <w:lang w:val="en-US"/>
               </w:rPr>
-              <w:t>I</w:t>
+              <w:t>i</w:t>
             </w:r>
           </w:p>
         </w:tc>
@@ -8063,25 +8052,14 @@
         </w:rPr>
         <w:t xml:space="preserve"> the way individuals get information, relate to one another and how people operate in this society. Research study criticality in terms of doing the research involves requesting and gather information from the users directly. The research problem chosen is supported by the project context thus demonstrating that the researcher can handle challenges involved with it.  For example, difficulties associated with handling paper-based documents have been pointed out. Researchers mention problems including risks involved such as inconvenience that arises when visiting applicants’ homes to collect their personal details among others that make recruitment processes more complicated. An </w:t>
       </w:r>
-      <w:proofErr w:type="spellStart"/>
-      <w:r>
-        <w:rPr>
-          <w:rFonts w:ascii="Courier New" w:hAnsi="Courier New" w:cs="Courier New"/>
-          <w:sz w:val="24"/>
-          <w:szCs w:val="24"/>
-          <w:lang w:val="en-US"/>
-        </w:rPr>
-        <w:t>ELifeSure</w:t>
-      </w:r>
-      <w:proofErr w:type="spellEnd"/>
-      <w:r>
-        <w:rPr>
-          <w:rFonts w:ascii="Courier New" w:hAnsi="Courier New" w:cs="Courier New"/>
-          <w:sz w:val="24"/>
-          <w:szCs w:val="24"/>
-          <w:lang w:val="en-US"/>
-        </w:rPr>
-        <w:t xml:space="preserve"> </w:t>
+      <w:r>
+        <w:rPr>
+          <w:rFonts w:ascii="Courier New" w:hAnsi="Courier New" w:cs="Courier New"/>
+          <w:sz w:val="24"/>
+          <w:szCs w:val="24"/>
+          <w:lang w:val="en-US"/>
+        </w:rPr>
+        <w:t xml:space="preserve">ELifeSure </w:t>
       </w:r>
       <w:r>
         <w:rPr>
@@ -8142,7 +8120,141 @@
         </w:rPr>
         <w:t xml:space="preserve"> people to visit other homes for essential information. In recruiting, making the process modern is good for improving productivity and having a less risks or problems. Opting for an </w:t>
       </w:r>
-      <w:proofErr w:type="spellStart"/>
+      <w:r>
+        <w:rPr>
+          <w:rFonts w:ascii="Courier New" w:hAnsi="Courier New" w:cs="Courier New"/>
+          <w:sz w:val="24"/>
+          <w:szCs w:val="24"/>
+          <w:lang w:val="en-US"/>
+        </w:rPr>
+        <w:t xml:space="preserve">ELifeSure </w:t>
+      </w:r>
+      <w:r>
+        <w:rPr>
+          <w:rFonts w:ascii="Courier New" w:hAnsi="Courier New" w:cs="Courier New"/>
+          <w:sz w:val="24"/>
+          <w:szCs w:val="24"/>
+          <w:lang w:val="en-US"/>
+        </w:rPr>
+        <w:t>accepts</w:t>
+      </w:r>
+      <w:r>
+        <w:rPr>
+          <w:rFonts w:ascii="Courier New" w:hAnsi="Courier New" w:cs="Courier New"/>
+          <w:sz w:val="24"/>
+          <w:szCs w:val="24"/>
+          <w:lang w:val="en-US"/>
+        </w:rPr>
+        <w:t xml:space="preserve"> attempts aimed at conforming actual </w:t>
+      </w:r>
+      <w:r>
+        <w:rPr>
+          <w:rFonts w:ascii="Courier New" w:hAnsi="Courier New" w:cs="Courier New"/>
+          <w:sz w:val="24"/>
+          <w:szCs w:val="24"/>
+          <w:lang w:val="en-US"/>
+        </w:rPr>
+        <w:t>service</w:t>
+      </w:r>
+      <w:r>
+        <w:rPr>
+          <w:rFonts w:ascii="Courier New" w:hAnsi="Courier New" w:cs="Courier New"/>
+          <w:sz w:val="24"/>
+          <w:szCs w:val="24"/>
+          <w:lang w:val="en-US"/>
+        </w:rPr>
+        <w:t xml:space="preserve"> search strategies with current industry requirements. This method increases productivity while satisfying </w:t>
+      </w:r>
+      <w:r>
+        <w:rPr>
+          <w:rFonts w:ascii="Courier New" w:hAnsi="Courier New" w:cs="Courier New"/>
+          <w:sz w:val="24"/>
+          <w:szCs w:val="24"/>
+          <w:lang w:val="en-US"/>
+        </w:rPr>
+        <w:t>modern</w:t>
+      </w:r>
+      <w:r>
+        <w:rPr>
+          <w:rFonts w:ascii="Courier New" w:hAnsi="Courier New" w:cs="Courier New"/>
+          <w:sz w:val="24"/>
+          <w:szCs w:val="24"/>
+          <w:lang w:val="en-US"/>
+        </w:rPr>
+        <w:t xml:space="preserve"> needs thereby enhancing the reputation of a company or organization as well. Focusing on </w:t>
+      </w:r>
+      <w:r>
+        <w:rPr>
+          <w:rFonts w:ascii="Courier New" w:hAnsi="Courier New" w:cs="Courier New"/>
+          <w:sz w:val="24"/>
+          <w:szCs w:val="24"/>
+          <w:lang w:val="en-US"/>
+        </w:rPr>
+        <w:t>M</w:t>
+      </w:r>
+      <w:r>
+        <w:rPr>
+          <w:rFonts w:ascii="Courier New" w:hAnsi="Courier New" w:cs="Courier New"/>
+          <w:sz w:val="24"/>
+          <w:szCs w:val="24"/>
+          <w:lang w:val="en-US"/>
+        </w:rPr>
+        <w:t>IMAROPA</w:t>
+      </w:r>
+      <w:r>
+        <w:rPr>
+          <w:rFonts w:ascii="Courier New" w:hAnsi="Courier New" w:cs="Courier New"/>
+          <w:sz w:val="24"/>
+          <w:szCs w:val="24"/>
+          <w:lang w:val="en-US"/>
+        </w:rPr>
+        <w:t xml:space="preserve"> </w:t>
+      </w:r>
+      <w:r>
+        <w:rPr>
+          <w:rFonts w:ascii="Courier New" w:hAnsi="Courier New" w:cs="Courier New"/>
+          <w:sz w:val="24"/>
+          <w:szCs w:val="24"/>
+          <w:lang w:val="en-US"/>
+        </w:rPr>
+        <w:t xml:space="preserve">makes it a locally </w:t>
+      </w:r>
+      <w:r>
+        <w:rPr>
+          <w:rFonts w:ascii="Courier New" w:hAnsi="Courier New" w:cs="Courier New"/>
+          <w:sz w:val="24"/>
+          <w:szCs w:val="24"/>
+          <w:lang w:val="en-US"/>
+        </w:rPr>
+        <w:t>formed</w:t>
+      </w:r>
+      <w:r>
+        <w:rPr>
+          <w:rFonts w:ascii="Courier New" w:hAnsi="Courier New" w:cs="Courier New"/>
+          <w:sz w:val="24"/>
+          <w:szCs w:val="24"/>
+          <w:lang w:val="en-US"/>
+        </w:rPr>
+        <w:t xml:space="preserve"> tool which can be customized to serve specific needs and </w:t>
+      </w:r>
+      <w:r>
+        <w:rPr>
+          <w:rFonts w:ascii="Courier New" w:hAnsi="Courier New" w:cs="Courier New"/>
+          <w:sz w:val="24"/>
+          <w:szCs w:val="24"/>
+          <w:lang w:val="en-US"/>
+        </w:rPr>
+        <w:t>particularities</w:t>
+      </w:r>
+      <w:r>
+        <w:rPr>
+          <w:rFonts w:ascii="Courier New" w:hAnsi="Courier New" w:cs="Courier New"/>
+          <w:sz w:val="24"/>
+          <w:szCs w:val="24"/>
+          <w:lang w:val="en-US"/>
+        </w:rPr>
+        <w:t xml:space="preserve"> within this locality. There were various factors evaluated before designing and implementing an </w:t>
+      </w:r>
       <w:r>
         <w:rPr>
           <w:rFonts w:ascii="Courier New" w:hAnsi="Courier New" w:cs="Courier New"/>
@@ -8152,153 +8264,6 @@
         </w:rPr>
         <w:t>ELifeSure</w:t>
       </w:r>
-      <w:proofErr w:type="spellEnd"/>
-      <w:r>
-        <w:rPr>
-          <w:rFonts w:ascii="Courier New" w:hAnsi="Courier New" w:cs="Courier New"/>
-          <w:sz w:val="24"/>
-          <w:szCs w:val="24"/>
-          <w:lang w:val="en-US"/>
-        </w:rPr>
-        <w:t xml:space="preserve"> </w:t>
-      </w:r>
-      <w:r>
-        <w:rPr>
-          <w:rFonts w:ascii="Courier New" w:hAnsi="Courier New" w:cs="Courier New"/>
-          <w:sz w:val="24"/>
-          <w:szCs w:val="24"/>
-          <w:lang w:val="en-US"/>
-        </w:rPr>
-        <w:t>accepts</w:t>
-      </w:r>
-      <w:r>
-        <w:rPr>
-          <w:rFonts w:ascii="Courier New" w:hAnsi="Courier New" w:cs="Courier New"/>
-          <w:sz w:val="24"/>
-          <w:szCs w:val="24"/>
-          <w:lang w:val="en-US"/>
-        </w:rPr>
-        <w:t xml:space="preserve"> attempts aimed at conforming actual </w:t>
-      </w:r>
-      <w:r>
-        <w:rPr>
-          <w:rFonts w:ascii="Courier New" w:hAnsi="Courier New" w:cs="Courier New"/>
-          <w:sz w:val="24"/>
-          <w:szCs w:val="24"/>
-          <w:lang w:val="en-US"/>
-        </w:rPr>
-        <w:t>service</w:t>
-      </w:r>
-      <w:r>
-        <w:rPr>
-          <w:rFonts w:ascii="Courier New" w:hAnsi="Courier New" w:cs="Courier New"/>
-          <w:sz w:val="24"/>
-          <w:szCs w:val="24"/>
-          <w:lang w:val="en-US"/>
-        </w:rPr>
-        <w:t xml:space="preserve"> search strategies with current industry requirements. This method increases productivity while satisfying </w:t>
-      </w:r>
-      <w:r>
-        <w:rPr>
-          <w:rFonts w:ascii="Courier New" w:hAnsi="Courier New" w:cs="Courier New"/>
-          <w:sz w:val="24"/>
-          <w:szCs w:val="24"/>
-          <w:lang w:val="en-US"/>
-        </w:rPr>
-        <w:t>modern</w:t>
-      </w:r>
-      <w:r>
-        <w:rPr>
-          <w:rFonts w:ascii="Courier New" w:hAnsi="Courier New" w:cs="Courier New"/>
-          <w:sz w:val="24"/>
-          <w:szCs w:val="24"/>
-          <w:lang w:val="en-US"/>
-        </w:rPr>
-        <w:t xml:space="preserve"> needs thereby enhancing the reputation of a company or organization as well. Focusing on </w:t>
-      </w:r>
-      <w:r>
-        <w:rPr>
-          <w:rFonts w:ascii="Courier New" w:hAnsi="Courier New" w:cs="Courier New"/>
-          <w:sz w:val="24"/>
-          <w:szCs w:val="24"/>
-          <w:lang w:val="en-US"/>
-        </w:rPr>
-        <w:t>M</w:t>
-      </w:r>
-      <w:r>
-        <w:rPr>
-          <w:rFonts w:ascii="Courier New" w:hAnsi="Courier New" w:cs="Courier New"/>
-          <w:sz w:val="24"/>
-          <w:szCs w:val="24"/>
-          <w:lang w:val="en-US"/>
-        </w:rPr>
-        <w:t>IMAROPA</w:t>
-      </w:r>
-      <w:r>
-        <w:rPr>
-          <w:rFonts w:ascii="Courier New" w:hAnsi="Courier New" w:cs="Courier New"/>
-          <w:sz w:val="24"/>
-          <w:szCs w:val="24"/>
-          <w:lang w:val="en-US"/>
-        </w:rPr>
-        <w:t xml:space="preserve"> </w:t>
-      </w:r>
-      <w:r>
-        <w:rPr>
-          <w:rFonts w:ascii="Courier New" w:hAnsi="Courier New" w:cs="Courier New"/>
-          <w:sz w:val="24"/>
-          <w:szCs w:val="24"/>
-          <w:lang w:val="en-US"/>
-        </w:rPr>
-        <w:t xml:space="preserve">makes it a locally </w:t>
-      </w:r>
-      <w:r>
-        <w:rPr>
-          <w:rFonts w:ascii="Courier New" w:hAnsi="Courier New" w:cs="Courier New"/>
-          <w:sz w:val="24"/>
-          <w:szCs w:val="24"/>
-          <w:lang w:val="en-US"/>
-        </w:rPr>
-        <w:t>formed</w:t>
-      </w:r>
-      <w:r>
-        <w:rPr>
-          <w:rFonts w:ascii="Courier New" w:hAnsi="Courier New" w:cs="Courier New"/>
-          <w:sz w:val="24"/>
-          <w:szCs w:val="24"/>
-          <w:lang w:val="en-US"/>
-        </w:rPr>
-        <w:t xml:space="preserve"> tool which can be customized to serve specific needs and </w:t>
-      </w:r>
-      <w:r>
-        <w:rPr>
-          <w:rFonts w:ascii="Courier New" w:hAnsi="Courier New" w:cs="Courier New"/>
-          <w:sz w:val="24"/>
-          <w:szCs w:val="24"/>
-          <w:lang w:val="en-US"/>
-        </w:rPr>
-        <w:t>particularities</w:t>
-      </w:r>
-      <w:r>
-        <w:rPr>
-          <w:rFonts w:ascii="Courier New" w:hAnsi="Courier New" w:cs="Courier New"/>
-          <w:sz w:val="24"/>
-          <w:szCs w:val="24"/>
-          <w:lang w:val="en-US"/>
-        </w:rPr>
-        <w:t xml:space="preserve"> within this locality. There were various factors evaluated before designing and implementing an </w:t>
-      </w:r>
-      <w:proofErr w:type="spellStart"/>
-      <w:r>
-        <w:rPr>
-          <w:rFonts w:ascii="Courier New" w:hAnsi="Courier New" w:cs="Courier New"/>
-          <w:sz w:val="24"/>
-          <w:szCs w:val="24"/>
-          <w:lang w:val="en-US"/>
-        </w:rPr>
-        <w:t>ELifeSure</w:t>
-      </w:r>
-      <w:proofErr w:type="spellEnd"/>
       <w:r>
         <w:rPr>
           <w:rFonts w:ascii="Courier New" w:hAnsi="Courier New" w:cs="Courier New"/>
@@ -8441,27 +8406,7 @@
           <w:szCs w:val="24"/>
           <w:lang w:val="en-US"/>
         </w:rPr>
-        <w:t xml:space="preserve"> main objective of this study is to design and develop </w:t>
-      </w:r>
-      <w:proofErr w:type="spellStart"/>
-      <w:r>
-        <w:rPr>
-          <w:rFonts w:ascii="Courier New" w:hAnsi="Courier New" w:cs="Courier New"/>
-          <w:sz w:val="24"/>
-          <w:szCs w:val="24"/>
-          <w:lang w:val="en-US"/>
-        </w:rPr>
-        <w:t>ELifeSure</w:t>
-      </w:r>
-      <w:proofErr w:type="spellEnd"/>
-      <w:r>
-        <w:rPr>
-          <w:rFonts w:ascii="Courier New" w:hAnsi="Courier New" w:cs="Courier New"/>
-          <w:sz w:val="24"/>
-          <w:szCs w:val="24"/>
-          <w:lang w:val="en-US"/>
-        </w:rPr>
-        <w:t xml:space="preserve">: </w:t>
+        <w:t xml:space="preserve"> main objective of this study is to design and develop ELifeSure: </w:t>
       </w:r>
       <w:r>
         <w:rPr>
@@ -9008,19 +8953,8 @@
           <w:lang w:val="en-US"/>
         </w:rPr>
         <w:lastRenderedPageBreak/>
-        <w:t xml:space="preserve">be comfortable with technology, making it hard for some applicants to use the online system. There are also concerns about data security, as personal information must be protected, and any breaches could cause issues. Additionally, since the study focuses only on the MIMAROPA region, the findings might not apply to other areas with different needs. Finally, the time frame of the study is limited, which means it might not capture the long-term effects of using the </w:t>
-      </w:r>
-      <w:proofErr w:type="spellStart"/>
-      <w:r>
-        <w:rPr>
-          <w:rFonts w:ascii="Courier New" w:hAnsi="Courier New" w:cs="Courier New"/>
-          <w:sz w:val="24"/>
-          <w:szCs w:val="24"/>
-          <w:lang w:val="en-US"/>
-        </w:rPr>
-        <w:t>ELifeSure</w:t>
-      </w:r>
-      <w:proofErr w:type="spellEnd"/>
+        <w:t>be comfortable with technology, making it hard for some applicants to use the online system. There are also concerns about data security, as personal information must be protected, and any breaches could cause issues. Additionally, since the study focuses only on the MIMAROPA region, the findings might not apply to other areas with different needs. Finally, the time frame of the study is limited, which means it might not capture the long-term effects of using the ELifeSure</w:t>
+      </w:r>
       <w:r>
         <w:rPr>
           <w:rFonts w:ascii="Courier New" w:hAnsi="Courier New" w:cs="Courier New"/>
@@ -9155,25 +9089,14 @@
         </w:rPr>
         <w:t xml:space="preserve">The </w:t>
       </w:r>
-      <w:proofErr w:type="spellStart"/>
-      <w:r>
-        <w:rPr>
-          <w:rFonts w:ascii="Courier New" w:hAnsi="Courier New" w:cs="Courier New"/>
-          <w:sz w:val="24"/>
-          <w:szCs w:val="24"/>
-          <w:lang w:val="en-US"/>
-        </w:rPr>
-        <w:t>ELifeSure</w:t>
-      </w:r>
-      <w:proofErr w:type="spellEnd"/>
-      <w:r>
-        <w:rPr>
-          <w:rFonts w:ascii="Courier New" w:hAnsi="Courier New" w:cs="Courier New"/>
-          <w:sz w:val="24"/>
-          <w:szCs w:val="24"/>
-          <w:lang w:val="en-US"/>
-        </w:rPr>
-        <w:t xml:space="preserve"> </w:t>
+      <w:r>
+        <w:rPr>
+          <w:rFonts w:ascii="Courier New" w:hAnsi="Courier New" w:cs="Courier New"/>
+          <w:sz w:val="24"/>
+          <w:szCs w:val="24"/>
+          <w:lang w:val="en-US"/>
+        </w:rPr>
+        <w:t xml:space="preserve">ELifeSure </w:t>
       </w:r>
       <w:r>
         <w:rPr>
@@ -9389,25 +9312,14 @@
         </w:rPr>
         <w:t xml:space="preserve">Clients benefit from </w:t>
       </w:r>
-      <w:proofErr w:type="spellStart"/>
-      <w:r>
-        <w:rPr>
-          <w:rFonts w:ascii="Courier New" w:hAnsi="Courier New" w:cs="Courier New"/>
-          <w:sz w:val="24"/>
-          <w:szCs w:val="24"/>
-          <w:lang w:val="en-US"/>
-        </w:rPr>
-        <w:t>ELifeSure</w:t>
-      </w:r>
-      <w:proofErr w:type="spellEnd"/>
-      <w:r>
-        <w:rPr>
-          <w:rFonts w:ascii="Courier New" w:hAnsi="Courier New" w:cs="Courier New"/>
-          <w:sz w:val="24"/>
-          <w:szCs w:val="24"/>
-          <w:lang w:val="en-US"/>
-        </w:rPr>
-        <w:t xml:space="preserve"> </w:t>
+      <w:r>
+        <w:rPr>
+          <w:rFonts w:ascii="Courier New" w:hAnsi="Courier New" w:cs="Courier New"/>
+          <w:sz w:val="24"/>
+          <w:szCs w:val="24"/>
+          <w:lang w:val="en-US"/>
+        </w:rPr>
+        <w:t xml:space="preserve">ELifeSure </w:t>
       </w:r>
       <w:r>
         <w:rPr>
@@ -9451,25 +9363,14 @@
         </w:rPr>
         <w:t xml:space="preserve">The developers of the </w:t>
       </w:r>
-      <w:proofErr w:type="spellStart"/>
-      <w:r>
-        <w:rPr>
-          <w:rFonts w:ascii="Courier New" w:hAnsi="Courier New" w:cs="Courier New"/>
-          <w:sz w:val="24"/>
-          <w:szCs w:val="24"/>
-          <w:lang w:val="en-US"/>
-        </w:rPr>
-        <w:t>ELifeSure</w:t>
-      </w:r>
-      <w:proofErr w:type="spellEnd"/>
-      <w:r>
-        <w:rPr>
-          <w:rFonts w:ascii="Courier New" w:hAnsi="Courier New" w:cs="Courier New"/>
-          <w:sz w:val="24"/>
-          <w:szCs w:val="24"/>
-          <w:lang w:val="en-US"/>
-        </w:rPr>
-        <w:t xml:space="preserve"> </w:t>
+      <w:r>
+        <w:rPr>
+          <w:rFonts w:ascii="Courier New" w:hAnsi="Courier New" w:cs="Courier New"/>
+          <w:sz w:val="24"/>
+          <w:szCs w:val="24"/>
+          <w:lang w:val="en-US"/>
+        </w:rPr>
+        <w:t xml:space="preserve">ELifeSure </w:t>
       </w:r>
       <w:r>
         <w:rPr>
@@ -9522,25 +9423,14 @@
         </w:rPr>
         <w:t xml:space="preserve">Future Researchers - </w:t>
       </w:r>
-      <w:proofErr w:type="spellStart"/>
-      <w:r>
-        <w:rPr>
-          <w:rFonts w:ascii="Courier New" w:hAnsi="Courier New" w:cs="Courier New"/>
-          <w:sz w:val="24"/>
-          <w:szCs w:val="24"/>
-          <w:lang w:val="en-US"/>
-        </w:rPr>
-        <w:t>ELifeSure</w:t>
-      </w:r>
-      <w:proofErr w:type="spellEnd"/>
-      <w:r>
-        <w:rPr>
-          <w:rFonts w:ascii="Courier New" w:hAnsi="Courier New" w:cs="Courier New"/>
-          <w:sz w:val="24"/>
-          <w:szCs w:val="24"/>
-          <w:lang w:val="en-US"/>
-        </w:rPr>
-        <w:t xml:space="preserve"> </w:t>
+      <w:r>
+        <w:rPr>
+          <w:rFonts w:ascii="Courier New" w:hAnsi="Courier New" w:cs="Courier New"/>
+          <w:sz w:val="24"/>
+          <w:szCs w:val="24"/>
+          <w:lang w:val="en-US"/>
+        </w:rPr>
+        <w:t xml:space="preserve">ELifeSure </w:t>
       </w:r>
       <w:r>
         <w:rPr>
@@ -9629,25 +9519,14 @@
         </w:rPr>
         <w:t xml:space="preserve">The conceptual framework for a </w:t>
       </w:r>
-      <w:proofErr w:type="spellStart"/>
-      <w:r>
-        <w:rPr>
-          <w:rFonts w:ascii="Courier New" w:hAnsi="Courier New" w:cs="Courier New"/>
-          <w:sz w:val="24"/>
-          <w:szCs w:val="24"/>
-          <w:lang w:val="en-US"/>
-        </w:rPr>
-        <w:t>ELifeSure</w:t>
-      </w:r>
-      <w:proofErr w:type="spellEnd"/>
-      <w:r>
-        <w:rPr>
-          <w:rFonts w:ascii="Courier New" w:hAnsi="Courier New" w:cs="Courier New"/>
-          <w:sz w:val="24"/>
-          <w:szCs w:val="24"/>
-          <w:lang w:val="en-US"/>
-        </w:rPr>
-        <w:t xml:space="preserve"> </w:t>
+      <w:r>
+        <w:rPr>
+          <w:rFonts w:ascii="Courier New" w:hAnsi="Courier New" w:cs="Courier New"/>
+          <w:sz w:val="24"/>
+          <w:szCs w:val="24"/>
+          <w:lang w:val="en-US"/>
+        </w:rPr>
+        <w:t xml:space="preserve">ELifeSure </w:t>
       </w:r>
       <w:r>
         <w:rPr>
@@ -9927,7 +9806,6 @@
         </w:rPr>
         <w:t xml:space="preserve">Figure 1. </w:t>
       </w:r>
-      <w:proofErr w:type="spellStart"/>
       <w:r>
         <w:rPr>
           <w:rFonts w:ascii="Courier New" w:hAnsi="Courier New" w:cs="Courier New"/>
@@ -9937,19 +9815,7 @@
           <w:sz w:val="24"/>
           <w:szCs w:val="24"/>
         </w:rPr>
-        <w:t>ELifeSure</w:t>
-      </w:r>
-      <w:proofErr w:type="spellEnd"/>
-      <w:r>
-        <w:rPr>
-          <w:rFonts w:ascii="Courier New" w:hAnsi="Courier New" w:cs="Courier New"/>
-          <w:b/>
-          <w:bCs/>
-          <w:color w:val="000000" w:themeColor="text1"/>
-          <w:sz w:val="24"/>
-          <w:szCs w:val="24"/>
-        </w:rPr>
-        <w:t xml:space="preserve"> Conceptual Framework</w:t>
+        <w:t>ELifeSure Conceptual Framework</w:t>
       </w:r>
     </w:p>
     <w:p>
@@ -10014,25 +9880,14 @@
         </w:rPr>
         <w:t xml:space="preserve"> stages to produce the desired output, which is the </w:t>
       </w:r>
-      <w:proofErr w:type="spellStart"/>
-      <w:r>
-        <w:rPr>
-          <w:rFonts w:ascii="Courier New" w:hAnsi="Courier New" w:cs="Courier New"/>
-          <w:sz w:val="24"/>
-          <w:szCs w:val="24"/>
-          <w:lang w:val="en-US"/>
-        </w:rPr>
-        <w:t>ELifeSure</w:t>
-      </w:r>
-      <w:proofErr w:type="spellEnd"/>
-      <w:r>
-        <w:rPr>
-          <w:rFonts w:ascii="Courier New" w:hAnsi="Courier New" w:cs="Courier New"/>
-          <w:sz w:val="24"/>
-          <w:szCs w:val="24"/>
-          <w:lang w:val="en-US"/>
-        </w:rPr>
-        <w:t xml:space="preserve"> </w:t>
+      <w:r>
+        <w:rPr>
+          <w:rFonts w:ascii="Courier New" w:hAnsi="Courier New" w:cs="Courier New"/>
+          <w:sz w:val="24"/>
+          <w:szCs w:val="24"/>
+          <w:lang w:val="en-US"/>
+        </w:rPr>
+        <w:t xml:space="preserve">ELifeSure </w:t>
       </w:r>
       <w:r>
         <w:rPr>
@@ -10161,25 +10016,14 @@
         </w:rPr>
         <w:t xml:space="preserve"> - is a quantifiable measure used to assess and analyze the performance and effectiveness of the </w:t>
       </w:r>
-      <w:proofErr w:type="spellStart"/>
-      <w:r>
-        <w:rPr>
-          <w:rFonts w:ascii="Courier New" w:hAnsi="Courier New" w:cs="Courier New"/>
-          <w:sz w:val="24"/>
-          <w:szCs w:val="24"/>
-          <w:lang w:val="en-US"/>
-        </w:rPr>
-        <w:t>ELifeSure</w:t>
-      </w:r>
-      <w:proofErr w:type="spellEnd"/>
-      <w:r>
-        <w:rPr>
-          <w:rFonts w:ascii="Courier New" w:hAnsi="Courier New" w:cs="Courier New"/>
-          <w:sz w:val="24"/>
-          <w:szCs w:val="24"/>
-          <w:lang w:val="en-US"/>
-        </w:rPr>
-        <w:t>.</w:t>
+      <w:r>
+        <w:rPr>
+          <w:rFonts w:ascii="Courier New" w:hAnsi="Courier New" w:cs="Courier New"/>
+          <w:sz w:val="24"/>
+          <w:szCs w:val="24"/>
+          <w:lang w:val="en-US"/>
+        </w:rPr>
+        <w:t>ELifeSure.</w:t>
       </w:r>
     </w:p>
     <w:p>
@@ -10216,7 +10060,6 @@
         </w:rPr>
         <w:t xml:space="preserve"> - is the specific skill set or job market focus of the </w:t>
       </w:r>
-      <w:proofErr w:type="spellStart"/>
       <w:r>
         <w:rPr>
           <w:rFonts w:ascii="Courier New" w:hAnsi="Courier New" w:cs="Courier New"/>
@@ -10226,7 +10069,6 @@
         </w:rPr>
         <w:t>ELifeSure</w:t>
       </w:r>
-      <w:proofErr w:type="spellEnd"/>
       <w:r>
         <w:rPr>
           <w:rFonts w:ascii="Courier New" w:hAnsi="Courier New" w:cs="Courier New"/>
@@ -10292,7 +10134,6 @@
         </w:rPr>
         <w:t xml:space="preserve"> processes within the </w:t>
       </w:r>
-      <w:proofErr w:type="spellStart"/>
       <w:r>
         <w:rPr>
           <w:rFonts w:ascii="Courier New" w:hAnsi="Courier New" w:cs="Courier New"/>
@@ -10302,7 +10143,6 @@
         </w:rPr>
         <w:t>ELifeSure</w:t>
       </w:r>
-      <w:proofErr w:type="spellEnd"/>
       <w:r>
         <w:rPr>
           <w:rFonts w:ascii="Courier New" w:hAnsi="Courier New" w:cs="Courier New"/>
@@ -10438,7 +10278,6 @@
         </w:rPr>
         <w:t xml:space="preserve"> - is a collection of software tools and applications integrated into the </w:t>
       </w:r>
-      <w:proofErr w:type="spellStart"/>
       <w:r>
         <w:rPr>
           <w:rFonts w:ascii="Courier New" w:hAnsi="Courier New" w:cs="Courier New"/>
@@ -10448,7 +10287,6 @@
         </w:rPr>
         <w:t>ELifeSure</w:t>
       </w:r>
-      <w:proofErr w:type="spellEnd"/>
       <w:r>
         <w:rPr>
           <w:rFonts w:ascii="Courier New" w:hAnsi="Courier New" w:cs="Courier New"/>
@@ -11047,27 +10885,7 @@
           <w:szCs w:val="24"/>
           <w:lang w:val="en-US"/>
         </w:rPr>
-        <w:t>In the context of the industry technological revolution, organizations are swiftly embracing digital trends, with E-recruitment emerging as a notable innovation in human resource management. E-recruitment, a web-based HR software, leverages technology to enhance the hiring process, aiming to reduce financial burdens, improve administrative efficiency, and access a broader talent pool. This study collected 230 data points from purposively selected Generation Z respondents and employed the PLS structural equation model to assess the adoption of E-recruitment technology by this demographic. The results indicate that positive expectations significantly impact the adoption of E-recruitment. The findings offer valuable insights and recommendations, shedding light on the implications of E-recruitment in the contemporary era of Industry. (</w:t>
-      </w:r>
-      <w:proofErr w:type="spellStart"/>
-      <w:r>
-        <w:rPr>
-          <w:rFonts w:ascii="Courier New" w:hAnsi="Courier New" w:cs="Courier New"/>
-          <w:sz w:val="24"/>
-          <w:szCs w:val="24"/>
-          <w:lang w:val="en-US"/>
-        </w:rPr>
-        <w:t>Jayabalan</w:t>
-      </w:r>
-      <w:proofErr w:type="spellEnd"/>
-      <w:r>
-        <w:rPr>
-          <w:rFonts w:ascii="Courier New" w:hAnsi="Courier New" w:cs="Courier New"/>
-          <w:sz w:val="24"/>
-          <w:szCs w:val="24"/>
-          <w:lang w:val="en-US"/>
-        </w:rPr>
-        <w:t xml:space="preserve"> et al., 2019)</w:t>
+        <w:t>In the context of the industry technological revolution, organizations are swiftly embracing digital trends, with E-recruitment emerging as a notable innovation in human resource management. E-recruitment, a web-based HR software, leverages technology to enhance the hiring process, aiming to reduce financial burdens, improve administrative efficiency, and access a broader talent pool. This study collected 230 data points from purposively selected Generation Z respondents and employed the PLS structural equation model to assess the adoption of E-recruitment technology by this demographic. The results indicate that positive expectations significantly impact the adoption of E-recruitment. The findings offer valuable insights and recommendations, shedding light on the implications of E-recruitment in the contemporary era of Industry. (Jayabalan et al., 2019)</w:t>
       </w:r>
     </w:p>
     <w:p>
@@ -11099,27 +10917,7 @@
           <w:lang w:val="en-US"/>
         </w:rPr>
         <w:lastRenderedPageBreak/>
-        <w:t>importance of online platforms, identifies challenges, and suggests strategies for improvement. Strategies include enhancing data privacy, utilizing business intelligence, adopting work-from-home arrangements, and integrating ICT into post-pandemic operations. (</w:t>
-      </w:r>
-      <w:proofErr w:type="spellStart"/>
-      <w:r>
-        <w:rPr>
-          <w:rFonts w:ascii="Courier New" w:hAnsi="Courier New" w:cs="Courier New"/>
-          <w:sz w:val="24"/>
-          <w:szCs w:val="24"/>
-          <w:lang w:val="en-US"/>
-        </w:rPr>
-        <w:t>Jalagat</w:t>
-      </w:r>
-      <w:proofErr w:type="spellEnd"/>
-      <w:r>
-        <w:rPr>
-          <w:rFonts w:ascii="Courier New" w:hAnsi="Courier New" w:cs="Courier New"/>
-          <w:sz w:val="24"/>
-          <w:szCs w:val="24"/>
-          <w:lang w:val="en-US"/>
-        </w:rPr>
-        <w:t xml:space="preserve"> &amp; Aquino, 2022)</w:t>
+        <w:t>importance of online platforms, identifies challenges, and suggests strategies for improvement. Strategies include enhancing data privacy, utilizing business intelligence, adopting work-from-home arrangements, and integrating ICT into post-pandemic operations. (Jalagat &amp; Aquino, 2022)</w:t>
       </w:r>
     </w:p>
     <w:p>
@@ -11141,27 +10939,7 @@
           <w:szCs w:val="24"/>
           <w:lang w:val="en-US"/>
         </w:rPr>
-        <w:t>The article highlights the importance of recruitment in today's competitive labor market and the rise of E-recruitment, which allows companies to post job opportunities online, receive resumes, and engage with applicants via email. Key success factors include value-added services, cost-effectiveness, speed, customized solutions, relationship-building with human resources managers, and promotion of corporate branding. However, the article acknowledges its limitations and disadvantages, using case studies to analyze the pros and cons of E-recruitment and its growing significance in company recruitment processes. (</w:t>
-      </w:r>
-      <w:proofErr w:type="spellStart"/>
-      <w:r>
-        <w:rPr>
-          <w:rFonts w:ascii="Courier New" w:hAnsi="Courier New" w:cs="Courier New"/>
-          <w:sz w:val="24"/>
-          <w:szCs w:val="24"/>
-          <w:lang w:val="en-US"/>
-        </w:rPr>
-        <w:t>Kruteeka</w:t>
-      </w:r>
-      <w:proofErr w:type="spellEnd"/>
-      <w:r>
-        <w:rPr>
-          <w:rFonts w:ascii="Courier New" w:hAnsi="Courier New" w:cs="Courier New"/>
-          <w:sz w:val="24"/>
-          <w:szCs w:val="24"/>
-          <w:lang w:val="en-US"/>
-        </w:rPr>
-        <w:t xml:space="preserve"> &amp; Monica, 2018)</w:t>
+        <w:t>The article highlights the importance of recruitment in today's competitive labor market and the rise of E-recruitment, which allows companies to post job opportunities online, receive resumes, and engage with applicants via email. Key success factors include value-added services, cost-effectiveness, speed, customized solutions, relationship-building with human resources managers, and promotion of corporate branding. However, the article acknowledges its limitations and disadvantages, using case studies to analyze the pros and cons of E-recruitment and its growing significance in company recruitment processes. (Kruteeka &amp; Monica, 2018)</w:t>
       </w:r>
     </w:p>
     <w:p>
@@ -11215,47 +10993,7 @@
           <w:szCs w:val="24"/>
           <w:lang w:val="en-US"/>
         </w:rPr>
-        <w:t xml:space="preserve">Monroe Consulting Group hosted a webinar on Recruitment: New Normal, discussing the recruitment market landscape in the Philippines. The event, attended by 100 participants, discussed the impact of the pandemic on businesses and the need for a proactive approach. The webinar discussed industries thriving during the pandemic, such as e-commerce, online education, and financial technology, and sectors recovering from the pandemic. The webinar also highlighted the benefits of digital recruitment, including fewer interview rounds and a larger talent pool. Speakers included Jennifer Tan, Maria Ysabel </w:t>
-      </w:r>
-      <w:proofErr w:type="spellStart"/>
-      <w:r>
-        <w:rPr>
-          <w:rFonts w:ascii="Courier New" w:hAnsi="Courier New" w:cs="Courier New"/>
-          <w:sz w:val="24"/>
-          <w:szCs w:val="24"/>
-          <w:lang w:val="en-US"/>
-        </w:rPr>
-        <w:t>Bordador</w:t>
-      </w:r>
-      <w:proofErr w:type="spellEnd"/>
-      <w:r>
-        <w:rPr>
-          <w:rFonts w:ascii="Courier New" w:hAnsi="Courier New" w:cs="Courier New"/>
-          <w:sz w:val="24"/>
-          <w:szCs w:val="24"/>
-          <w:lang w:val="en-US"/>
-        </w:rPr>
-        <w:t xml:space="preserve">, Ismael Fisco, James Allan To, and Mario Glenn </w:t>
-      </w:r>
-      <w:proofErr w:type="spellStart"/>
-      <w:r>
-        <w:rPr>
-          <w:rFonts w:ascii="Courier New" w:hAnsi="Courier New" w:cs="Courier New"/>
-          <w:sz w:val="24"/>
-          <w:szCs w:val="24"/>
-          <w:lang w:val="en-US"/>
-        </w:rPr>
-        <w:t>Isic</w:t>
-      </w:r>
-      <w:proofErr w:type="spellEnd"/>
-      <w:r>
-        <w:rPr>
-          <w:rFonts w:ascii="Courier New" w:hAnsi="Courier New" w:cs="Courier New"/>
-          <w:sz w:val="24"/>
-          <w:szCs w:val="24"/>
-          <w:lang w:val="en-US"/>
-        </w:rPr>
-        <w:t>. (The New Normal: The Philippines Recruitment Market | Monroe Consulting Group, 2020)</w:t>
+        <w:t>Monroe Consulting Group hosted a webinar on Recruitment: New Normal, discussing the recruitment market landscape in the Philippines. The event, attended by 100 participants, discussed the impact of the pandemic on businesses and the need for a proactive approach. The webinar discussed industries thriving during the pandemic, such as e-commerce, online education, and financial technology, and sectors recovering from the pandemic. The webinar also highlighted the benefits of digital recruitment, including fewer interview rounds and a larger talent pool. Speakers included Jennifer Tan, Maria Ysabel Bordador, Ismael Fisco, James Allan To, and Mario Glenn Isic. (The New Normal: The Philippines Recruitment Market | Monroe Consulting Group, 2020)</w:t>
       </w:r>
     </w:p>
     <w:p>
@@ -11399,27 +11137,7 @@
           <w:szCs w:val="24"/>
           <w:lang w:val="en-US"/>
         </w:rPr>
-        <w:t>employers laid off staff, resulting in 13% needing to hire new people. Employers must stay updated on digital trends and match suitable candidates for company growth. (</w:t>
-      </w:r>
-      <w:proofErr w:type="spellStart"/>
-      <w:r>
-        <w:rPr>
-          <w:rFonts w:ascii="Courier New" w:hAnsi="Courier New" w:cs="Courier New"/>
-          <w:sz w:val="24"/>
-          <w:szCs w:val="24"/>
-          <w:lang w:val="en-US"/>
-        </w:rPr>
-        <w:t>Normalising</w:t>
-      </w:r>
-      <w:proofErr w:type="spellEnd"/>
-      <w:r>
-        <w:rPr>
-          <w:rFonts w:ascii="Courier New" w:hAnsi="Courier New" w:cs="Courier New"/>
-          <w:sz w:val="24"/>
-          <w:szCs w:val="24"/>
-          <w:lang w:val="en-US"/>
-        </w:rPr>
-        <w:t xml:space="preserve"> E-recruitment and Why You Should Join the Trend, Now, 2023)</w:t>
+        <w:t>employers laid off staff, resulting in 13% needing to hire new people. Employers must stay updated on digital trends and match suitable candidates for company growth. (Normalising E-recruitment and Why You Should Join the Trend, Now, 2023)</w:t>
       </w:r>
     </w:p>
     <w:p>
@@ -11522,27 +11240,7 @@
           <w:szCs w:val="24"/>
           <w:lang w:val="en-US"/>
         </w:rPr>
-        <w:t>The development of a Smart Recruitment System using machine learning algorithms for an organization to attract potential and talented candidates. The system aims to save time the recruitment process (</w:t>
-      </w:r>
-      <w:proofErr w:type="spellStart"/>
-      <w:r>
-        <w:rPr>
-          <w:rFonts w:ascii="Courier New" w:hAnsi="Courier New" w:cs="Courier New"/>
-          <w:sz w:val="24"/>
-          <w:szCs w:val="24"/>
-          <w:lang w:val="en-US"/>
-        </w:rPr>
-        <w:t>Shendage</w:t>
-      </w:r>
-      <w:proofErr w:type="spellEnd"/>
-      <w:r>
-        <w:rPr>
-          <w:rFonts w:ascii="Courier New" w:hAnsi="Courier New" w:cs="Courier New"/>
-          <w:sz w:val="24"/>
-          <w:szCs w:val="24"/>
-          <w:lang w:val="en-US"/>
-        </w:rPr>
-        <w:t xml:space="preserve"> et al., 2019).</w:t>
+        <w:t>The development of a Smart Recruitment System using machine learning algorithms for an organization to attract potential and talented candidates. The system aims to save time the recruitment process (Shendage et al., 2019).</w:t>
       </w:r>
     </w:p>
     <w:p>
@@ -11564,27 +11262,7 @@
           <w:szCs w:val="24"/>
           <w:lang w:val="en-US"/>
         </w:rPr>
-        <w:t>As explained by (</w:t>
-      </w:r>
-      <w:proofErr w:type="spellStart"/>
-      <w:r>
-        <w:rPr>
-          <w:rFonts w:ascii="Courier New" w:hAnsi="Courier New" w:cs="Courier New"/>
-          <w:sz w:val="24"/>
-          <w:szCs w:val="24"/>
-          <w:lang w:val="en-US"/>
-        </w:rPr>
-        <w:t>Hotwani</w:t>
-      </w:r>
-      <w:proofErr w:type="spellEnd"/>
-      <w:r>
-        <w:rPr>
-          <w:rFonts w:ascii="Courier New" w:hAnsi="Courier New" w:cs="Courier New"/>
-          <w:sz w:val="24"/>
-          <w:szCs w:val="24"/>
-          <w:lang w:val="en-US"/>
-        </w:rPr>
-        <w:t xml:space="preserve"> et al., 2019), it examined informal and formal recruiting practices in external labor markets and found that quality was a stronger motivator than cost for informal recruiting. It focused on e-recruitment and </w:t>
+        <w:t xml:space="preserve">As explained by (Hotwani et al., 2019), it examined informal and formal recruiting practices in external labor markets and found that quality was a stronger motivator than cost for informal recruiting. It focused on e-recruitment and </w:t>
       </w:r>
       <w:r>
         <w:rPr>
@@ -11660,27 +11338,7 @@
           <w:szCs w:val="24"/>
           <w:lang w:val="en-US"/>
         </w:rPr>
-        <w:t>As determined by (</w:t>
-      </w:r>
-      <w:proofErr w:type="spellStart"/>
-      <w:r>
-        <w:rPr>
-          <w:rFonts w:ascii="Courier New" w:hAnsi="Courier New" w:cs="Courier New"/>
-          <w:sz w:val="24"/>
-          <w:szCs w:val="24"/>
-          <w:lang w:val="en-US"/>
-        </w:rPr>
-        <w:t>Hashiyana</w:t>
-      </w:r>
-      <w:proofErr w:type="spellEnd"/>
-      <w:r>
-        <w:rPr>
-          <w:rFonts w:ascii="Courier New" w:hAnsi="Courier New" w:cs="Courier New"/>
-          <w:sz w:val="24"/>
-          <w:szCs w:val="24"/>
-          <w:lang w:val="en-US"/>
-        </w:rPr>
-        <w:t xml:space="preserve"> et al., 2021), he note the utilization of internet-based recruitment methods by some companies, emphasizing the need for a proper understanding to avoid errors. The review concludes that online recruitment is an effective and innovative method for hiring, providing a faster and more efficient approach to collecting human resources for organizations.</w:t>
+        <w:t>As determined by (Hashiyana et al., 2021), he note the utilization of internet-based recruitment methods by some companies, emphasizing the need for a proper understanding to avoid errors. The review concludes that online recruitment is an effective and innovative method for hiring, providing a faster and more efficient approach to collecting human resources for organizations.</w:t>
       </w:r>
     </w:p>
     <w:p>
@@ -11747,27 +11405,7 @@
           <w:szCs w:val="24"/>
           <w:lang w:val="en-US"/>
         </w:rPr>
-        <w:t>Based on the study of (</w:t>
-      </w:r>
-      <w:proofErr w:type="spellStart"/>
-      <w:r>
-        <w:rPr>
-          <w:rFonts w:ascii="Courier New" w:hAnsi="Courier New" w:cs="Courier New"/>
-          <w:sz w:val="24"/>
-          <w:szCs w:val="24"/>
-          <w:lang w:val="en-US"/>
-        </w:rPr>
-        <w:t>Prasetyaningtyas</w:t>
-      </w:r>
-      <w:proofErr w:type="spellEnd"/>
-      <w:r>
-        <w:rPr>
-          <w:rFonts w:ascii="Courier New" w:hAnsi="Courier New" w:cs="Courier New"/>
-          <w:sz w:val="24"/>
-          <w:szCs w:val="24"/>
-          <w:lang w:val="en-US"/>
-        </w:rPr>
-        <w:t xml:space="preserve"> et al. ,2022), it emphasizes the challenges in the traditional recruitment process, citing the abundance of labor involved. The introduction of online systems is presented as a solution, simplifying the process for both employers and applicants. </w:t>
+        <w:t xml:space="preserve">Based on the study of (Prasetyaningtyas et al. ,2022), it emphasizes the challenges in the traditional recruitment process, citing the abundance of labor involved. The introduction of online systems is presented as a solution, simplifying the process for both employers and applicants. </w:t>
       </w:r>
     </w:p>
     <w:p>
@@ -11804,25 +11442,14 @@
           <w:lang w:val="en-US"/>
         </w:rPr>
       </w:pPr>
-      <w:proofErr w:type="spellStart"/>
-      <w:r>
-        <w:rPr>
-          <w:rFonts w:ascii="Courier New" w:hAnsi="Courier New" w:cs="Courier New"/>
-          <w:sz w:val="24"/>
-          <w:szCs w:val="24"/>
-          <w:lang w:val="en-US"/>
-        </w:rPr>
-        <w:t>Karaoglu</w:t>
-      </w:r>
-      <w:proofErr w:type="spellEnd"/>
-      <w:r>
-        <w:rPr>
-          <w:rFonts w:ascii="Courier New" w:hAnsi="Courier New" w:cs="Courier New"/>
-          <w:sz w:val="24"/>
-          <w:szCs w:val="24"/>
-          <w:lang w:val="en-US"/>
-        </w:rPr>
-        <w:t xml:space="preserve"> et al. (2022) highlight the impact of sociodemographic factors, such as age, race, education, and income, on online job searching. Acknowledging the disparities, the review suggests that online recruitment techniques should consider these inequalities to promote diversity. </w:t>
+      <w:r>
+        <w:rPr>
+          <w:rFonts w:ascii="Courier New" w:hAnsi="Courier New" w:cs="Courier New"/>
+          <w:sz w:val="24"/>
+          <w:szCs w:val="24"/>
+          <w:lang w:val="en-US"/>
+        </w:rPr>
+        <w:t xml:space="preserve">Karaoglu et al. (2022) highlight the impact of sociodemographic factors, such as age, race, education, and income, on online job searching. Acknowledging the disparities, the review suggests that online recruitment techniques should consider these inequalities to promote diversity. </w:t>
       </w:r>
     </w:p>
     <w:p>
@@ -11844,27 +11471,7 @@
           <w:szCs w:val="24"/>
           <w:lang w:val="en-US"/>
         </w:rPr>
-        <w:t>As stated by (</w:t>
-      </w:r>
-      <w:proofErr w:type="spellStart"/>
-      <w:r>
-        <w:rPr>
-          <w:rFonts w:ascii="Courier New" w:hAnsi="Courier New" w:cs="Courier New"/>
-          <w:sz w:val="24"/>
-          <w:szCs w:val="24"/>
-          <w:lang w:val="en-US"/>
-        </w:rPr>
-        <w:t>Aljuaid</w:t>
-      </w:r>
-      <w:proofErr w:type="spellEnd"/>
-      <w:r>
-        <w:rPr>
-          <w:rFonts w:ascii="Courier New" w:hAnsi="Courier New" w:cs="Courier New"/>
-          <w:sz w:val="24"/>
-          <w:szCs w:val="24"/>
-          <w:lang w:val="en-US"/>
-        </w:rPr>
-        <w:t xml:space="preserve">, 2021), he discusses the contribution of an AI-based e-recruitment system that can </w:t>
+        <w:t xml:space="preserve">As stated by (Aljuaid, 2021), he discusses the contribution of an AI-based e-recruitment system that can </w:t>
       </w:r>
       <w:r>
         <w:rPr>
@@ -11896,27 +11503,7 @@
           <w:szCs w:val="24"/>
           <w:lang w:val="en-US"/>
         </w:rPr>
-        <w:t xml:space="preserve">Malki and </w:t>
-      </w:r>
-      <w:proofErr w:type="spellStart"/>
-      <w:r>
-        <w:rPr>
-          <w:rFonts w:ascii="Courier New" w:hAnsi="Courier New" w:cs="Courier New"/>
-          <w:sz w:val="24"/>
-          <w:szCs w:val="24"/>
-          <w:lang w:val="en-US"/>
-        </w:rPr>
-        <w:t>Atlam</w:t>
-      </w:r>
-      <w:proofErr w:type="spellEnd"/>
-      <w:r>
-        <w:rPr>
-          <w:rFonts w:ascii="Courier New" w:hAnsi="Courier New" w:cs="Courier New"/>
-          <w:sz w:val="24"/>
-          <w:szCs w:val="24"/>
-          <w:lang w:val="en-US"/>
-        </w:rPr>
-        <w:t xml:space="preserve"> (2021) argue that applying to companies using traditional paper forms is ineffective, contributing to the development of online recruitment systems.</w:t>
+        <w:t>Malki and Atlam (2021) argue that applying to companies using traditional paper forms is ineffective, contributing to the development of online recruitment systems.</w:t>
       </w:r>
     </w:p>
     <w:p>
@@ -13561,7 +13148,7 @@
         </w:rPr>
         <w:lastRenderedPageBreak/>
         <w:drawing>
-          <wp:anchor distT="0" distB="0" distL="114300" distR="114300" simplePos="0" relativeHeight="251683840" behindDoc="1" locked="0" layoutInCell="1" allowOverlap="1" wp14:anchorId="241735EC" wp14:editId="0A869319">
+          <wp:anchor distT="0" distB="0" distL="114300" distR="114300" simplePos="0" relativeHeight="251683840" behindDoc="1" locked="0" layoutInCell="1" allowOverlap="1" wp14:anchorId="241735EC" wp14:editId="375FD896">
             <wp:simplePos x="0" y="0"/>
             <wp:positionH relativeFrom="margin">
               <wp:align>left</wp:align>
@@ -15678,7 +15265,7 @@
         </w:rPr>
         <w:lastRenderedPageBreak/>
         <w:drawing>
-          <wp:anchor distT="0" distB="0" distL="114300" distR="114300" simplePos="0" relativeHeight="251667456" behindDoc="1" locked="0" layoutInCell="1" allowOverlap="1" wp14:anchorId="1F50D602" wp14:editId="5AB91C7B">
+          <wp:anchor distT="0" distB="0" distL="114300" distR="114300" simplePos="0" relativeHeight="251667456" behindDoc="1" locked="0" layoutInCell="1" allowOverlap="1" wp14:anchorId="1F50D602" wp14:editId="30549188">
             <wp:simplePos x="0" y="0"/>
             <wp:positionH relativeFrom="column">
               <wp:posOffset>338235</wp:posOffset>
@@ -17902,25 +17489,14 @@
                 <w:lang w:val="en-US"/>
               </w:rPr>
             </w:pPr>
-            <w:proofErr w:type="spellStart"/>
-            <w:r>
-              <w:rPr>
-                <w:rFonts w:ascii="Courier New" w:hAnsi="Courier New" w:cs="Courier New"/>
-                <w:sz w:val="24"/>
-                <w:szCs w:val="24"/>
-                <w:lang w:val="en-US"/>
-              </w:rPr>
-              <w:t>Laragon</w:t>
-            </w:r>
-            <w:proofErr w:type="spellEnd"/>
-            <w:r>
-              <w:rPr>
-                <w:rFonts w:ascii="Courier New" w:hAnsi="Courier New" w:cs="Courier New"/>
-                <w:sz w:val="24"/>
-                <w:szCs w:val="24"/>
-                <w:lang w:val="en-US"/>
-              </w:rPr>
-              <w:t xml:space="preserve"> 4.0.16</w:t>
+            <w:r>
+              <w:rPr>
+                <w:rFonts w:ascii="Courier New" w:hAnsi="Courier New" w:cs="Courier New"/>
+                <w:sz w:val="24"/>
+                <w:szCs w:val="24"/>
+                <w:lang w:val="en-US"/>
+              </w:rPr>
+              <w:t>Laragon 4.0.16</w:t>
             </w:r>
           </w:p>
         </w:tc>
@@ -17944,25 +17520,14 @@
                 <w:lang w:val="en-US"/>
               </w:rPr>
             </w:pPr>
-            <w:proofErr w:type="spellStart"/>
-            <w:r>
-              <w:rPr>
-                <w:rFonts w:ascii="Courier New" w:hAnsi="Courier New" w:cs="Courier New"/>
-                <w:sz w:val="24"/>
-                <w:szCs w:val="24"/>
-                <w:lang w:val="en-US"/>
-              </w:rPr>
-              <w:t>Laragon</w:t>
-            </w:r>
-            <w:proofErr w:type="spellEnd"/>
-            <w:r>
-              <w:rPr>
-                <w:rFonts w:ascii="Courier New" w:hAnsi="Courier New" w:cs="Courier New"/>
-                <w:sz w:val="24"/>
-                <w:szCs w:val="24"/>
-                <w:lang w:val="en-US"/>
-              </w:rPr>
-              <w:t xml:space="preserve"> 6.0</w:t>
+            <w:r>
+              <w:rPr>
+                <w:rFonts w:ascii="Courier New" w:hAnsi="Courier New" w:cs="Courier New"/>
+                <w:sz w:val="24"/>
+                <w:szCs w:val="24"/>
+                <w:lang w:val="en-US"/>
+              </w:rPr>
+              <w:t>Laragon 6.0</w:t>
             </w:r>
           </w:p>
         </w:tc>
@@ -18019,7 +17584,6 @@
                 <w:lang w:val="en-US"/>
               </w:rPr>
             </w:pPr>
-            <w:proofErr w:type="spellStart"/>
             <w:r>
               <w:rPr>
                 <w:rFonts w:ascii="Courier New" w:hAnsi="Courier New" w:cs="Courier New"/>
@@ -18029,7 +17593,6 @@
               </w:rPr>
               <w:t>Hostinger</w:t>
             </w:r>
-            <w:proofErr w:type="spellEnd"/>
           </w:p>
         </w:tc>
         <w:tc>
@@ -18052,7 +17615,6 @@
                 <w:lang w:val="en-US"/>
               </w:rPr>
             </w:pPr>
-            <w:proofErr w:type="spellStart"/>
             <w:r>
               <w:rPr>
                 <w:rFonts w:ascii="Courier New" w:hAnsi="Courier New" w:cs="Courier New"/>
@@ -18062,7 +17624,6 @@
               </w:rPr>
               <w:t>Hostinger</w:t>
             </w:r>
-            <w:proofErr w:type="spellEnd"/>
           </w:p>
         </w:tc>
       </w:tr>
@@ -19590,21 +19151,8 @@
           <w:szCs w:val="24"/>
           <w:lang w:val="en-US"/>
         </w:rPr>
-        <w:t xml:space="preserve">Use Case for </w:t>
-      </w:r>
-      <w:proofErr w:type="spellStart"/>
-      <w:r>
-        <w:rPr>
-          <w:rFonts w:ascii="Courier New" w:hAnsi="Courier New" w:cs="Courier New"/>
-          <w:b/>
-          <w:bCs/>
-          <w:sz w:val="24"/>
-          <w:szCs w:val="24"/>
-          <w:lang w:val="en-US"/>
-        </w:rPr>
-        <w:t>ELifeSure</w:t>
-      </w:r>
-      <w:proofErr w:type="spellEnd"/>
+        <w:t>Use Case for ELifeSure</w:t>
+      </w:r>
     </w:p>
     <w:p>
       <w:pPr>
@@ -42339,25 +41887,7 @@
           <w:sz w:val="24"/>
           <w:szCs w:val="24"/>
         </w:rPr>
-        <w:t xml:space="preserve">In this chapter, researcher summarize the research on the </w:t>
-      </w:r>
-      <w:proofErr w:type="spellStart"/>
-      <w:r>
-        <w:rPr>
-          <w:rFonts w:ascii="Courier New" w:hAnsi="Courier New" w:cs="Courier New"/>
-          <w:sz w:val="24"/>
-          <w:szCs w:val="24"/>
-        </w:rPr>
-        <w:t>ELifeSure</w:t>
-      </w:r>
-      <w:proofErr w:type="spellEnd"/>
-      <w:r>
-        <w:rPr>
-          <w:rFonts w:ascii="Courier New" w:hAnsi="Courier New" w:cs="Courier New"/>
-          <w:sz w:val="24"/>
-          <w:szCs w:val="24"/>
-        </w:rPr>
-        <w:t>: An Online Recruitment System for Allianz PNB Life Insurance Inc. in the MIMAROPA region. Researcher will look at the main findings, draw conclusions based on the research, and give recommendations for future improvements and uses of the system</w:t>
+        <w:t>In this chapter, researcher summarize the research on the ELifeSure: An Online Recruitment System for Allianz PNB Life Insurance Inc. in the MIMAROPA region. Researcher will look at the main findings, draw conclusions based on the research, and give recommendations for future improvements and uses of the system</w:t>
       </w:r>
       <w:r>
         <w:rPr>
@@ -42441,25 +41971,7 @@
           <w:sz w:val="24"/>
           <w:szCs w:val="24"/>
         </w:rPr>
-        <w:t xml:space="preserve">The researchers created </w:t>
-      </w:r>
-      <w:proofErr w:type="spellStart"/>
-      <w:r>
-        <w:rPr>
-          <w:rFonts w:ascii="Courier New" w:hAnsi="Courier New" w:cs="Courier New"/>
-          <w:sz w:val="24"/>
-          <w:szCs w:val="24"/>
-        </w:rPr>
-        <w:t>ELifeSure</w:t>
-      </w:r>
-      <w:proofErr w:type="spellEnd"/>
-      <w:r>
-        <w:rPr>
-          <w:rFonts w:ascii="Courier New" w:hAnsi="Courier New" w:cs="Courier New"/>
-          <w:sz w:val="24"/>
-          <w:szCs w:val="24"/>
-        </w:rPr>
-        <w:t xml:space="preserve"> that makes the process easier and more accessible. Researcher used an Agile development approach which allowed for updates and feedback from people involved. The system was designed to be</w:t>
+        <w:t>The researchers created ELifeSure that makes the process easier and more accessible. Researcher used an Agile development approach which allowed for updates and feedback from people involved. The system was designed to be</w:t>
       </w:r>
       <w:r>
         <w:rPr>
@@ -42603,25 +42115,14 @@
         </w:rPr>
         <w:t xml:space="preserve">The researchers have drawn several conclusions and observations during the development of the </w:t>
       </w:r>
-      <w:proofErr w:type="spellStart"/>
-      <w:r>
-        <w:rPr>
-          <w:rFonts w:ascii="Courier New" w:hAnsi="Courier New" w:cs="Courier New"/>
-          <w:sz w:val="24"/>
-          <w:szCs w:val="24"/>
-          <w:lang w:val="en-US"/>
-        </w:rPr>
-        <w:t>ELifeSure</w:t>
-      </w:r>
-      <w:proofErr w:type="spellEnd"/>
-      <w:r>
-        <w:rPr>
-          <w:rFonts w:ascii="Courier New" w:hAnsi="Courier New" w:cs="Courier New"/>
-          <w:sz w:val="24"/>
-          <w:szCs w:val="24"/>
-          <w:lang w:val="en-US"/>
-        </w:rPr>
-        <w:t xml:space="preserve"> </w:t>
+      <w:r>
+        <w:rPr>
+          <w:rFonts w:ascii="Courier New" w:hAnsi="Courier New" w:cs="Courier New"/>
+          <w:sz w:val="24"/>
+          <w:szCs w:val="24"/>
+          <w:lang w:val="en-US"/>
+        </w:rPr>
+        <w:t xml:space="preserve">ELifeSure </w:t>
       </w:r>
       <w:r>
         <w:rPr>
@@ -42819,7 +42320,6 @@
         </w:rPr>
         <w:t xml:space="preserve">1. Future researchers may explore the option of offering video tutorials or guides within the </w:t>
       </w:r>
-      <w:proofErr w:type="spellStart"/>
       <w:r>
         <w:rPr>
           <w:rFonts w:ascii="Courier New" w:hAnsi="Courier New" w:cs="Courier New"/>
@@ -42836,17 +42336,7 @@
           <w:szCs w:val="24"/>
           <w:lang w:val="en-US"/>
         </w:rPr>
-        <w:t>LifeSure</w:t>
-      </w:r>
-      <w:proofErr w:type="spellEnd"/>
-      <w:r>
-        <w:rPr>
-          <w:rFonts w:ascii="Courier New" w:hAnsi="Courier New" w:cs="Courier New"/>
-          <w:sz w:val="24"/>
-          <w:szCs w:val="24"/>
-          <w:lang w:val="en-US"/>
-        </w:rPr>
-        <w:t xml:space="preserve"> system to help users understand how to navigate the platform and complete their applications effectively.</w:t>
+        <w:t>LifeSure system to help users understand how to navigate the platform and complete their applications effectively.</w:t>
       </w:r>
     </w:p>
     <w:p>
@@ -42869,7 +42359,6 @@
         </w:rPr>
         <w:t xml:space="preserve">2. Future researchers may develop a mobile app for the </w:t>
       </w:r>
-      <w:proofErr w:type="spellStart"/>
       <w:r>
         <w:rPr>
           <w:rFonts w:ascii="Courier New" w:hAnsi="Courier New" w:cs="Courier New"/>
@@ -42886,17 +42375,7 @@
           <w:szCs w:val="24"/>
           <w:lang w:val="en-US"/>
         </w:rPr>
-        <w:t>LifeSure</w:t>
-      </w:r>
-      <w:proofErr w:type="spellEnd"/>
-      <w:r>
-        <w:rPr>
-          <w:rFonts w:ascii="Courier New" w:hAnsi="Courier New" w:cs="Courier New"/>
-          <w:sz w:val="24"/>
-          <w:szCs w:val="24"/>
-          <w:lang w:val="en-US"/>
-        </w:rPr>
-        <w:t xml:space="preserve"> system to make it easier for users to access their information and stay updated on their applications from anywhere.</w:t>
+        <w:t>LifeSure system to make it easier for users to access their information and stay updated on their applications from anywhere.</w:t>
       </w:r>
     </w:p>
     <w:p>
@@ -43102,19 +42581,11 @@
           <w:rFonts w:ascii="Courier New" w:hAnsi="Courier New" w:cs="Courier New"/>
         </w:rPr>
       </w:pPr>
-      <w:proofErr w:type="spellStart"/>
-      <w:r>
-        <w:rPr>
-          <w:rFonts w:ascii="Courier New" w:hAnsi="Courier New" w:cs="Courier New"/>
-        </w:rPr>
-        <w:t>Aljuaid</w:t>
-      </w:r>
-      <w:proofErr w:type="spellEnd"/>
-      <w:r>
-        <w:rPr>
-          <w:rFonts w:ascii="Courier New" w:hAnsi="Courier New" w:cs="Courier New"/>
-        </w:rPr>
-        <w:t xml:space="preserve">, A. (2021). </w:t>
+      <w:r>
+        <w:rPr>
+          <w:rFonts w:ascii="Courier New" w:hAnsi="Courier New" w:cs="Courier New"/>
+        </w:rPr>
+        <w:t xml:space="preserve">Aljuaid, A. (2021). </w:t>
       </w:r>
       <w:r>
         <w:rPr>
@@ -43153,25 +42624,7 @@
           <w:i/>
           <w:iCs/>
         </w:rPr>
-        <w:t xml:space="preserve">Employee Recruitment System: </w:t>
-      </w:r>
-      <w:proofErr w:type="spellStart"/>
-      <w:r>
-        <w:rPr>
-          <w:rFonts w:ascii="Courier New" w:hAnsi="Courier New" w:cs="Courier New"/>
-          <w:i/>
-          <w:iCs/>
-        </w:rPr>
-        <w:t>Analysing</w:t>
-      </w:r>
-      <w:proofErr w:type="spellEnd"/>
-      <w:r>
-        <w:rPr>
-          <w:rFonts w:ascii="Courier New" w:hAnsi="Courier New" w:cs="Courier New"/>
-          <w:i/>
-          <w:iCs/>
-        </w:rPr>
-        <w:t xml:space="preserve"> the Effectiveness of Online Recruitment</w:t>
+        <w:t>Employee Recruitment System: Analysing the Effectiveness of Online Recruitment</w:t>
       </w:r>
       <w:r>
         <w:rPr>
@@ -43193,49 +42646,7 @@
         <w:rPr>
           <w:rFonts w:ascii="Courier New" w:hAnsi="Courier New" w:cs="Courier New"/>
         </w:rPr>
-        <w:t xml:space="preserve">Blumenberg, C., Menezes, A. M. B., Gonçalves, H., Assunção, M. C. F., Wehrmeister, F. C., &amp; Barros, A. J. D. (2019). </w:t>
-      </w:r>
-      <w:proofErr w:type="gramStart"/>
-      <w:r>
-        <w:rPr>
-          <w:rFonts w:ascii="Courier New" w:hAnsi="Courier New" w:cs="Courier New"/>
-        </w:rPr>
-        <w:t>How</w:t>
-      </w:r>
-      <w:proofErr w:type="gramEnd"/>
-      <w:r>
-        <w:rPr>
-          <w:rFonts w:ascii="Courier New" w:hAnsi="Courier New" w:cs="Courier New"/>
-        </w:rPr>
-        <w:t xml:space="preserve"> different online recruitment methods impact on recruitment rates for the web-based </w:t>
-      </w:r>
-      <w:proofErr w:type="spellStart"/>
-      <w:r>
-        <w:rPr>
-          <w:rFonts w:ascii="Courier New" w:hAnsi="Courier New" w:cs="Courier New"/>
-        </w:rPr>
-        <w:t>coortesnaweb</w:t>
-      </w:r>
-      <w:proofErr w:type="spellEnd"/>
-      <w:r>
-        <w:rPr>
-          <w:rFonts w:ascii="Courier New" w:hAnsi="Courier New" w:cs="Courier New"/>
-        </w:rPr>
-        <w:t xml:space="preserve"> project: A </w:t>
-      </w:r>
-      <w:proofErr w:type="spellStart"/>
-      <w:r>
-        <w:rPr>
-          <w:rFonts w:ascii="Courier New" w:hAnsi="Courier New" w:cs="Courier New"/>
-        </w:rPr>
-        <w:t>randomised</w:t>
-      </w:r>
-      <w:proofErr w:type="spellEnd"/>
-      <w:r>
-        <w:rPr>
-          <w:rFonts w:ascii="Courier New" w:hAnsi="Courier New" w:cs="Courier New"/>
-        </w:rPr>
-        <w:t xml:space="preserve"> trial. </w:t>
+        <w:t xml:space="preserve">Blumenberg, C., Menezes, A. M. B., Gonçalves, H., Assunção, M. C. F., Wehrmeister, F. C., &amp; Barros, A. J. D. (2019). How different online recruitment methods impact on recruitment rates for the web-based coortesnaweb project: A randomised trial. </w:t>
       </w:r>
       <w:r>
         <w:rPr>
@@ -43386,21 +42797,7 @@
         <w:rPr>
           <w:rFonts w:ascii="Courier New" w:hAnsi="Courier New" w:cs="Courier New"/>
         </w:rPr>
-        <w:t xml:space="preserve">Grace, M., Ventura, G., &amp; </w:t>
-      </w:r>
-      <w:proofErr w:type="spellStart"/>
-      <w:r>
-        <w:rPr>
-          <w:rFonts w:ascii="Courier New" w:hAnsi="Courier New" w:cs="Courier New"/>
-        </w:rPr>
-        <w:t>Bringula</w:t>
-      </w:r>
-      <w:proofErr w:type="spellEnd"/>
-      <w:r>
-        <w:rPr>
-          <w:rFonts w:ascii="Courier New" w:hAnsi="Courier New" w:cs="Courier New"/>
-        </w:rPr>
-        <w:t>, R. P. (201</w:t>
+        <w:t>Grace, M., Ventura, G., &amp; Bringula, R. P. (201</w:t>
       </w:r>
       <w:r>
         <w:rPr>
@@ -43439,87 +42836,19 @@
           <w:rFonts w:ascii="Courier New" w:hAnsi="Courier New" w:cs="Courier New"/>
         </w:rPr>
       </w:pPr>
-      <w:proofErr w:type="spellStart"/>
-      <w:r>
-        <w:rPr>
-          <w:rFonts w:ascii="Courier New" w:hAnsi="Courier New" w:cs="Courier New"/>
-        </w:rPr>
-        <w:t>Hotwani</w:t>
-      </w:r>
-      <w:proofErr w:type="spellEnd"/>
-      <w:r>
-        <w:rPr>
-          <w:rFonts w:ascii="Courier New" w:hAnsi="Courier New" w:cs="Courier New"/>
-        </w:rPr>
-        <w:t xml:space="preserve">, S., &amp; </w:t>
-      </w:r>
-      <w:proofErr w:type="spellStart"/>
-      <w:r>
-        <w:rPr>
-          <w:rFonts w:ascii="Courier New" w:hAnsi="Courier New" w:cs="Courier New"/>
-        </w:rPr>
-        <w:t>Chandure</w:t>
-      </w:r>
-      <w:proofErr w:type="spellEnd"/>
-      <w:r>
-        <w:rPr>
-          <w:rFonts w:ascii="Courier New" w:hAnsi="Courier New" w:cs="Courier New"/>
-        </w:rPr>
-        <w:t xml:space="preserve">, O. (2019). STUDY PAPER ON E-RECRUITMENT. In </w:t>
-      </w:r>
-      <w:proofErr w:type="spellStart"/>
+      <w:r>
+        <w:rPr>
+          <w:rFonts w:ascii="Courier New" w:hAnsi="Courier New" w:cs="Courier New"/>
+        </w:rPr>
+        <w:t xml:space="preserve">Hotwani, S., &amp; Chandure, O. (2019). STUDY PAPER ON E-RECRUITMENT. In </w:t>
+      </w:r>
       <w:r>
         <w:rPr>
           <w:rFonts w:ascii="Courier New" w:hAnsi="Courier New" w:cs="Courier New"/>
           <w:i/>
           <w:iCs/>
         </w:rPr>
-        <w:t>Internatio</w:t>
-      </w:r>
-      <w:proofErr w:type="spellEnd"/>
-      <w:r>
-        <w:rPr>
-          <w:rFonts w:ascii="Courier New" w:hAnsi="Courier New" w:cs="Courier New"/>
-          <w:i/>
-          <w:iCs/>
-        </w:rPr>
-        <w:t xml:space="preserve"> </w:t>
-      </w:r>
-      <w:proofErr w:type="spellStart"/>
-      <w:r>
-        <w:rPr>
-          <w:rFonts w:ascii="Courier New" w:hAnsi="Courier New" w:cs="Courier New"/>
-          <w:i/>
-          <w:iCs/>
-        </w:rPr>
-        <w:t>nal</w:t>
-      </w:r>
-      <w:proofErr w:type="spellEnd"/>
-      <w:r>
-        <w:rPr>
-          <w:rFonts w:ascii="Courier New" w:hAnsi="Courier New" w:cs="Courier New"/>
-          <w:i/>
-          <w:iCs/>
-        </w:rPr>
-        <w:t xml:space="preserve"> Journal of Research </w:t>
-      </w:r>
-      <w:proofErr w:type="gramStart"/>
-      <w:r>
-        <w:rPr>
-          <w:rFonts w:ascii="Courier New" w:hAnsi="Courier New" w:cs="Courier New"/>
-          <w:i/>
-          <w:iCs/>
-        </w:rPr>
-        <w:t>In</w:t>
-      </w:r>
-      <w:proofErr w:type="gramEnd"/>
-      <w:r>
-        <w:rPr>
-          <w:rFonts w:ascii="Courier New" w:hAnsi="Courier New" w:cs="Courier New"/>
-          <w:i/>
-          <w:iCs/>
-        </w:rPr>
-        <w:t xml:space="preserve"> Science &amp; Engineering e</w:t>
+        <w:t>Internatio nal Journal of Research In Science &amp; Engineering e</w:t>
       </w:r>
       <w:r>
         <w:rPr>
@@ -43597,25 +42926,7 @@
           <w:iCs/>
         </w:rPr>
         <w:lastRenderedPageBreak/>
-        <w:t>Job hunt tough for graduates of ‘pandemic generation</w:t>
-      </w:r>
-      <w:proofErr w:type="gramStart"/>
-      <w:r>
-        <w:rPr>
-          <w:rFonts w:ascii="Courier New" w:hAnsi="Courier New" w:cs="Courier New"/>
-          <w:i/>
-          <w:iCs/>
-        </w:rPr>
-        <w:t>’  Inquirer</w:t>
-      </w:r>
-      <w:proofErr w:type="gramEnd"/>
-      <w:r>
-        <w:rPr>
-          <w:rFonts w:ascii="Courier New" w:hAnsi="Courier New" w:cs="Courier New"/>
-          <w:i/>
-          <w:iCs/>
-        </w:rPr>
-        <w:t xml:space="preserve"> News</w:t>
+        <w:t>Job hunt tough for graduates of ‘pandemic generation’  Inquirer News</w:t>
       </w:r>
       <w:r>
         <w:rPr>
@@ -43675,33 +42986,11 @@
           <w:rFonts w:ascii="Courier New" w:hAnsi="Courier New" w:cs="Courier New"/>
         </w:rPr>
       </w:pPr>
-      <w:proofErr w:type="spellStart"/>
-      <w:r>
-        <w:rPr>
-          <w:rFonts w:ascii="Courier New" w:hAnsi="Courier New" w:cs="Courier New"/>
-        </w:rPr>
-        <w:t>Karaoglu</w:t>
-      </w:r>
-      <w:proofErr w:type="spellEnd"/>
-      <w:r>
-        <w:rPr>
-          <w:rFonts w:ascii="Courier New" w:hAnsi="Courier New" w:cs="Courier New"/>
-        </w:rPr>
-        <w:t xml:space="preserve">, G., </w:t>
-      </w:r>
-      <w:proofErr w:type="spellStart"/>
-      <w:r>
-        <w:rPr>
-          <w:rFonts w:ascii="Courier New" w:hAnsi="Courier New" w:cs="Courier New"/>
-        </w:rPr>
-        <w:t>Hargittai</w:t>
-      </w:r>
-      <w:proofErr w:type="spellEnd"/>
-      <w:r>
-        <w:rPr>
-          <w:rFonts w:ascii="Courier New" w:hAnsi="Courier New" w:cs="Courier New"/>
-        </w:rPr>
-        <w:t xml:space="preserve">, E., &amp; Nguyen, M. H. (2022). Inequality in online job searching in the age of social media. </w:t>
+      <w:r>
+        <w:rPr>
+          <w:rFonts w:ascii="Courier New" w:hAnsi="Courier New" w:cs="Courier New"/>
+        </w:rPr>
+        <w:t xml:space="preserve">Karaoglu, G., Hargittai, E., &amp; Nguyen, M. H. (2022). Inequality in online job searching in the age of social media. </w:t>
       </w:r>
       <w:r>
         <w:rPr>
@@ -43750,47 +43039,11 @@
           <w:rFonts w:ascii="Courier New" w:hAnsi="Courier New" w:cs="Courier New"/>
         </w:rPr>
       </w:pPr>
-      <w:proofErr w:type="spellStart"/>
-      <w:r>
-        <w:rPr>
-          <w:rFonts w:ascii="Courier New" w:hAnsi="Courier New" w:cs="Courier New"/>
-        </w:rPr>
-        <w:t>Kmail</w:t>
-      </w:r>
-      <w:proofErr w:type="spellEnd"/>
-      <w:r>
-        <w:rPr>
-          <w:rFonts w:ascii="Courier New" w:hAnsi="Courier New" w:cs="Courier New"/>
-        </w:rPr>
-        <w:t xml:space="preserve">, A. B., Maree, M., </w:t>
-      </w:r>
-      <w:proofErr w:type="spellStart"/>
-      <w:r>
-        <w:rPr>
-          <w:rFonts w:ascii="Courier New" w:hAnsi="Courier New" w:cs="Courier New"/>
-        </w:rPr>
-        <w:t>Belkhatir</w:t>
-      </w:r>
-      <w:proofErr w:type="spellEnd"/>
-      <w:r>
-        <w:rPr>
-          <w:rFonts w:ascii="Courier New" w:hAnsi="Courier New" w:cs="Courier New"/>
-        </w:rPr>
-        <w:t xml:space="preserve">, M., &amp; </w:t>
-      </w:r>
-      <w:proofErr w:type="spellStart"/>
-      <w:r>
-        <w:rPr>
-          <w:rFonts w:ascii="Courier New" w:hAnsi="Courier New" w:cs="Courier New"/>
-        </w:rPr>
-        <w:t>Alhashmi</w:t>
-      </w:r>
-      <w:proofErr w:type="spellEnd"/>
-      <w:r>
-        <w:rPr>
-          <w:rFonts w:ascii="Courier New" w:hAnsi="Courier New" w:cs="Courier New"/>
-        </w:rPr>
-        <w:t xml:space="preserve">, S. M. (2016). An automatic online recruitment system based on exploiting multiple semantic resources and concept-relatedness measures. </w:t>
+      <w:r>
+        <w:rPr>
+          <w:rFonts w:ascii="Courier New" w:hAnsi="Courier New" w:cs="Courier New"/>
+        </w:rPr>
+        <w:t xml:space="preserve">Kmail, A. B., Maree, M., Belkhatir, M., &amp; Alhashmi, S. M. (2016). An automatic online recruitment system based on exploiting multiple semantic resources and concept-relatedness measures. </w:t>
       </w:r>
       <w:r>
         <w:rPr>
@@ -43882,21 +43135,7 @@
         <w:rPr>
           <w:rFonts w:ascii="Courier New" w:hAnsi="Courier New" w:cs="Courier New"/>
         </w:rPr>
-        <w:t xml:space="preserve">Lee, L., Guzzo, R. F., Madera, J. M., &amp; </w:t>
-      </w:r>
-      <w:proofErr w:type="spellStart"/>
-      <w:r>
-        <w:rPr>
-          <w:rFonts w:ascii="Courier New" w:hAnsi="Courier New" w:cs="Courier New"/>
-        </w:rPr>
-        <w:t>Guchait</w:t>
-      </w:r>
-      <w:proofErr w:type="spellEnd"/>
-      <w:r>
-        <w:rPr>
-          <w:rFonts w:ascii="Courier New" w:hAnsi="Courier New" w:cs="Courier New"/>
-        </w:rPr>
-        <w:t xml:space="preserve">, P. (2021). Examining Applicant Online Recruitment: The Use of Fictitious Websites in Experimental Studies. </w:t>
+        <w:t xml:space="preserve">Lee, L., Guzzo, R. F., Madera, J. M., &amp; Guchait, P. (2021). Examining Applicant Online Recruitment: The Use of Fictitious Websites in Experimental Studies. </w:t>
       </w:r>
       <w:r>
         <w:rPr>
@@ -43949,35 +43188,7 @@
         <w:rPr>
           <w:rFonts w:ascii="Courier New" w:hAnsi="Courier New" w:cs="Courier New"/>
         </w:rPr>
-        <w:t xml:space="preserve">Malki, Z., </w:t>
-      </w:r>
-      <w:proofErr w:type="spellStart"/>
-      <w:r>
-        <w:rPr>
-          <w:rFonts w:ascii="Courier New" w:hAnsi="Courier New" w:cs="Courier New"/>
-        </w:rPr>
-        <w:t>Atlam</w:t>
-      </w:r>
-      <w:proofErr w:type="spellEnd"/>
-      <w:r>
-        <w:rPr>
-          <w:rFonts w:ascii="Courier New" w:hAnsi="Courier New" w:cs="Courier New"/>
-        </w:rPr>
-        <w:t xml:space="preserve">, E., Malki, Z., &amp; </w:t>
-      </w:r>
-      <w:proofErr w:type="spellStart"/>
-      <w:r>
-        <w:rPr>
-          <w:rFonts w:ascii="Courier New" w:hAnsi="Courier New" w:cs="Courier New"/>
-        </w:rPr>
-        <w:t>Atlam</w:t>
-      </w:r>
-      <w:proofErr w:type="spellEnd"/>
-      <w:r>
-        <w:rPr>
-          <w:rFonts w:ascii="Courier New" w:hAnsi="Courier New" w:cs="Courier New"/>
-        </w:rPr>
-        <w:t xml:space="preserve">, E. (2021). Graduate Students and Companies Web Based E-Recruitment System. </w:t>
+        <w:t xml:space="preserve">Malki, Z., Atlam, E., Malki, Z., &amp; Atlam, E. (2021). Graduate Students and Companies Web Based E-Recruitment System. </w:t>
       </w:r>
       <w:r>
         <w:rPr>
@@ -44021,21 +43232,7 @@
         <w:rPr>
           <w:rFonts w:ascii="Courier New" w:hAnsi="Courier New" w:cs="Courier New"/>
         </w:rPr>
-        <w:t xml:space="preserve">Moseson, H., Kumar, S., &amp; </w:t>
-      </w:r>
-      <w:proofErr w:type="spellStart"/>
-      <w:r>
-        <w:rPr>
-          <w:rFonts w:ascii="Courier New" w:hAnsi="Courier New" w:cs="Courier New"/>
-        </w:rPr>
-        <w:t>Juusola</w:t>
-      </w:r>
-      <w:proofErr w:type="spellEnd"/>
-      <w:r>
-        <w:rPr>
-          <w:rFonts w:ascii="Courier New" w:hAnsi="Courier New" w:cs="Courier New"/>
-        </w:rPr>
-        <w:t xml:space="preserve">, J. L. (2020). Comparison of study samples recruited with virtual versus traditional recruitment methods. </w:t>
+        <w:t xml:space="preserve">Moseson, H., Kumar, S., &amp; Juusola, J. L. (2020). Comparison of study samples recruited with virtual versus traditional recruitment methods. </w:t>
       </w:r>
       <w:r>
         <w:rPr>
@@ -44127,27 +43324,11 @@
           <w:rFonts w:ascii="Courier New" w:hAnsi="Courier New" w:cs="Courier New"/>
         </w:rPr>
       </w:pPr>
-      <w:proofErr w:type="spellStart"/>
-      <w:proofErr w:type="gramStart"/>
-      <w:r>
-        <w:rPr>
-          <w:rFonts w:ascii="Courier New" w:hAnsi="Courier New" w:cs="Courier New"/>
-        </w:rPr>
-        <w:t>Obipi</w:t>
-      </w:r>
-      <w:proofErr w:type="spellEnd"/>
-      <w:r>
-        <w:rPr>
-          <w:rFonts w:ascii="Courier New" w:hAnsi="Courier New" w:cs="Courier New"/>
-        </w:rPr>
-        <w:t xml:space="preserve"> ,</w:t>
-      </w:r>
-      <w:proofErr w:type="gramEnd"/>
-      <w:r>
-        <w:rPr>
-          <w:rFonts w:ascii="Courier New" w:hAnsi="Courier New" w:cs="Courier New"/>
-        </w:rPr>
-        <w:t xml:space="preserve"> I. O., &amp; Kalio, N. (2018). Recruitment Management System and Employee Procurement in the Oil and Gas Sector in Nigeria. </w:t>
+      <w:r>
+        <w:rPr>
+          <w:rFonts w:ascii="Courier New" w:hAnsi="Courier New" w:cs="Courier New"/>
+        </w:rPr>
+        <w:t xml:space="preserve">Obipi , I. O., &amp; Kalio, N. (2018). Recruitment Management System and Employee Procurement in the Oil and Gas Sector in Nigeria. </w:t>
       </w:r>
       <w:r>
         <w:rPr>
@@ -44255,33 +43436,11 @@
           <w:rFonts w:ascii="Courier New" w:hAnsi="Courier New" w:cs="Courier New"/>
         </w:rPr>
       </w:pPr>
-      <w:proofErr w:type="spellStart"/>
-      <w:r>
-        <w:rPr>
-          <w:rFonts w:ascii="Courier New" w:hAnsi="Courier New" w:cs="Courier New"/>
-        </w:rPr>
-        <w:t>Prasetyaningtyas</w:t>
-      </w:r>
-      <w:proofErr w:type="spellEnd"/>
-      <w:r>
-        <w:rPr>
-          <w:rFonts w:ascii="Courier New" w:hAnsi="Courier New" w:cs="Courier New"/>
-        </w:rPr>
-        <w:t xml:space="preserve">, S. W., Sim, M., </w:t>
-      </w:r>
-      <w:proofErr w:type="spellStart"/>
-      <w:r>
-        <w:rPr>
-          <w:rFonts w:ascii="Courier New" w:hAnsi="Courier New" w:cs="Courier New"/>
-        </w:rPr>
-        <w:t>Triantoro</w:t>
-      </w:r>
-      <w:proofErr w:type="spellEnd"/>
-      <w:r>
-        <w:rPr>
-          <w:rFonts w:ascii="Courier New" w:hAnsi="Courier New" w:cs="Courier New"/>
-        </w:rPr>
-        <w:t>, B. H., &amp; Allen, A. (2022)</w:t>
+      <w:r>
+        <w:rPr>
+          <w:rFonts w:ascii="Courier New" w:hAnsi="Courier New" w:cs="Courier New"/>
+        </w:rPr>
+        <w:t>Prasetyaningtyas, S. W., Sim, M., Triantoro, B. H., &amp; Allen, A. (2022)</w:t>
       </w:r>
       <w:bookmarkEnd w:id="1"/>
       <w:r>
@@ -44290,52 +43449,14 @@
         </w:rPr>
         <w:t xml:space="preserve">. THE USE OF EMPLOYER BRANDING DIMENSIONS TO ATTRACT FRESH GRADUATES. </w:t>
       </w:r>
-      <w:proofErr w:type="spellStart"/>
       <w:r>
         <w:rPr>
           <w:rFonts w:ascii="Courier New" w:hAnsi="Courier New" w:cs="Courier New"/>
           <w:i/>
           <w:iCs/>
         </w:rPr>
-        <w:t>Jurnal</w:t>
-      </w:r>
-      <w:proofErr w:type="spellEnd"/>
-      <w:r>
-        <w:rPr>
-          <w:rFonts w:ascii="Courier New" w:hAnsi="Courier New" w:cs="Courier New"/>
-          <w:i/>
-          <w:iCs/>
-        </w:rPr>
-        <w:t xml:space="preserve"> </w:t>
-      </w:r>
-      <w:proofErr w:type="spellStart"/>
-      <w:r>
-        <w:rPr>
-          <w:rFonts w:ascii="Courier New" w:hAnsi="Courier New" w:cs="Courier New"/>
-          <w:i/>
-          <w:iCs/>
-        </w:rPr>
-        <w:t>Bisnis</w:t>
-      </w:r>
-      <w:proofErr w:type="spellEnd"/>
-      <w:r>
-        <w:rPr>
-          <w:rFonts w:ascii="Courier New" w:hAnsi="Courier New" w:cs="Courier New"/>
-          <w:i/>
-          <w:iCs/>
-        </w:rPr>
-        <w:t xml:space="preserve"> Dan </w:t>
-      </w:r>
-      <w:proofErr w:type="spellStart"/>
-      <w:r>
-        <w:rPr>
-          <w:rFonts w:ascii="Courier New" w:hAnsi="Courier New" w:cs="Courier New"/>
-          <w:i/>
-          <w:iCs/>
-        </w:rPr>
-        <w:t>Manajemen</w:t>
-      </w:r>
-      <w:proofErr w:type="spellEnd"/>
+        <w:t>Jurnal Bisnis Dan Manajemen</w:t>
+      </w:r>
       <w:r>
         <w:rPr>
           <w:rFonts w:ascii="Courier New" w:hAnsi="Courier New" w:cs="Courier New"/>
@@ -44379,21 +43500,7 @@
         <w:rPr>
           <w:rFonts w:ascii="Courier New" w:hAnsi="Courier New" w:cs="Courier New"/>
         </w:rPr>
-        <w:t xml:space="preserve">Ramadhani, F., &amp; </w:t>
-      </w:r>
-      <w:proofErr w:type="spellStart"/>
-      <w:r>
-        <w:rPr>
-          <w:rFonts w:ascii="Courier New" w:hAnsi="Courier New" w:cs="Courier New"/>
-        </w:rPr>
-        <w:t>Zarlis</w:t>
-      </w:r>
-      <w:proofErr w:type="spellEnd"/>
-      <w:r>
-        <w:rPr>
-          <w:rFonts w:ascii="Courier New" w:hAnsi="Courier New" w:cs="Courier New"/>
-        </w:rPr>
-        <w:t xml:space="preserve">, M. (n.d.). </w:t>
+        <w:t xml:space="preserve">Ramadhani, F., &amp; Zarlis, M. (n.d.). </w:t>
       </w:r>
       <w:r>
         <w:rPr>
@@ -44419,19 +43526,11 @@
           <w:rFonts w:ascii="Courier New" w:hAnsi="Courier New" w:cs="Courier New"/>
         </w:rPr>
       </w:pPr>
-      <w:proofErr w:type="gramStart"/>
-      <w:r>
-        <w:rPr>
-          <w:rFonts w:ascii="Courier New" w:hAnsi="Courier New" w:cs="Courier New"/>
-        </w:rPr>
-        <w:t>Ronaldo  A.</w:t>
-      </w:r>
-      <w:proofErr w:type="gramEnd"/>
-      <w:r>
-        <w:rPr>
-          <w:rFonts w:ascii="Courier New" w:hAnsi="Courier New" w:cs="Courier New"/>
-        </w:rPr>
-        <w:t xml:space="preserve"> Manalo, Chin  Uy, &amp; Jun  R. Grimaldo. (2020). UTILIZATION OF E-RECRUITMENT TOOLS AS PERCEIVED BY RECRUITERS AND JOB APPLICANTS. </w:t>
+      <w:r>
+        <w:rPr>
+          <w:rFonts w:ascii="Courier New" w:hAnsi="Courier New" w:cs="Courier New"/>
+        </w:rPr>
+        <w:t xml:space="preserve">Ronaldo  A. Manalo, Chin  Uy, &amp; Jun  R. Grimaldo. (2020). UTILIZATION OF E-RECRUITMENT TOOLS AS PERCEIVED BY RECRUITERS AND JOB APPLICANTS. </w:t>
       </w:r>
       <w:r>
         <w:rPr>
@@ -44480,19 +43579,11 @@
           <w:rFonts w:ascii="Courier New" w:hAnsi="Courier New" w:cs="Courier New"/>
         </w:rPr>
       </w:pPr>
-      <w:proofErr w:type="spellStart"/>
-      <w:r>
-        <w:rPr>
-          <w:rFonts w:ascii="Courier New" w:hAnsi="Courier New" w:cs="Courier New"/>
-        </w:rPr>
-        <w:t>Rosoiu</w:t>
-      </w:r>
-      <w:proofErr w:type="spellEnd"/>
-      <w:r>
-        <w:rPr>
-          <w:rFonts w:ascii="Courier New" w:hAnsi="Courier New" w:cs="Courier New"/>
-        </w:rPr>
-        <w:t xml:space="preserve">, O., &amp; Popescu, C. (n.d.). </w:t>
+      <w:r>
+        <w:rPr>
+          <w:rFonts w:ascii="Courier New" w:hAnsi="Courier New" w:cs="Courier New"/>
+        </w:rPr>
+        <w:t xml:space="preserve">Rosoiu, O., &amp; Popescu, C. (n.d.). </w:t>
       </w:r>
       <w:r>
         <w:rPr>
@@ -44519,20 +43610,12 @@
           <w:rFonts w:ascii="Courier New" w:hAnsi="Courier New" w:cs="Courier New"/>
         </w:rPr>
       </w:pPr>
-      <w:proofErr w:type="spellStart"/>
       <w:r>
         <w:rPr>
           <w:rFonts w:ascii="Courier New" w:hAnsi="Courier New" w:cs="Courier New"/>
         </w:rPr>
         <w:lastRenderedPageBreak/>
-        <w:t>Samoli</w:t>
-      </w:r>
-      <w:proofErr w:type="spellEnd"/>
-      <w:r>
-        <w:rPr>
-          <w:rFonts w:ascii="Courier New" w:hAnsi="Courier New" w:cs="Courier New"/>
-        </w:rPr>
-        <w:t xml:space="preserve">, C. (2021, May 20). </w:t>
+        <w:t xml:space="preserve">Samoli, C. (2021, May 20). </w:t>
       </w:r>
       <w:r>
         <w:rPr>
@@ -44611,33 +43694,11 @@
           <w:rFonts w:ascii="Courier New" w:hAnsi="Courier New" w:cs="Courier New"/>
         </w:rPr>
       </w:pPr>
-      <w:proofErr w:type="spellStart"/>
-      <w:r>
-        <w:rPr>
-          <w:rFonts w:ascii="Courier New" w:hAnsi="Courier New" w:cs="Courier New"/>
-        </w:rPr>
-        <w:t>Shendage</w:t>
-      </w:r>
-      <w:proofErr w:type="spellEnd"/>
-      <w:r>
-        <w:rPr>
-          <w:rFonts w:ascii="Courier New" w:hAnsi="Courier New" w:cs="Courier New"/>
-        </w:rPr>
-        <w:t xml:space="preserve">, S., Shinde, T., </w:t>
-      </w:r>
-      <w:proofErr w:type="spellStart"/>
-      <w:r>
-        <w:rPr>
-          <w:rFonts w:ascii="Courier New" w:hAnsi="Courier New" w:cs="Courier New"/>
-        </w:rPr>
-        <w:t>Govilkar</w:t>
-      </w:r>
-      <w:proofErr w:type="spellEnd"/>
-      <w:r>
-        <w:rPr>
-          <w:rFonts w:ascii="Courier New" w:hAnsi="Courier New" w:cs="Courier New"/>
-        </w:rPr>
-        <w:t xml:space="preserve">, K., &amp; Chavan, J. (2019). Issue 6 www.jetir.org (ISSN-2349-5162). </w:t>
+      <w:r>
+        <w:rPr>
+          <w:rFonts w:ascii="Courier New" w:hAnsi="Courier New" w:cs="Courier New"/>
+        </w:rPr>
+        <w:t xml:space="preserve">Shendage, S., Shinde, T., Govilkar, K., &amp; Chavan, J. (2019). Issue 6 www.jetir.org (ISSN-2349-5162). </w:t>
       </w:r>
       <w:r>
         <w:rPr>
@@ -48173,10 +47234,6 @@
 </file>
 
 <file path=customXml/item1.xml><?xml version="1.0" encoding="utf-8"?>
-<b:Sources xmlns:b="http://schemas.openxmlformats.org/officeDocument/2006/bibliography" xmlns="http://schemas.openxmlformats.org/officeDocument/2006/bibliography" SelectedStyle="\APASixthEditionOfficeOnline.xsl" StyleName="APA" Version="6"/>
-</file>
-
-<file path=customXml/item2.xml><?xml version="1.0" encoding="utf-8"?>
 <?mso-contentType ?>
 <FormTemplates xmlns="http://schemas.microsoft.com/sharepoint/v3/contenttype/forms">
   <Display>DocumentLibraryForm</Display>
@@ -48185,7 +47242,7 @@
 </FormTemplates>
 </file>
 
-<file path=customXml/item3.xml><?xml version="1.0" encoding="utf-8"?>
+<file path=customXml/item2.xml><?xml version="1.0" encoding="utf-8"?>
 <ct:contentTypeSchema xmlns:ct="http://schemas.microsoft.com/office/2006/metadata/contentType" xmlns:ma="http://schemas.microsoft.com/office/2006/metadata/properties/metaAttributes" ct:_="" ma:_="" ma:contentTypeName="Document" ma:contentTypeID="0x0101002D682E97DBB71142992076A97F3059C2" ma:contentTypeVersion="10" ma:contentTypeDescription="Create a new document." ma:contentTypeScope="" ma:versionID="d88431dc0d1691e906124309fa12693c">
   <xsd:schema xmlns:xsd="http://www.w3.org/2001/XMLSchema" xmlns:xs="http://www.w3.org/2001/XMLSchema" xmlns:p="http://schemas.microsoft.com/office/2006/metadata/properties" xmlns:ns2="9e883684-7a1c-4c22-ae93-d6d2f16433a0" xmlns:ns3="fec38ebc-00b0-4dbb-a2fc-845086452e63" targetNamespace="http://schemas.microsoft.com/office/2006/metadata/properties" ma:root="true" ma:fieldsID="7ab8f3fd3df9ffc2a6a41a5d34387a72" ns2:_="" ns3:_="">
     <xsd:import namespace="9e883684-7a1c-4c22-ae93-d6d2f16433a0"/>
@@ -48374,6 +47431,10 @@
 </ct:contentTypeSchema>
 </file>
 
+<file path=customXml/item3.xml><?xml version="1.0" encoding="utf-8"?>
+<b:Sources xmlns:b="http://schemas.openxmlformats.org/officeDocument/2006/bibliography" xmlns="http://schemas.openxmlformats.org/officeDocument/2006/bibliography" SelectedStyle="\APASixthEditionOfficeOnline.xsl" StyleName="APA" Version="6"/>
+</file>
+
 <file path=customXml/item4.xml><?xml version="1.0" encoding="utf-8"?>
 <p:properties xmlns:p="http://schemas.microsoft.com/office/2006/metadata/properties" xmlns:xsi="http://www.w3.org/2001/XMLSchema-instance" xmlns:pc="http://schemas.microsoft.com/office/infopath/2007/PartnerControls">
   <documentManagement>
@@ -48387,14 +47448,6 @@
 </file>
 
 <file path=customXml/itemProps1.xml><?xml version="1.0" encoding="utf-8"?>
-<ds:datastoreItem xmlns:ds="http://schemas.openxmlformats.org/officeDocument/2006/customXml" ds:itemID="{FD024291-FCBC-4484-9464-E0921DE9488E}">
-  <ds:schemaRefs>
-    <ds:schemaRef ds:uri="http://schemas.openxmlformats.org/officeDocument/2006/bibliography"/>
-  </ds:schemaRefs>
-</ds:datastoreItem>
-</file>
-
-<file path=customXml/itemProps2.xml><?xml version="1.0" encoding="utf-8"?>
 <ds:datastoreItem xmlns:ds="http://schemas.openxmlformats.org/officeDocument/2006/customXml" ds:itemID="{E61615ED-B653-4452-9E52-9E7AADD6B1F7}">
   <ds:schemaRefs>
     <ds:schemaRef ds:uri="http://schemas.microsoft.com/sharepoint/v3/contenttype/forms"/>
@@ -48402,7 +47455,7 @@
 </ds:datastoreItem>
 </file>
 
-<file path=customXml/itemProps3.xml><?xml version="1.0" encoding="utf-8"?>
+<file path=customXml/itemProps2.xml><?xml version="1.0" encoding="utf-8"?>
 <ds:datastoreItem xmlns:ds="http://schemas.openxmlformats.org/officeDocument/2006/customXml" ds:itemID="{719C84AB-16A5-46EE-91FE-F070346D76B9}">
   <ds:schemaRefs>
     <ds:schemaRef ds:uri="http://schemas.microsoft.com/office/2006/metadata/contentType"/>
@@ -48421,6 +47474,14 @@
 </ds:datastoreItem>
 </file>
 
+<file path=customXml/itemProps3.xml><?xml version="1.0" encoding="utf-8"?>
+<ds:datastoreItem xmlns:ds="http://schemas.openxmlformats.org/officeDocument/2006/customXml" ds:itemID="{FD024291-FCBC-4484-9464-E0921DE9488E}">
+  <ds:schemaRefs>
+    <ds:schemaRef ds:uri="http://schemas.openxmlformats.org/officeDocument/2006/bibliography"/>
+  </ds:schemaRefs>
+</ds:datastoreItem>
+</file>
+
 <file path=customXml/itemProps4.xml><?xml version="1.0" encoding="utf-8"?>
 <ds:datastoreItem xmlns:ds="http://schemas.openxmlformats.org/officeDocument/2006/customXml" ds:itemID="{DC943930-9362-48A2-B178-057792C69A5E}">
   <ds:schemaRefs>

</xml_diff>